<commit_message>
Atualizado Documento de Requisitos
</commit_message>
<xml_diff>
--- a/Documento de requisitos - Java - Polimorfismo.docx
+++ b/Documento de requisitos - Java - Polimorfismo.docx
@@ -1,6 +1,6 @@
 
 <file path=word/document.xml><?xml version="1.0" encoding="utf-8"?>
-<w:document xmlns:ve="http://schemas.openxmlformats.org/markup-compatibility/2006" xmlns:o="urn:schemas-microsoft-com:office:office" xmlns:r="http://schemas.openxmlformats.org/officeDocument/2006/relationships" xmlns:m="http://schemas.openxmlformats.org/officeDocument/2006/math" xmlns:v="urn:schemas-microsoft-com:vml" xmlns:wp="http://schemas.openxmlformats.org/drawingml/2006/wordprocessingDrawing" xmlns:w10="urn:schemas-microsoft-com:office:word" xmlns:w="http://schemas.openxmlformats.org/wordprocessingml/2006/main" xmlns:wne="http://schemas.microsoft.com/office/word/2006/wordml">
+<w:document xmlns:wpc="http://schemas.microsoft.com/office/word/2010/wordprocessingCanvas" xmlns:mc="http://schemas.openxmlformats.org/markup-compatibility/2006" xmlns:o="urn:schemas-microsoft-com:office:office" xmlns:r="http://schemas.openxmlformats.org/officeDocument/2006/relationships" xmlns:m="http://schemas.openxmlformats.org/officeDocument/2006/math" xmlns:v="urn:schemas-microsoft-com:vml" xmlns:wp14="http://schemas.microsoft.com/office/word/2010/wordprocessingDrawing" xmlns:wp="http://schemas.openxmlformats.org/drawingml/2006/wordprocessingDrawing" xmlns:w10="urn:schemas-microsoft-com:office:word" xmlns:w="http://schemas.openxmlformats.org/wordprocessingml/2006/main" xmlns:w14="http://schemas.microsoft.com/office/word/2010/wordml" xmlns:w15="http://schemas.microsoft.com/office/word/2012/wordml" xmlns:wpg="http://schemas.microsoft.com/office/word/2010/wordprocessingGroup" xmlns:wpi="http://schemas.microsoft.com/office/word/2010/wordprocessingInk" xmlns:wne="http://schemas.microsoft.com/office/word/2006/wordml" xmlns:wps="http://schemas.microsoft.com/office/word/2010/wordprocessingShape" mc:Ignorable="w14 w15 wp14">
   <w:body>
     <w:p>
       <w:pPr>
@@ -341,7 +341,6 @@
         <w:t xml:space="preserve"> de novembro via </w:t>
       </w:r>
       <w:proofErr w:type="spellStart"/>
-      <w:proofErr w:type="gramStart"/>
       <w:r>
         <w:rPr>
           <w:rFonts w:ascii="Tahoma" w:eastAsia="Times New Roman" w:hAnsi="Tahoma" w:cs="Tahoma"/>
@@ -355,7 +354,6 @@
         <w:t>GitHub</w:t>
       </w:r>
       <w:proofErr w:type="spellEnd"/>
-      <w:proofErr w:type="gramEnd"/>
       <w:r>
         <w:rPr>
           <w:rFonts w:ascii="Tahoma" w:eastAsia="Times New Roman" w:hAnsi="Tahoma" w:cs="Tahoma"/>
@@ -411,7 +409,6 @@
         <w:t xml:space="preserve">Entrega parcial: 19 de novembro via </w:t>
       </w:r>
       <w:proofErr w:type="spellStart"/>
-      <w:proofErr w:type="gramStart"/>
       <w:r>
         <w:rPr>
           <w:rFonts w:ascii="Tahoma" w:eastAsia="Times New Roman" w:hAnsi="Tahoma" w:cs="Tahoma"/>
@@ -425,7 +422,6 @@
         <w:t>GitHub</w:t>
       </w:r>
       <w:proofErr w:type="spellEnd"/>
-      <w:proofErr w:type="gramEnd"/>
       <w:r>
         <w:rPr>
           <w:rFonts w:ascii="Tahoma" w:eastAsia="Times New Roman" w:hAnsi="Tahoma" w:cs="Tahoma"/>
@@ -571,37 +567,7 @@
           <w:szCs w:val="24"/>
           <w:lang w:val="pt-BR" w:eastAsia="en-GB"/>
         </w:rPr>
-        <w:t xml:space="preserve">Todos os atributos e funções membros devem estar relacionados </w:t>
-      </w:r>
-      <w:proofErr w:type="gramStart"/>
-      <w:r>
-        <w:rPr>
-          <w:rFonts w:ascii="Tahoma" w:eastAsia="Times New Roman" w:hAnsi="Tahoma" w:cs="Tahoma"/>
-          <w:b/>
-          <w:bCs/>
-          <w:i/>
-          <w:iCs/>
-          <w:color w:val="1C3387"/>
-          <w:sz w:val="24"/>
-          <w:szCs w:val="24"/>
-          <w:lang w:val="pt-BR" w:eastAsia="en-GB"/>
-        </w:rPr>
-        <w:t>a</w:t>
-      </w:r>
-      <w:proofErr w:type="gramEnd"/>
-      <w:r>
-        <w:rPr>
-          <w:rFonts w:ascii="Tahoma" w:eastAsia="Times New Roman" w:hAnsi="Tahoma" w:cs="Tahoma"/>
-          <w:b/>
-          <w:bCs/>
-          <w:i/>
-          <w:iCs/>
-          <w:color w:val="1C3387"/>
-          <w:sz w:val="24"/>
-          <w:szCs w:val="24"/>
-          <w:lang w:val="pt-BR" w:eastAsia="en-GB"/>
-        </w:rPr>
-        <w:t xml:space="preserve"> classe</w:t>
+        <w:t>Todos os atributos e funções membros devem estar relacionados a classe</w:t>
       </w:r>
     </w:p>
     <w:p>
@@ -650,29 +616,7 @@
           <w:szCs w:val="24"/>
           <w:lang w:val="pt-BR" w:eastAsia="en-GB"/>
         </w:rPr>
-        <w:t xml:space="preserve">Pelo menos </w:t>
-      </w:r>
-      <w:proofErr w:type="gramStart"/>
-      <w:r>
-        <w:rPr>
-          <w:rFonts w:ascii="Tahoma" w:eastAsia="Times New Roman" w:hAnsi="Tahoma" w:cs="Tahoma"/>
-          <w:color w:val="1C3387"/>
-          <w:sz w:val="24"/>
-          <w:szCs w:val="24"/>
-          <w:lang w:val="pt-BR" w:eastAsia="en-GB"/>
-        </w:rPr>
-        <w:t>4</w:t>
-      </w:r>
-      <w:proofErr w:type="gramEnd"/>
-      <w:r>
-        <w:rPr>
-          <w:rFonts w:ascii="Tahoma" w:eastAsia="Times New Roman" w:hAnsi="Tahoma" w:cs="Tahoma"/>
-          <w:color w:val="1C3387"/>
-          <w:sz w:val="24"/>
-          <w:szCs w:val="24"/>
-          <w:lang w:val="pt-BR" w:eastAsia="en-GB"/>
-        </w:rPr>
-        <w:t xml:space="preserve"> atributos</w:t>
+        <w:t>Pelo menos 4 atributos</w:t>
       </w:r>
       <w:r>
         <w:rPr>
@@ -915,29 +859,7 @@
           <w:lang w:val="pt-BR" w:eastAsia="en-GB"/>
         </w:rPr>
         <w:lastRenderedPageBreak/>
-        <w:t xml:space="preserve">Pelo menos </w:t>
-      </w:r>
-      <w:proofErr w:type="gramStart"/>
-      <w:r>
-        <w:rPr>
-          <w:rFonts w:ascii="Tahoma" w:eastAsia="Times New Roman" w:hAnsi="Tahoma" w:cs="Tahoma"/>
-          <w:color w:val="1C3387"/>
-          <w:sz w:val="24"/>
-          <w:szCs w:val="24"/>
-          <w:lang w:val="pt-BR" w:eastAsia="en-GB"/>
-        </w:rPr>
-        <w:t>4</w:t>
-      </w:r>
-      <w:proofErr w:type="gramEnd"/>
-      <w:r>
-        <w:rPr>
-          <w:rFonts w:ascii="Tahoma" w:eastAsia="Times New Roman" w:hAnsi="Tahoma" w:cs="Tahoma"/>
-          <w:color w:val="1C3387"/>
-          <w:sz w:val="24"/>
-          <w:szCs w:val="24"/>
-          <w:lang w:val="pt-BR" w:eastAsia="en-GB"/>
-        </w:rPr>
-        <w:t xml:space="preserve"> funções membros sem incluir </w:t>
+        <w:t xml:space="preserve">Pelo menos 4 funções membros sem incluir </w:t>
       </w:r>
       <w:proofErr w:type="spellStart"/>
       <w:r>
@@ -1160,7 +1082,6 @@
         <w:t xml:space="preserve"> do diagrama no </w:t>
       </w:r>
       <w:proofErr w:type="spellStart"/>
-      <w:proofErr w:type="gramStart"/>
       <w:r>
         <w:rPr>
           <w:rFonts w:ascii="Tahoma" w:eastAsia="Times New Roman" w:hAnsi="Tahoma" w:cs="Tahoma"/>
@@ -1172,7 +1093,6 @@
         <w:t>gitHub</w:t>
       </w:r>
       <w:proofErr w:type="spellEnd"/>
-      <w:proofErr w:type="gramEnd"/>
       <w:r>
         <w:rPr>
           <w:rFonts w:ascii="Tahoma" w:eastAsia="Times New Roman" w:hAnsi="Tahoma" w:cs="Tahoma"/>
@@ -1436,14 +1356,12 @@
         </w:rPr>
         <w:t xml:space="preserve"> </w:t>
       </w:r>
-      <w:proofErr w:type="gramStart"/>
       <w:r>
         <w:rPr>
           <w:lang w:val="pt-BR" w:eastAsia="en-GB"/>
         </w:rPr>
         <w:t>ok</w:t>
       </w:r>
-      <w:proofErr w:type="gramEnd"/>
     </w:p>
     <w:p>
       <w:pPr>
@@ -2267,10 +2185,11 @@
       <w:r>
         <w:rPr>
           <w:rFonts w:ascii="Tahoma" w:eastAsia="Times New Roman" w:hAnsi="Tahoma" w:cs="Tahoma"/>
-          <w:color w:val="000000" w:themeColor="text1"/>
-          <w:sz w:val="24"/>
-          <w:szCs w:val="24"/>
-          <w:lang w:val="pt-BR" w:eastAsia="en-GB"/>
+          <w:noProof/>
+          <w:color w:val="000000" w:themeColor="text1"/>
+          <w:sz w:val="24"/>
+          <w:szCs w:val="24"/>
+          <w:lang w:val="pt-BR" w:eastAsia="pt-BR"/>
         </w:rPr>
         <w:drawing>
           <wp:inline distT="0" distB="0" distL="0" distR="0">
@@ -2333,10 +2252,11 @@
       <w:r>
         <w:rPr>
           <w:rFonts w:ascii="Tahoma" w:eastAsia="Times New Roman" w:hAnsi="Tahoma" w:cs="Tahoma"/>
-          <w:color w:val="000000" w:themeColor="text1"/>
-          <w:sz w:val="24"/>
-          <w:szCs w:val="24"/>
-          <w:lang w:val="pt-BR" w:eastAsia="en-GB"/>
+          <w:noProof/>
+          <w:color w:val="000000" w:themeColor="text1"/>
+          <w:sz w:val="24"/>
+          <w:szCs w:val="24"/>
+          <w:lang w:val="pt-BR" w:eastAsia="pt-BR"/>
         </w:rPr>
         <w:drawing>
           <wp:inline distT="0" distB="0" distL="0" distR="0">
@@ -2399,10 +2319,11 @@
       <w:r>
         <w:rPr>
           <w:rFonts w:ascii="Tahoma" w:eastAsia="Times New Roman" w:hAnsi="Tahoma" w:cs="Tahoma"/>
-          <w:color w:val="000000" w:themeColor="text1"/>
-          <w:sz w:val="24"/>
-          <w:szCs w:val="24"/>
-          <w:lang w:val="pt-BR" w:eastAsia="en-GB"/>
+          <w:noProof/>
+          <w:color w:val="000000" w:themeColor="text1"/>
+          <w:sz w:val="24"/>
+          <w:szCs w:val="24"/>
+          <w:lang w:val="pt-BR" w:eastAsia="pt-BR"/>
         </w:rPr>
         <w:drawing>
           <wp:inline distT="0" distB="0" distL="0" distR="0">
@@ -2465,10 +2386,11 @@
       <w:r>
         <w:rPr>
           <w:rFonts w:ascii="Tahoma" w:eastAsia="Times New Roman" w:hAnsi="Tahoma" w:cs="Tahoma"/>
-          <w:color w:val="000000" w:themeColor="text1"/>
-          <w:sz w:val="24"/>
-          <w:szCs w:val="24"/>
-          <w:lang w:val="pt-BR" w:eastAsia="en-GB"/>
+          <w:noProof/>
+          <w:color w:val="000000" w:themeColor="text1"/>
+          <w:sz w:val="24"/>
+          <w:szCs w:val="24"/>
+          <w:lang w:val="pt-BR" w:eastAsia="pt-BR"/>
         </w:rPr>
         <w:drawing>
           <wp:inline distT="0" distB="0" distL="0" distR="0">
@@ -2519,10 +2441,11 @@
       <w:r>
         <w:rPr>
           <w:rFonts w:ascii="Tahoma" w:eastAsia="Times New Roman" w:hAnsi="Tahoma" w:cs="Tahoma"/>
-          <w:color w:val="000000" w:themeColor="text1"/>
-          <w:sz w:val="24"/>
-          <w:szCs w:val="24"/>
-          <w:lang w:val="pt-BR" w:eastAsia="en-GB"/>
+          <w:noProof/>
+          <w:color w:val="000000" w:themeColor="text1"/>
+          <w:sz w:val="24"/>
+          <w:szCs w:val="24"/>
+          <w:lang w:val="pt-BR" w:eastAsia="pt-BR"/>
         </w:rPr>
         <w:drawing>
           <wp:inline distT="0" distB="0" distL="0" distR="0">
@@ -2730,7 +2653,6 @@
         <w:t xml:space="preserve"> e sobrescrever o método </w:t>
       </w:r>
       <w:proofErr w:type="spellStart"/>
-      <w:proofErr w:type="gramStart"/>
       <w:r>
         <w:rPr>
           <w:rFonts w:ascii="Tahoma" w:eastAsia="Times New Roman" w:hAnsi="Tahoma" w:cs="Tahoma"/>
@@ -2743,7 +2665,6 @@
         <w:t>compareTo</w:t>
       </w:r>
       <w:proofErr w:type="spellEnd"/>
-      <w:proofErr w:type="gramEnd"/>
       <w:r>
         <w:rPr>
           <w:rFonts w:ascii="Tahoma" w:eastAsia="Times New Roman" w:hAnsi="Tahoma" w:cs="Tahoma"/>
@@ -2806,10 +2727,11 @@
       <w:r>
         <w:rPr>
           <w:rFonts w:ascii="Tahoma" w:eastAsia="Times New Roman" w:hAnsi="Tahoma" w:cs="Tahoma"/>
-          <w:color w:val="000000" w:themeColor="text1"/>
-          <w:sz w:val="24"/>
-          <w:szCs w:val="24"/>
-          <w:lang w:val="pt-BR" w:eastAsia="en-GB"/>
+          <w:noProof/>
+          <w:color w:val="000000" w:themeColor="text1"/>
+          <w:sz w:val="24"/>
+          <w:szCs w:val="24"/>
+          <w:lang w:val="pt-BR" w:eastAsia="pt-BR"/>
         </w:rPr>
         <w:drawing>
           <wp:inline distT="0" distB="0" distL="0" distR="0">
@@ -3113,9 +3035,8 @@
           <w:szCs w:val="24"/>
           <w:lang w:val="pt-BR" w:eastAsia="en-GB"/>
         </w:rPr>
-        <w:t xml:space="preserve"> três classes Concretas relacionadas:</w:t>
-      </w:r>
-      <w:proofErr w:type="gramStart"/>
+        <w:t xml:space="preserve"> três classes Concretas relacionadas: </w:t>
+      </w:r>
       <w:r>
         <w:rPr>
           <w:rFonts w:ascii="Tahoma" w:eastAsia="Times New Roman" w:hAnsi="Tahoma" w:cs="Tahoma"/>
@@ -3126,17 +3047,6 @@
         </w:rPr>
         <w:t xml:space="preserve"> </w:t>
       </w:r>
-      <w:r>
-        <w:rPr>
-          <w:rFonts w:ascii="Tahoma" w:eastAsia="Times New Roman" w:hAnsi="Tahoma" w:cs="Tahoma"/>
-          <w:color w:val="000000" w:themeColor="text1"/>
-          <w:sz w:val="24"/>
-          <w:szCs w:val="24"/>
-          <w:lang w:val="pt-BR" w:eastAsia="en-GB"/>
-        </w:rPr>
-        <w:t xml:space="preserve"> </w:t>
-      </w:r>
-      <w:proofErr w:type="gramEnd"/>
       <w:r>
         <w:rPr>
           <w:rFonts w:ascii="Tahoma" w:eastAsia="Times New Roman" w:hAnsi="Tahoma" w:cs="Tahoma"/>
@@ -3321,10 +3231,11 @@
       <w:r>
         <w:rPr>
           <w:rFonts w:ascii="Tahoma" w:eastAsia="Times New Roman" w:hAnsi="Tahoma" w:cs="Tahoma"/>
-          <w:color w:val="000000" w:themeColor="text1"/>
-          <w:sz w:val="24"/>
-          <w:szCs w:val="24"/>
-          <w:lang w:val="pt-BR" w:eastAsia="en-GB"/>
+          <w:noProof/>
+          <w:color w:val="000000" w:themeColor="text1"/>
+          <w:sz w:val="24"/>
+          <w:szCs w:val="24"/>
+          <w:lang w:val="pt-BR" w:eastAsia="pt-BR"/>
         </w:rPr>
         <w:drawing>
           <wp:inline distT="0" distB="0" distL="0" distR="0">
@@ -3375,10 +3286,11 @@
       <w:r>
         <w:rPr>
           <w:rFonts w:ascii="Tahoma" w:eastAsia="Times New Roman" w:hAnsi="Tahoma" w:cs="Tahoma"/>
-          <w:color w:val="000000" w:themeColor="text1"/>
-          <w:sz w:val="24"/>
-          <w:szCs w:val="24"/>
-          <w:lang w:val="pt-BR" w:eastAsia="en-GB"/>
+          <w:noProof/>
+          <w:color w:val="000000" w:themeColor="text1"/>
+          <w:sz w:val="24"/>
+          <w:szCs w:val="24"/>
+          <w:lang w:val="pt-BR" w:eastAsia="pt-BR"/>
         </w:rPr>
         <w:drawing>
           <wp:inline distT="0" distB="0" distL="0" distR="0">
@@ -3429,10 +3341,11 @@
       <w:r>
         <w:rPr>
           <w:rFonts w:ascii="Tahoma" w:eastAsia="Times New Roman" w:hAnsi="Tahoma" w:cs="Tahoma"/>
-          <w:color w:val="000000" w:themeColor="text1"/>
-          <w:sz w:val="24"/>
-          <w:szCs w:val="24"/>
-          <w:lang w:val="pt-BR" w:eastAsia="en-GB"/>
+          <w:noProof/>
+          <w:color w:val="000000" w:themeColor="text1"/>
+          <w:sz w:val="24"/>
+          <w:szCs w:val="24"/>
+          <w:lang w:val="pt-BR" w:eastAsia="pt-BR"/>
         </w:rPr>
         <w:drawing>
           <wp:inline distT="0" distB="0" distL="0" distR="0">
@@ -3542,7 +3455,6 @@
         <w:t xml:space="preserve">, DVD, </w:t>
       </w:r>
       <w:proofErr w:type="spellStart"/>
-      <w:proofErr w:type="gramStart"/>
       <w:r>
         <w:rPr>
           <w:lang w:val="pt-BR" w:eastAsia="en-GB"/>
@@ -3550,7 +3462,6 @@
         <w:t>Amazon</w:t>
       </w:r>
       <w:proofErr w:type="spellEnd"/>
-      <w:proofErr w:type="gramEnd"/>
     </w:p>
     <w:p>
       <w:pPr>
@@ -3958,10 +3869,11 @@
       <w:r>
         <w:rPr>
           <w:rFonts w:ascii="Tahoma" w:eastAsia="Times New Roman" w:hAnsi="Tahoma" w:cs="Tahoma"/>
-          <w:color w:val="000000" w:themeColor="text1"/>
-          <w:sz w:val="24"/>
-          <w:szCs w:val="24"/>
-          <w:lang w:val="pt-BR" w:eastAsia="en-GB"/>
+          <w:noProof/>
+          <w:color w:val="000000" w:themeColor="text1"/>
+          <w:sz w:val="24"/>
+          <w:szCs w:val="24"/>
+          <w:lang w:val="pt-BR" w:eastAsia="pt-BR"/>
         </w:rPr>
         <w:drawing>
           <wp:inline distT="0" distB="0" distL="0" distR="0">
@@ -4071,8 +3983,10 @@
         </w:rPr>
         <w:t>Amazon</w:t>
       </w:r>
+      <w:bookmarkStart w:id="0" w:name="_GoBack"/>
       <w:proofErr w:type="spellEnd"/>
     </w:p>
+    <w:bookmarkEnd w:id="0"/>
     <w:p>
       <w:pPr>
         <w:spacing w:before="100" w:beforeAutospacing="1" w:after="100" w:afterAutospacing="1" w:line="240" w:lineRule="auto"/>
@@ -4195,7 +4109,19 @@
         <w:rPr>
           <w:lang w:val="pt-BR" w:eastAsia="en-GB"/>
         </w:rPr>
-        <w:t xml:space="preserve">, DVD, </w:t>
+        <w:t xml:space="preserve">, </w:t>
+      </w:r>
+      <w:r>
+        <w:rPr>
+          <w:lang w:val="pt-BR" w:eastAsia="en-GB"/>
+        </w:rPr>
+        <w:t xml:space="preserve">Categoria, Conta, </w:t>
+      </w:r>
+      <w:r>
+        <w:rPr>
+          <w:lang w:val="pt-BR" w:eastAsia="en-GB"/>
+        </w:rPr>
+        <w:t xml:space="preserve">DVD, </w:t>
       </w:r>
       <w:proofErr w:type="spellStart"/>
       <w:r>
@@ -4210,6 +4136,26 @@
           <w:lang w:val="pt-BR" w:eastAsia="en-GB"/>
         </w:rPr>
         <w:t xml:space="preserve">, </w:t>
+      </w:r>
+      <w:r>
+        <w:rPr>
+          <w:lang w:val="pt-BR" w:eastAsia="en-GB"/>
+        </w:rPr>
+        <w:t xml:space="preserve">Livro, Loja, Produto, Pessoa, </w:t>
+      </w:r>
+      <w:proofErr w:type="spellStart"/>
+      <w:r>
+        <w:rPr>
+          <w:lang w:val="pt-BR" w:eastAsia="en-GB"/>
+        </w:rPr>
+        <w:t>Usuario</w:t>
+      </w:r>
+      <w:proofErr w:type="spellEnd"/>
+      <w:r>
+        <w:rPr>
+          <w:lang w:val="pt-BR" w:eastAsia="en-GB"/>
+        </w:rPr>
+        <w:t>.</w:t>
       </w:r>
     </w:p>
     <w:p>
@@ -4227,12 +4173,12 @@
       <w:r>
         <w:rPr>
           <w:rFonts w:ascii="Tahoma" w:eastAsia="Times New Roman" w:hAnsi="Tahoma" w:cs="Tahoma"/>
-          <w:color w:val="000000" w:themeColor="text1"/>
-          <w:sz w:val="24"/>
-          <w:szCs w:val="24"/>
-          <w:lang w:val="pt-BR" w:eastAsia="en-GB"/>
-        </w:rPr>
-        <w:lastRenderedPageBreak/>
+          <w:noProof/>
+          <w:color w:val="000000" w:themeColor="text1"/>
+          <w:sz w:val="24"/>
+          <w:szCs w:val="24"/>
+          <w:lang w:val="pt-BR" w:eastAsia="pt-BR"/>
+        </w:rPr>
         <w:drawing>
           <wp:inline distT="0" distB="0" distL="0" distR="0">
             <wp:extent cx="2457450" cy="895350"/>
@@ -4279,19 +4225,441 @@
           </wp:inline>
         </w:drawing>
       </w:r>
-      <w:r>
-        <w:rPr>
-          <w:rFonts w:ascii="Tahoma" w:eastAsia="Times New Roman" w:hAnsi="Tahoma" w:cs="Tahoma"/>
-          <w:color w:val="000000" w:themeColor="text1"/>
-          <w:sz w:val="24"/>
-          <w:szCs w:val="24"/>
-          <w:lang w:val="pt-BR" w:eastAsia="en-GB"/>
-        </w:rPr>
+    </w:p>
+    <w:p>
+      <w:pPr>
+        <w:spacing w:before="100" w:beforeAutospacing="1" w:after="100" w:afterAutospacing="1" w:line="240" w:lineRule="auto"/>
+        <w:ind w:left="820"/>
+        <w:rPr>
+          <w:rFonts w:ascii="Tahoma" w:eastAsia="Times New Roman" w:hAnsi="Tahoma" w:cs="Tahoma"/>
+          <w:color w:val="000000" w:themeColor="text1"/>
+          <w:sz w:val="24"/>
+          <w:szCs w:val="24"/>
+          <w:lang w:val="pt-BR" w:eastAsia="en-GB"/>
+        </w:rPr>
+      </w:pPr>
+      <w:r>
+        <w:rPr>
+          <w:rFonts w:ascii="Tahoma" w:eastAsia="Times New Roman" w:hAnsi="Tahoma" w:cs="Tahoma"/>
+          <w:noProof/>
+          <w:color w:val="000000" w:themeColor="text1"/>
+          <w:sz w:val="24"/>
+          <w:szCs w:val="24"/>
+          <w:lang w:val="pt-BR" w:eastAsia="pt-BR"/>
+        </w:rPr>
+        <w:lastRenderedPageBreak/>
         <w:drawing>
           <wp:inline distT="0" distB="0" distL="0" distR="0">
-            <wp:extent cx="5396230" cy="3333750"/>
-            <wp:effectExtent l="19050" t="0" r="0" b="0"/>
-            <wp:docPr id="46" name="Imagem 30"/>
+            <wp:extent cx="1914525" cy="533400"/>
+            <wp:effectExtent l="0" t="0" r="0" b="0"/>
+            <wp:docPr id="62" name="Imagem 62"/>
+            <wp:cNvGraphicFramePr>
+              <a:graphicFrameLocks xmlns:a="http://schemas.openxmlformats.org/drawingml/2006/main" noChangeAspect="1"/>
+            </wp:cNvGraphicFramePr>
+            <a:graphic xmlns:a="http://schemas.openxmlformats.org/drawingml/2006/main">
+              <a:graphicData uri="http://schemas.openxmlformats.org/drawingml/2006/picture">
+                <pic:pic xmlns:pic="http://schemas.openxmlformats.org/drawingml/2006/picture">
+                  <pic:nvPicPr>
+                    <pic:cNvPr id="0" name="Picture 22"/>
+                    <pic:cNvPicPr>
+                      <a:picLocks noChangeAspect="1" noChangeArrowheads="1"/>
+                    </pic:cNvPicPr>
+                  </pic:nvPicPr>
+                  <pic:blipFill>
+                    <a:blip r:embed="rId32">
+                      <a:extLst>
+                        <a:ext uri="{28A0092B-C50C-407E-A947-70E740481C1C}">
+                          <a14:useLocalDpi xmlns:a14="http://schemas.microsoft.com/office/drawing/2010/main" val="0"/>
+                        </a:ext>
+                      </a:extLst>
+                    </a:blip>
+                    <a:srcRect/>
+                    <a:stretch>
+                      <a:fillRect/>
+                    </a:stretch>
+                  </pic:blipFill>
+                  <pic:spPr bwMode="auto">
+                    <a:xfrm>
+                      <a:off x="0" y="0"/>
+                      <a:ext cx="1914525" cy="533400"/>
+                    </a:xfrm>
+                    <a:prstGeom prst="rect">
+                      <a:avLst/>
+                    </a:prstGeom>
+                    <a:noFill/>
+                    <a:ln>
+                      <a:noFill/>
+                    </a:ln>
+                  </pic:spPr>
+                </pic:pic>
+              </a:graphicData>
+            </a:graphic>
+          </wp:inline>
+        </w:drawing>
+      </w:r>
+      <w:r>
+        <w:rPr>
+          <w:rFonts w:ascii="Tahoma" w:eastAsia="Times New Roman" w:hAnsi="Tahoma" w:cs="Tahoma"/>
+          <w:noProof/>
+          <w:color w:val="000000" w:themeColor="text1"/>
+          <w:sz w:val="24"/>
+          <w:szCs w:val="24"/>
+          <w:lang w:val="pt-BR" w:eastAsia="pt-BR"/>
+        </w:rPr>
+        <w:drawing>
+          <wp:inline distT="0" distB="0" distL="0" distR="0">
+            <wp:extent cx="4305300" cy="4457700"/>
+            <wp:effectExtent l="0" t="0" r="0" b="0"/>
+            <wp:docPr id="64" name="Imagem 64"/>
+            <wp:cNvGraphicFramePr>
+              <a:graphicFrameLocks xmlns:a="http://schemas.openxmlformats.org/drawingml/2006/main" noChangeAspect="1"/>
+            </wp:cNvGraphicFramePr>
+            <a:graphic xmlns:a="http://schemas.openxmlformats.org/drawingml/2006/main">
+              <a:graphicData uri="http://schemas.openxmlformats.org/drawingml/2006/picture">
+                <pic:pic xmlns:pic="http://schemas.openxmlformats.org/drawingml/2006/picture">
+                  <pic:nvPicPr>
+                    <pic:cNvPr id="0" name="Picture 24"/>
+                    <pic:cNvPicPr>
+                      <a:picLocks noChangeAspect="1" noChangeArrowheads="1"/>
+                    </pic:cNvPicPr>
+                  </pic:nvPicPr>
+                  <pic:blipFill>
+                    <a:blip r:embed="rId33">
+                      <a:extLst>
+                        <a:ext uri="{28A0092B-C50C-407E-A947-70E740481C1C}">
+                          <a14:useLocalDpi xmlns:a14="http://schemas.microsoft.com/office/drawing/2010/main" val="0"/>
+                        </a:ext>
+                      </a:extLst>
+                    </a:blip>
+                    <a:srcRect/>
+                    <a:stretch>
+                      <a:fillRect/>
+                    </a:stretch>
+                  </pic:blipFill>
+                  <pic:spPr bwMode="auto">
+                    <a:xfrm>
+                      <a:off x="0" y="0"/>
+                      <a:ext cx="4305300" cy="4457700"/>
+                    </a:xfrm>
+                    <a:prstGeom prst="rect">
+                      <a:avLst/>
+                    </a:prstGeom>
+                    <a:noFill/>
+                    <a:ln>
+                      <a:noFill/>
+                    </a:ln>
+                  </pic:spPr>
+                </pic:pic>
+              </a:graphicData>
+            </a:graphic>
+          </wp:inline>
+        </w:drawing>
+      </w:r>
+      <w:r>
+        <w:rPr>
+          <w:rFonts w:ascii="Tahoma" w:eastAsia="Times New Roman" w:hAnsi="Tahoma" w:cs="Tahoma"/>
+          <w:noProof/>
+          <w:color w:val="000000" w:themeColor="text1"/>
+          <w:sz w:val="24"/>
+          <w:szCs w:val="24"/>
+          <w:lang w:val="pt-BR" w:eastAsia="pt-BR"/>
+        </w:rPr>
+        <w:drawing>
+          <wp:inline distT="0" distB="0" distL="0" distR="0">
+            <wp:extent cx="5400675" cy="2514600"/>
+            <wp:effectExtent l="0" t="0" r="0" b="0"/>
+            <wp:docPr id="65" name="Imagem 65"/>
+            <wp:cNvGraphicFramePr>
+              <a:graphicFrameLocks xmlns:a="http://schemas.openxmlformats.org/drawingml/2006/main" noChangeAspect="1"/>
+            </wp:cNvGraphicFramePr>
+            <a:graphic xmlns:a="http://schemas.openxmlformats.org/drawingml/2006/main">
+              <a:graphicData uri="http://schemas.openxmlformats.org/drawingml/2006/picture">
+                <pic:pic xmlns:pic="http://schemas.openxmlformats.org/drawingml/2006/picture">
+                  <pic:nvPicPr>
+                    <pic:cNvPr id="0" name="Picture 25"/>
+                    <pic:cNvPicPr>
+                      <a:picLocks noChangeAspect="1" noChangeArrowheads="1"/>
+                    </pic:cNvPicPr>
+                  </pic:nvPicPr>
+                  <pic:blipFill>
+                    <a:blip r:embed="rId34">
+                      <a:extLst>
+                        <a:ext uri="{28A0092B-C50C-407E-A947-70E740481C1C}">
+                          <a14:useLocalDpi xmlns:a14="http://schemas.microsoft.com/office/drawing/2010/main" val="0"/>
+                        </a:ext>
+                      </a:extLst>
+                    </a:blip>
+                    <a:srcRect/>
+                    <a:stretch>
+                      <a:fillRect/>
+                    </a:stretch>
+                  </pic:blipFill>
+                  <pic:spPr bwMode="auto">
+                    <a:xfrm>
+                      <a:off x="0" y="0"/>
+                      <a:ext cx="5400675" cy="2514600"/>
+                    </a:xfrm>
+                    <a:prstGeom prst="rect">
+                      <a:avLst/>
+                    </a:prstGeom>
+                    <a:noFill/>
+                    <a:ln>
+                      <a:noFill/>
+                    </a:ln>
+                  </pic:spPr>
+                </pic:pic>
+              </a:graphicData>
+            </a:graphic>
+          </wp:inline>
+        </w:drawing>
+      </w:r>
+      <w:r>
+        <w:rPr>
+          <w:rFonts w:ascii="Tahoma" w:eastAsia="Times New Roman" w:hAnsi="Tahoma" w:cs="Tahoma"/>
+          <w:noProof/>
+          <w:color w:val="000000" w:themeColor="text1"/>
+          <w:sz w:val="24"/>
+          <w:szCs w:val="24"/>
+          <w:lang w:val="pt-BR" w:eastAsia="pt-BR"/>
+        </w:rPr>
+        <w:drawing>
+          <wp:inline distT="0" distB="0" distL="0" distR="0">
+            <wp:extent cx="5400675" cy="1085850"/>
+            <wp:effectExtent l="0" t="0" r="0" b="0"/>
+            <wp:docPr id="66" name="Imagem 66"/>
+            <wp:cNvGraphicFramePr>
+              <a:graphicFrameLocks xmlns:a="http://schemas.openxmlformats.org/drawingml/2006/main" noChangeAspect="1"/>
+            </wp:cNvGraphicFramePr>
+            <a:graphic xmlns:a="http://schemas.openxmlformats.org/drawingml/2006/main">
+              <a:graphicData uri="http://schemas.openxmlformats.org/drawingml/2006/picture">
+                <pic:pic xmlns:pic="http://schemas.openxmlformats.org/drawingml/2006/picture">
+                  <pic:nvPicPr>
+                    <pic:cNvPr id="0" name="Picture 26"/>
+                    <pic:cNvPicPr>
+                      <a:picLocks noChangeAspect="1" noChangeArrowheads="1"/>
+                    </pic:cNvPicPr>
+                  </pic:nvPicPr>
+                  <pic:blipFill>
+                    <a:blip r:embed="rId35">
+                      <a:extLst>
+                        <a:ext uri="{28A0092B-C50C-407E-A947-70E740481C1C}">
+                          <a14:useLocalDpi xmlns:a14="http://schemas.microsoft.com/office/drawing/2010/main" val="0"/>
+                        </a:ext>
+                      </a:extLst>
+                    </a:blip>
+                    <a:srcRect/>
+                    <a:stretch>
+                      <a:fillRect/>
+                    </a:stretch>
+                  </pic:blipFill>
+                  <pic:spPr bwMode="auto">
+                    <a:xfrm>
+                      <a:off x="0" y="0"/>
+                      <a:ext cx="5400675" cy="1085850"/>
+                    </a:xfrm>
+                    <a:prstGeom prst="rect">
+                      <a:avLst/>
+                    </a:prstGeom>
+                    <a:noFill/>
+                    <a:ln>
+                      <a:noFill/>
+                    </a:ln>
+                  </pic:spPr>
+                </pic:pic>
+              </a:graphicData>
+            </a:graphic>
+          </wp:inline>
+        </w:drawing>
+      </w:r>
+      <w:r>
+        <w:rPr>
+          <w:rFonts w:ascii="Tahoma" w:eastAsia="Times New Roman" w:hAnsi="Tahoma" w:cs="Tahoma"/>
+          <w:noProof/>
+          <w:color w:val="000000" w:themeColor="text1"/>
+          <w:sz w:val="24"/>
+          <w:szCs w:val="24"/>
+          <w:lang w:val="pt-BR" w:eastAsia="pt-BR"/>
+        </w:rPr>
+        <w:lastRenderedPageBreak/>
+        <w:drawing>
+          <wp:inline distT="0" distB="0" distL="0" distR="0">
+            <wp:extent cx="5400675" cy="1571625"/>
+            <wp:effectExtent l="0" t="0" r="0" b="0"/>
+            <wp:docPr id="67" name="Imagem 67"/>
+            <wp:cNvGraphicFramePr>
+              <a:graphicFrameLocks xmlns:a="http://schemas.openxmlformats.org/drawingml/2006/main" noChangeAspect="1"/>
+            </wp:cNvGraphicFramePr>
+            <a:graphic xmlns:a="http://schemas.openxmlformats.org/drawingml/2006/main">
+              <a:graphicData uri="http://schemas.openxmlformats.org/drawingml/2006/picture">
+                <pic:pic xmlns:pic="http://schemas.openxmlformats.org/drawingml/2006/picture">
+                  <pic:nvPicPr>
+                    <pic:cNvPr id="0" name="Picture 27"/>
+                    <pic:cNvPicPr>
+                      <a:picLocks noChangeAspect="1" noChangeArrowheads="1"/>
+                    </pic:cNvPicPr>
+                  </pic:nvPicPr>
+                  <pic:blipFill>
+                    <a:blip r:embed="rId36">
+                      <a:extLst>
+                        <a:ext uri="{28A0092B-C50C-407E-A947-70E740481C1C}">
+                          <a14:useLocalDpi xmlns:a14="http://schemas.microsoft.com/office/drawing/2010/main" val="0"/>
+                        </a:ext>
+                      </a:extLst>
+                    </a:blip>
+                    <a:srcRect/>
+                    <a:stretch>
+                      <a:fillRect/>
+                    </a:stretch>
+                  </pic:blipFill>
+                  <pic:spPr bwMode="auto">
+                    <a:xfrm>
+                      <a:off x="0" y="0"/>
+                      <a:ext cx="5400675" cy="1571625"/>
+                    </a:xfrm>
+                    <a:prstGeom prst="rect">
+                      <a:avLst/>
+                    </a:prstGeom>
+                    <a:noFill/>
+                    <a:ln>
+                      <a:noFill/>
+                    </a:ln>
+                  </pic:spPr>
+                </pic:pic>
+              </a:graphicData>
+            </a:graphic>
+          </wp:inline>
+        </w:drawing>
+      </w:r>
+      <w:r>
+        <w:rPr>
+          <w:rFonts w:ascii="Tahoma" w:eastAsia="Times New Roman" w:hAnsi="Tahoma" w:cs="Tahoma"/>
+          <w:noProof/>
+          <w:color w:val="000000" w:themeColor="text1"/>
+          <w:sz w:val="24"/>
+          <w:szCs w:val="24"/>
+          <w:lang w:val="pt-BR" w:eastAsia="pt-BR"/>
+        </w:rPr>
+        <w:drawing>
+          <wp:inline distT="0" distB="0" distL="0" distR="0">
+            <wp:extent cx="3943350" cy="1171575"/>
+            <wp:effectExtent l="0" t="0" r="0" b="0"/>
+            <wp:docPr id="68" name="Imagem 68"/>
+            <wp:cNvGraphicFramePr>
+              <a:graphicFrameLocks xmlns:a="http://schemas.openxmlformats.org/drawingml/2006/main" noChangeAspect="1"/>
+            </wp:cNvGraphicFramePr>
+            <a:graphic xmlns:a="http://schemas.openxmlformats.org/drawingml/2006/main">
+              <a:graphicData uri="http://schemas.openxmlformats.org/drawingml/2006/picture">
+                <pic:pic xmlns:pic="http://schemas.openxmlformats.org/drawingml/2006/picture">
+                  <pic:nvPicPr>
+                    <pic:cNvPr id="0" name="Picture 28"/>
+                    <pic:cNvPicPr>
+                      <a:picLocks noChangeAspect="1" noChangeArrowheads="1"/>
+                    </pic:cNvPicPr>
+                  </pic:nvPicPr>
+                  <pic:blipFill>
+                    <a:blip r:embed="rId37">
+                      <a:extLst>
+                        <a:ext uri="{28A0092B-C50C-407E-A947-70E740481C1C}">
+                          <a14:useLocalDpi xmlns:a14="http://schemas.microsoft.com/office/drawing/2010/main" val="0"/>
+                        </a:ext>
+                      </a:extLst>
+                    </a:blip>
+                    <a:srcRect/>
+                    <a:stretch>
+                      <a:fillRect/>
+                    </a:stretch>
+                  </pic:blipFill>
+                  <pic:spPr bwMode="auto">
+                    <a:xfrm>
+                      <a:off x="0" y="0"/>
+                      <a:ext cx="3943350" cy="1171575"/>
+                    </a:xfrm>
+                    <a:prstGeom prst="rect">
+                      <a:avLst/>
+                    </a:prstGeom>
+                    <a:noFill/>
+                    <a:ln>
+                      <a:noFill/>
+                    </a:ln>
+                  </pic:spPr>
+                </pic:pic>
+              </a:graphicData>
+            </a:graphic>
+          </wp:inline>
+        </w:drawing>
+      </w:r>
+      <w:r>
+        <w:rPr>
+          <w:rFonts w:ascii="Tahoma" w:eastAsia="Times New Roman" w:hAnsi="Tahoma" w:cs="Tahoma"/>
+          <w:noProof/>
+          <w:color w:val="000000" w:themeColor="text1"/>
+          <w:sz w:val="24"/>
+          <w:szCs w:val="24"/>
+          <w:lang w:val="pt-BR" w:eastAsia="pt-BR"/>
+        </w:rPr>
+        <w:drawing>
+          <wp:inline distT="0" distB="0" distL="0" distR="0">
+            <wp:extent cx="5295900" cy="1895475"/>
+            <wp:effectExtent l="0" t="0" r="0" b="0"/>
+            <wp:docPr id="69" name="Imagem 69"/>
+            <wp:cNvGraphicFramePr>
+              <a:graphicFrameLocks xmlns:a="http://schemas.openxmlformats.org/drawingml/2006/main" noChangeAspect="1"/>
+            </wp:cNvGraphicFramePr>
+            <a:graphic xmlns:a="http://schemas.openxmlformats.org/drawingml/2006/main">
+              <a:graphicData uri="http://schemas.openxmlformats.org/drawingml/2006/picture">
+                <pic:pic xmlns:pic="http://schemas.openxmlformats.org/drawingml/2006/picture">
+                  <pic:nvPicPr>
+                    <pic:cNvPr id="0" name="Picture 29"/>
+                    <pic:cNvPicPr>
+                      <a:picLocks noChangeAspect="1" noChangeArrowheads="1"/>
+                    </pic:cNvPicPr>
+                  </pic:nvPicPr>
+                  <pic:blipFill>
+                    <a:blip r:embed="rId38">
+                      <a:extLst>
+                        <a:ext uri="{28A0092B-C50C-407E-A947-70E740481C1C}">
+                          <a14:useLocalDpi xmlns:a14="http://schemas.microsoft.com/office/drawing/2010/main" val="0"/>
+                        </a:ext>
+                      </a:extLst>
+                    </a:blip>
+                    <a:srcRect/>
+                    <a:stretch>
+                      <a:fillRect/>
+                    </a:stretch>
+                  </pic:blipFill>
+                  <pic:spPr bwMode="auto">
+                    <a:xfrm>
+                      <a:off x="0" y="0"/>
+                      <a:ext cx="5295900" cy="1895475"/>
+                    </a:xfrm>
+                    <a:prstGeom prst="rect">
+                      <a:avLst/>
+                    </a:prstGeom>
+                    <a:noFill/>
+                    <a:ln>
+                      <a:noFill/>
+                    </a:ln>
+                  </pic:spPr>
+                </pic:pic>
+              </a:graphicData>
+            </a:graphic>
+          </wp:inline>
+        </w:drawing>
+      </w:r>
+      <w:r>
+        <w:rPr>
+          <w:rFonts w:ascii="Tahoma" w:eastAsia="Times New Roman" w:hAnsi="Tahoma" w:cs="Tahoma"/>
+          <w:noProof/>
+          <w:color w:val="000000" w:themeColor="text1"/>
+          <w:sz w:val="24"/>
+          <w:szCs w:val="24"/>
+          <w:lang w:val="pt-BR" w:eastAsia="pt-BR"/>
+        </w:rPr>
+        <w:drawing>
+          <wp:inline distT="0" distB="0" distL="0" distR="0">
+            <wp:extent cx="5391150" cy="1152525"/>
+            <wp:effectExtent l="0" t="0" r="0" b="0"/>
+            <wp:docPr id="70" name="Imagem 70"/>
             <wp:cNvGraphicFramePr>
               <a:graphicFrameLocks xmlns:a="http://schemas.openxmlformats.org/drawingml/2006/main" noChangeAspect="1"/>
             </wp:cNvGraphicFramePr>
@@ -4305,7 +4673,13 @@
                     </pic:cNvPicPr>
                   </pic:nvPicPr>
                   <pic:blipFill>
-                    <a:blip r:embed="rId29" cstate="print"/>
+                    <a:blip r:embed="rId39">
+                      <a:extLst>
+                        <a:ext uri="{28A0092B-C50C-407E-A947-70E740481C1C}">
+                          <a14:useLocalDpi xmlns:a14="http://schemas.microsoft.com/office/drawing/2010/main" val="0"/>
+                        </a:ext>
+                      </a:extLst>
+                    </a:blip>
                     <a:srcRect/>
                     <a:stretch>
                       <a:fillRect/>
@@ -4314,17 +4688,14 @@
                   <pic:spPr bwMode="auto">
                     <a:xfrm>
                       <a:off x="0" y="0"/>
-                      <a:ext cx="5396230" cy="3333750"/>
+                      <a:ext cx="5391150" cy="1152525"/>
                     </a:xfrm>
                     <a:prstGeom prst="rect">
                       <a:avLst/>
                     </a:prstGeom>
                     <a:noFill/>
-                    <a:ln w="9525">
+                    <a:ln>
                       <a:noFill/>
-                      <a:miter lim="800000"/>
-                      <a:headEnd/>
-                      <a:tailEnd/>
                     </a:ln>
                   </pic:spPr>
                 </pic:pic>
@@ -4336,16 +4707,17 @@
       <w:r>
         <w:rPr>
           <w:rFonts w:ascii="Tahoma" w:eastAsia="Times New Roman" w:hAnsi="Tahoma" w:cs="Tahoma"/>
-          <w:color w:val="000000" w:themeColor="text1"/>
-          <w:sz w:val="24"/>
-          <w:szCs w:val="24"/>
-          <w:lang w:val="pt-BR" w:eastAsia="en-GB"/>
+          <w:noProof/>
+          <w:color w:val="000000" w:themeColor="text1"/>
+          <w:sz w:val="24"/>
+          <w:szCs w:val="24"/>
+          <w:lang w:val="pt-BR" w:eastAsia="pt-BR"/>
         </w:rPr>
         <w:drawing>
           <wp:inline distT="0" distB="0" distL="0" distR="0">
-            <wp:extent cx="5391150" cy="1729105"/>
-            <wp:effectExtent l="19050" t="0" r="0" b="0"/>
-            <wp:docPr id="47" name="Imagem 29"/>
+            <wp:extent cx="3124200" cy="1733550"/>
+            <wp:effectExtent l="0" t="0" r="0" b="0"/>
+            <wp:docPr id="71" name="Imagem 71"/>
             <wp:cNvGraphicFramePr>
               <a:graphicFrameLocks xmlns:a="http://schemas.openxmlformats.org/drawingml/2006/main" noChangeAspect="1"/>
             </wp:cNvGraphicFramePr>
@@ -4353,13 +4725,19 @@
               <a:graphicData uri="http://schemas.openxmlformats.org/drawingml/2006/picture">
                 <pic:pic xmlns:pic="http://schemas.openxmlformats.org/drawingml/2006/picture">
                   <pic:nvPicPr>
-                    <pic:cNvPr id="0" name="Picture 29"/>
+                    <pic:cNvPr id="0" name="Picture 31"/>
                     <pic:cNvPicPr>
                       <a:picLocks noChangeAspect="1" noChangeArrowheads="1"/>
                     </pic:cNvPicPr>
                   </pic:nvPicPr>
                   <pic:blipFill>
-                    <a:blip r:embed="rId28" cstate="print"/>
+                    <a:blip r:embed="rId40">
+                      <a:extLst>
+                        <a:ext uri="{28A0092B-C50C-407E-A947-70E740481C1C}">
+                          <a14:useLocalDpi xmlns:a14="http://schemas.microsoft.com/office/drawing/2010/main" val="0"/>
+                        </a:ext>
+                      </a:extLst>
+                    </a:blip>
                     <a:srcRect/>
                     <a:stretch>
                       <a:fillRect/>
@@ -4368,17 +4746,14 @@
                   <pic:spPr bwMode="auto">
                     <a:xfrm>
                       <a:off x="0" y="0"/>
-                      <a:ext cx="5391150" cy="1729105"/>
+                      <a:ext cx="3124200" cy="1733550"/>
                     </a:xfrm>
                     <a:prstGeom prst="rect">
                       <a:avLst/>
                     </a:prstGeom>
                     <a:noFill/>
-                    <a:ln w="9525">
+                    <a:ln>
                       <a:noFill/>
-                      <a:miter lim="800000"/>
-                      <a:headEnd/>
-                      <a:tailEnd/>
                     </a:ln>
                   </pic:spPr>
                 </pic:pic>
@@ -4390,6 +4765,45 @@
     </w:p>
     <w:p>
       <w:pPr>
+        <w:spacing w:before="100" w:beforeAutospacing="1" w:after="100" w:afterAutospacing="1" w:line="240" w:lineRule="auto"/>
+        <w:ind w:left="820"/>
+        <w:rPr>
+          <w:rFonts w:ascii="Tahoma" w:eastAsia="Times New Roman" w:hAnsi="Tahoma" w:cs="Tahoma"/>
+          <w:color w:val="000000" w:themeColor="text1"/>
+          <w:sz w:val="24"/>
+          <w:szCs w:val="24"/>
+          <w:lang w:val="pt-BR" w:eastAsia="en-GB"/>
+        </w:rPr>
+      </w:pPr>
+    </w:p>
+    <w:p>
+      <w:pPr>
+        <w:spacing w:before="100" w:beforeAutospacing="1" w:after="100" w:afterAutospacing="1" w:line="240" w:lineRule="auto"/>
+        <w:ind w:left="820"/>
+        <w:rPr>
+          <w:rFonts w:ascii="Tahoma" w:eastAsia="Times New Roman" w:hAnsi="Tahoma" w:cs="Tahoma"/>
+          <w:color w:val="000000" w:themeColor="text1"/>
+          <w:sz w:val="24"/>
+          <w:szCs w:val="24"/>
+          <w:lang w:val="pt-BR" w:eastAsia="en-GB"/>
+        </w:rPr>
+      </w:pPr>
+    </w:p>
+    <w:p>
+      <w:pPr>
+        <w:spacing w:before="100" w:beforeAutospacing="1" w:after="100" w:afterAutospacing="1" w:line="240" w:lineRule="auto"/>
+        <w:ind w:left="820"/>
+        <w:rPr>
+          <w:rFonts w:ascii="Tahoma" w:eastAsia="Times New Roman" w:hAnsi="Tahoma" w:cs="Tahoma"/>
+          <w:color w:val="000000" w:themeColor="text1"/>
+          <w:sz w:val="24"/>
+          <w:szCs w:val="24"/>
+          <w:lang w:val="pt-BR" w:eastAsia="en-GB"/>
+        </w:rPr>
+      </w:pPr>
+    </w:p>
+    <w:p>
+      <w:pPr>
         <w:numPr>
           <w:ilvl w:val="0"/>
           <w:numId w:val="2"/>
@@ -4404,27 +4818,16 @@
           <w:lang w:val="pt-BR" w:eastAsia="en-GB"/>
         </w:rPr>
       </w:pPr>
-      <w:proofErr w:type="gramStart"/>
-      <w:r>
-        <w:rPr>
-          <w:rFonts w:ascii="Tahoma" w:eastAsia="Times New Roman" w:hAnsi="Tahoma" w:cs="Tahoma"/>
-          <w:color w:val="000000" w:themeColor="text1"/>
-          <w:sz w:val="24"/>
-          <w:szCs w:val="24"/>
-          <w:lang w:val="pt-BR" w:eastAsia="en-GB"/>
-        </w:rPr>
-        <w:t>Construtor cópia</w:t>
-      </w:r>
-      <w:proofErr w:type="gramEnd"/>
-      <w:r>
-        <w:rPr>
-          <w:rFonts w:ascii="Tahoma" w:eastAsia="Times New Roman" w:hAnsi="Tahoma" w:cs="Tahoma"/>
-          <w:color w:val="000000" w:themeColor="text1"/>
-          <w:sz w:val="24"/>
-          <w:szCs w:val="24"/>
-          <w:lang w:val="pt-BR" w:eastAsia="en-GB"/>
-        </w:rPr>
-        <w:t xml:space="preserve"> em uma das hierarquia</w:t>
+      <w:r>
+        <w:rPr>
+          <w:rFonts w:ascii="Tahoma" w:eastAsia="Times New Roman" w:hAnsi="Tahoma" w:cs="Tahoma"/>
+          <w:color w:val="000000" w:themeColor="text1"/>
+          <w:sz w:val="24"/>
+          <w:szCs w:val="24"/>
+          <w:lang w:val="pt-BR" w:eastAsia="en-GB"/>
+        </w:rPr>
+        <w:lastRenderedPageBreak/>
+        <w:t>Construtor cópia em uma das hierarquia</w:t>
       </w:r>
       <w:r>
         <w:rPr>
@@ -4435,6 +4838,203 @@
           <w:lang w:val="pt-BR" w:eastAsia="en-GB"/>
         </w:rPr>
         <w:t>s</w:t>
+      </w:r>
+      <w:r>
+        <w:rPr>
+          <w:rFonts w:ascii="Tahoma" w:eastAsia="Times New Roman" w:hAnsi="Tahoma" w:cs="Tahoma"/>
+          <w:color w:val="000000" w:themeColor="text1"/>
+          <w:sz w:val="24"/>
+          <w:szCs w:val="24"/>
+          <w:lang w:val="pt-BR" w:eastAsia="en-GB"/>
+        </w:rPr>
+        <w:t xml:space="preserve"> – DVD, Livro, Produto</w:t>
+      </w:r>
+    </w:p>
+    <w:p>
+      <w:pPr>
+        <w:spacing w:before="100" w:beforeAutospacing="1" w:after="100" w:afterAutospacing="1" w:line="240" w:lineRule="auto"/>
+        <w:ind w:left="820"/>
+        <w:rPr>
+          <w:rFonts w:ascii="Tahoma" w:eastAsia="Times New Roman" w:hAnsi="Tahoma" w:cs="Tahoma"/>
+          <w:color w:val="000000" w:themeColor="text1"/>
+          <w:sz w:val="24"/>
+          <w:szCs w:val="24"/>
+          <w:lang w:val="pt-BR" w:eastAsia="en-GB"/>
+        </w:rPr>
+      </w:pPr>
+      <w:r>
+        <w:rPr>
+          <w:rFonts w:ascii="Tahoma" w:eastAsia="Times New Roman" w:hAnsi="Tahoma" w:cs="Tahoma"/>
+          <w:noProof/>
+          <w:color w:val="000000" w:themeColor="text1"/>
+          <w:sz w:val="24"/>
+          <w:szCs w:val="24"/>
+          <w:lang w:val="pt-BR" w:eastAsia="pt-BR"/>
+        </w:rPr>
+        <w:drawing>
+          <wp:inline distT="0" distB="0" distL="0" distR="0">
+            <wp:extent cx="2619375" cy="885825"/>
+            <wp:effectExtent l="0" t="0" r="0" b="0"/>
+            <wp:docPr id="58" name="Imagem 58"/>
+            <wp:cNvGraphicFramePr>
+              <a:graphicFrameLocks xmlns:a="http://schemas.openxmlformats.org/drawingml/2006/main" noChangeAspect="1"/>
+            </wp:cNvGraphicFramePr>
+            <a:graphic xmlns:a="http://schemas.openxmlformats.org/drawingml/2006/main">
+              <a:graphicData uri="http://schemas.openxmlformats.org/drawingml/2006/picture">
+                <pic:pic xmlns:pic="http://schemas.openxmlformats.org/drawingml/2006/picture">
+                  <pic:nvPicPr>
+                    <pic:cNvPr id="0" name="Picture 18"/>
+                    <pic:cNvPicPr>
+                      <a:picLocks noChangeAspect="1" noChangeArrowheads="1"/>
+                    </pic:cNvPicPr>
+                  </pic:nvPicPr>
+                  <pic:blipFill>
+                    <a:blip r:embed="rId41">
+                      <a:extLst>
+                        <a:ext uri="{28A0092B-C50C-407E-A947-70E740481C1C}">
+                          <a14:useLocalDpi xmlns:a14="http://schemas.microsoft.com/office/drawing/2010/main" val="0"/>
+                        </a:ext>
+                      </a:extLst>
+                    </a:blip>
+                    <a:srcRect/>
+                    <a:stretch>
+                      <a:fillRect/>
+                    </a:stretch>
+                  </pic:blipFill>
+                  <pic:spPr bwMode="auto">
+                    <a:xfrm>
+                      <a:off x="0" y="0"/>
+                      <a:ext cx="2619375" cy="885825"/>
+                    </a:xfrm>
+                    <a:prstGeom prst="rect">
+                      <a:avLst/>
+                    </a:prstGeom>
+                    <a:noFill/>
+                    <a:ln>
+                      <a:noFill/>
+                    </a:ln>
+                  </pic:spPr>
+                </pic:pic>
+              </a:graphicData>
+            </a:graphic>
+          </wp:inline>
+        </w:drawing>
+      </w:r>
+      <w:r>
+        <w:rPr>
+          <w:rFonts w:ascii="Tahoma" w:eastAsia="Times New Roman" w:hAnsi="Tahoma" w:cs="Tahoma"/>
+          <w:noProof/>
+          <w:color w:val="000000" w:themeColor="text1"/>
+          <w:sz w:val="24"/>
+          <w:szCs w:val="24"/>
+          <w:lang w:val="pt-BR" w:eastAsia="pt-BR"/>
+        </w:rPr>
+        <w:drawing>
+          <wp:inline distT="0" distB="0" distL="0" distR="0">
+            <wp:extent cx="3486150" cy="828675"/>
+            <wp:effectExtent l="0" t="0" r="0" b="0"/>
+            <wp:docPr id="59" name="Imagem 59"/>
+            <wp:cNvGraphicFramePr>
+              <a:graphicFrameLocks xmlns:a="http://schemas.openxmlformats.org/drawingml/2006/main" noChangeAspect="1"/>
+            </wp:cNvGraphicFramePr>
+            <a:graphic xmlns:a="http://schemas.openxmlformats.org/drawingml/2006/main">
+              <a:graphicData uri="http://schemas.openxmlformats.org/drawingml/2006/picture">
+                <pic:pic xmlns:pic="http://schemas.openxmlformats.org/drawingml/2006/picture">
+                  <pic:nvPicPr>
+                    <pic:cNvPr id="0" name="Picture 19"/>
+                    <pic:cNvPicPr>
+                      <a:picLocks noChangeAspect="1" noChangeArrowheads="1"/>
+                    </pic:cNvPicPr>
+                  </pic:nvPicPr>
+                  <pic:blipFill>
+                    <a:blip r:embed="rId42">
+                      <a:extLst>
+                        <a:ext uri="{28A0092B-C50C-407E-A947-70E740481C1C}">
+                          <a14:useLocalDpi xmlns:a14="http://schemas.microsoft.com/office/drawing/2010/main" val="0"/>
+                        </a:ext>
+                      </a:extLst>
+                    </a:blip>
+                    <a:srcRect/>
+                    <a:stretch>
+                      <a:fillRect/>
+                    </a:stretch>
+                  </pic:blipFill>
+                  <pic:spPr bwMode="auto">
+                    <a:xfrm>
+                      <a:off x="0" y="0"/>
+                      <a:ext cx="3486150" cy="828675"/>
+                    </a:xfrm>
+                    <a:prstGeom prst="rect">
+                      <a:avLst/>
+                    </a:prstGeom>
+                    <a:noFill/>
+                    <a:ln>
+                      <a:noFill/>
+                    </a:ln>
+                  </pic:spPr>
+                </pic:pic>
+              </a:graphicData>
+            </a:graphic>
+          </wp:inline>
+        </w:drawing>
+      </w:r>
+      <w:r>
+        <w:rPr>
+          <w:rFonts w:ascii="Tahoma" w:eastAsia="Times New Roman" w:hAnsi="Tahoma" w:cs="Tahoma"/>
+          <w:noProof/>
+          <w:color w:val="000000" w:themeColor="text1"/>
+          <w:sz w:val="24"/>
+          <w:szCs w:val="24"/>
+          <w:lang w:val="pt-BR" w:eastAsia="pt-BR"/>
+        </w:rPr>
+        <w:drawing>
+          <wp:inline distT="0" distB="0" distL="0" distR="0">
+            <wp:extent cx="2876550" cy="847725"/>
+            <wp:effectExtent l="0" t="0" r="0" b="0"/>
+            <wp:docPr id="60" name="Imagem 60"/>
+            <wp:cNvGraphicFramePr>
+              <a:graphicFrameLocks xmlns:a="http://schemas.openxmlformats.org/drawingml/2006/main" noChangeAspect="1"/>
+            </wp:cNvGraphicFramePr>
+            <a:graphic xmlns:a="http://schemas.openxmlformats.org/drawingml/2006/main">
+              <a:graphicData uri="http://schemas.openxmlformats.org/drawingml/2006/picture">
+                <pic:pic xmlns:pic="http://schemas.openxmlformats.org/drawingml/2006/picture">
+                  <pic:nvPicPr>
+                    <pic:cNvPr id="0" name="Picture 20"/>
+                    <pic:cNvPicPr>
+                      <a:picLocks noChangeAspect="1" noChangeArrowheads="1"/>
+                    </pic:cNvPicPr>
+                  </pic:nvPicPr>
+                  <pic:blipFill>
+                    <a:blip r:embed="rId43">
+                      <a:extLst>
+                        <a:ext uri="{28A0092B-C50C-407E-A947-70E740481C1C}">
+                          <a14:useLocalDpi xmlns:a14="http://schemas.microsoft.com/office/drawing/2010/main" val="0"/>
+                        </a:ext>
+                      </a:extLst>
+                    </a:blip>
+                    <a:srcRect/>
+                    <a:stretch>
+                      <a:fillRect/>
+                    </a:stretch>
+                  </pic:blipFill>
+                  <pic:spPr bwMode="auto">
+                    <a:xfrm>
+                      <a:off x="0" y="0"/>
+                      <a:ext cx="2876550" cy="847725"/>
+                    </a:xfrm>
+                    <a:prstGeom prst="rect">
+                      <a:avLst/>
+                    </a:prstGeom>
+                    <a:noFill/>
+                    <a:ln>
+                      <a:noFill/>
+                    </a:ln>
+                  </pic:spPr>
+                </pic:pic>
+              </a:graphicData>
+            </a:graphic>
+          </wp:inline>
+        </w:drawing>
       </w:r>
     </w:p>
     <w:p>
@@ -4454,7 +5054,6 @@
         </w:rPr>
       </w:pPr>
       <w:proofErr w:type="spellStart"/>
-      <w:proofErr w:type="gramStart"/>
       <w:r>
         <w:rPr>
           <w:rFonts w:ascii="Tahoma" w:eastAsia="Times New Roman" w:hAnsi="Tahoma" w:cs="Tahoma"/>
@@ -4466,7 +5065,315 @@
         <w:t>ArrayList</w:t>
       </w:r>
       <w:proofErr w:type="spellEnd"/>
-      <w:proofErr w:type="gramEnd"/>
+      <w:r>
+        <w:rPr>
+          <w:rFonts w:ascii="Tahoma" w:eastAsia="Times New Roman" w:hAnsi="Tahoma" w:cs="Tahoma"/>
+          <w:color w:val="000000" w:themeColor="text1"/>
+          <w:sz w:val="24"/>
+          <w:szCs w:val="24"/>
+          <w:lang w:val="pt-BR" w:eastAsia="en-GB"/>
+        </w:rPr>
+        <w:t xml:space="preserve"> – </w:t>
+      </w:r>
+      <w:proofErr w:type="spellStart"/>
+      <w:r>
+        <w:rPr>
+          <w:rFonts w:ascii="Tahoma" w:eastAsia="Times New Roman" w:hAnsi="Tahoma" w:cs="Tahoma"/>
+          <w:color w:val="000000" w:themeColor="text1"/>
+          <w:sz w:val="24"/>
+          <w:szCs w:val="24"/>
+          <w:lang w:val="pt-BR" w:eastAsia="en-GB"/>
+        </w:rPr>
+        <w:t>Amazon</w:t>
+      </w:r>
+      <w:proofErr w:type="spellEnd"/>
+      <w:r>
+        <w:rPr>
+          <w:rFonts w:ascii="Tahoma" w:eastAsia="Times New Roman" w:hAnsi="Tahoma" w:cs="Tahoma"/>
+          <w:color w:val="000000" w:themeColor="text1"/>
+          <w:sz w:val="24"/>
+          <w:szCs w:val="24"/>
+          <w:lang w:val="pt-BR" w:eastAsia="en-GB"/>
+        </w:rPr>
+        <w:t xml:space="preserve">, </w:t>
+      </w:r>
+      <w:r>
+        <w:rPr>
+          <w:rFonts w:ascii="Tahoma" w:eastAsia="Times New Roman" w:hAnsi="Tahoma" w:cs="Tahoma"/>
+          <w:color w:val="000000" w:themeColor="text1"/>
+          <w:sz w:val="24"/>
+          <w:szCs w:val="24"/>
+          <w:lang w:val="pt-BR" w:eastAsia="en-GB"/>
+        </w:rPr>
+        <w:t xml:space="preserve">Conta, Loja, </w:t>
+      </w:r>
+      <w:proofErr w:type="spellStart"/>
+      <w:r>
+        <w:rPr>
+          <w:rFonts w:ascii="Tahoma" w:eastAsia="Times New Roman" w:hAnsi="Tahoma" w:cs="Tahoma"/>
+          <w:color w:val="000000" w:themeColor="text1"/>
+          <w:sz w:val="24"/>
+          <w:szCs w:val="24"/>
+          <w:lang w:val="pt-BR" w:eastAsia="en-GB"/>
+        </w:rPr>
+        <w:t>Listable</w:t>
+      </w:r>
+      <w:proofErr w:type="spellEnd"/>
+      <w:r>
+        <w:rPr>
+          <w:rFonts w:ascii="Tahoma" w:eastAsia="Times New Roman" w:hAnsi="Tahoma" w:cs="Tahoma"/>
+          <w:color w:val="000000" w:themeColor="text1"/>
+          <w:sz w:val="24"/>
+          <w:szCs w:val="24"/>
+          <w:lang w:val="pt-BR" w:eastAsia="en-GB"/>
+        </w:rPr>
+        <w:t>.</w:t>
+      </w:r>
+    </w:p>
+    <w:p>
+      <w:pPr>
+        <w:spacing w:before="100" w:beforeAutospacing="1" w:after="100" w:afterAutospacing="1" w:line="240" w:lineRule="auto"/>
+        <w:ind w:left="820"/>
+        <w:rPr>
+          <w:rFonts w:ascii="Tahoma" w:eastAsia="Times New Roman" w:hAnsi="Tahoma" w:cs="Tahoma"/>
+          <w:color w:val="000000" w:themeColor="text1"/>
+          <w:sz w:val="24"/>
+          <w:szCs w:val="24"/>
+          <w:lang w:val="pt-BR" w:eastAsia="en-GB"/>
+        </w:rPr>
+      </w:pPr>
+      <w:r>
+        <w:rPr>
+          <w:rFonts w:ascii="Tahoma" w:eastAsia="Times New Roman" w:hAnsi="Tahoma" w:cs="Tahoma"/>
+          <w:noProof/>
+          <w:color w:val="000000" w:themeColor="text1"/>
+          <w:sz w:val="24"/>
+          <w:szCs w:val="24"/>
+          <w:lang w:val="pt-BR" w:eastAsia="pt-BR"/>
+        </w:rPr>
+        <w:drawing>
+          <wp:inline distT="0" distB="0" distL="0" distR="0">
+            <wp:extent cx="3248025" cy="180975"/>
+            <wp:effectExtent l="0" t="0" r="0" b="0"/>
+            <wp:docPr id="16" name="Imagem 16"/>
+            <wp:cNvGraphicFramePr>
+              <a:graphicFrameLocks xmlns:a="http://schemas.openxmlformats.org/drawingml/2006/main" noChangeAspect="1"/>
+            </wp:cNvGraphicFramePr>
+            <a:graphic xmlns:a="http://schemas.openxmlformats.org/drawingml/2006/main">
+              <a:graphicData uri="http://schemas.openxmlformats.org/drawingml/2006/picture">
+                <pic:pic xmlns:pic="http://schemas.openxmlformats.org/drawingml/2006/picture">
+                  <pic:nvPicPr>
+                    <pic:cNvPr id="0" name="Picture 4"/>
+                    <pic:cNvPicPr>
+                      <a:picLocks noChangeAspect="1" noChangeArrowheads="1"/>
+                    </pic:cNvPicPr>
+                  </pic:nvPicPr>
+                  <pic:blipFill>
+                    <a:blip r:embed="rId44">
+                      <a:extLst>
+                        <a:ext uri="{28A0092B-C50C-407E-A947-70E740481C1C}">
+                          <a14:useLocalDpi xmlns:a14="http://schemas.microsoft.com/office/drawing/2010/main" val="0"/>
+                        </a:ext>
+                      </a:extLst>
+                    </a:blip>
+                    <a:srcRect/>
+                    <a:stretch>
+                      <a:fillRect/>
+                    </a:stretch>
+                  </pic:blipFill>
+                  <pic:spPr bwMode="auto">
+                    <a:xfrm>
+                      <a:off x="0" y="0"/>
+                      <a:ext cx="3248025" cy="180975"/>
+                    </a:xfrm>
+                    <a:prstGeom prst="rect">
+                      <a:avLst/>
+                    </a:prstGeom>
+                    <a:noFill/>
+                    <a:ln>
+                      <a:noFill/>
+                    </a:ln>
+                  </pic:spPr>
+                </pic:pic>
+              </a:graphicData>
+            </a:graphic>
+          </wp:inline>
+        </w:drawing>
+      </w:r>
+      <w:r>
+        <w:rPr>
+          <w:rFonts w:ascii="Tahoma" w:eastAsia="Times New Roman" w:hAnsi="Tahoma" w:cs="Tahoma"/>
+          <w:noProof/>
+          <w:color w:val="000000" w:themeColor="text1"/>
+          <w:sz w:val="24"/>
+          <w:szCs w:val="24"/>
+          <w:lang w:val="pt-BR" w:eastAsia="pt-BR"/>
+        </w:rPr>
+        <w:drawing>
+          <wp:inline distT="0" distB="0" distL="0" distR="0">
+            <wp:extent cx="2800350" cy="219075"/>
+            <wp:effectExtent l="0" t="0" r="0" b="0"/>
+            <wp:docPr id="54" name="Imagem 54"/>
+            <wp:cNvGraphicFramePr>
+              <a:graphicFrameLocks xmlns:a="http://schemas.openxmlformats.org/drawingml/2006/main" noChangeAspect="1"/>
+            </wp:cNvGraphicFramePr>
+            <a:graphic xmlns:a="http://schemas.openxmlformats.org/drawingml/2006/main">
+              <a:graphicData uri="http://schemas.openxmlformats.org/drawingml/2006/picture">
+                <pic:pic xmlns:pic="http://schemas.openxmlformats.org/drawingml/2006/picture">
+                  <pic:nvPicPr>
+                    <pic:cNvPr id="0" name="Picture 14"/>
+                    <pic:cNvPicPr>
+                      <a:picLocks noChangeAspect="1" noChangeArrowheads="1"/>
+                    </pic:cNvPicPr>
+                  </pic:nvPicPr>
+                  <pic:blipFill>
+                    <a:blip r:embed="rId45">
+                      <a:extLst>
+                        <a:ext uri="{28A0092B-C50C-407E-A947-70E740481C1C}">
+                          <a14:useLocalDpi xmlns:a14="http://schemas.microsoft.com/office/drawing/2010/main" val="0"/>
+                        </a:ext>
+                      </a:extLst>
+                    </a:blip>
+                    <a:srcRect/>
+                    <a:stretch>
+                      <a:fillRect/>
+                    </a:stretch>
+                  </pic:blipFill>
+                  <pic:spPr bwMode="auto">
+                    <a:xfrm>
+                      <a:off x="0" y="0"/>
+                      <a:ext cx="2800350" cy="219075"/>
+                    </a:xfrm>
+                    <a:prstGeom prst="rect">
+                      <a:avLst/>
+                    </a:prstGeom>
+                    <a:noFill/>
+                    <a:ln>
+                      <a:noFill/>
+                    </a:ln>
+                  </pic:spPr>
+                </pic:pic>
+              </a:graphicData>
+            </a:graphic>
+          </wp:inline>
+        </w:drawing>
+      </w:r>
+      <w:r>
+        <w:rPr>
+          <w:rFonts w:ascii="Tahoma" w:eastAsia="Times New Roman" w:hAnsi="Tahoma" w:cs="Tahoma"/>
+          <w:noProof/>
+          <w:color w:val="000000" w:themeColor="text1"/>
+          <w:sz w:val="24"/>
+          <w:szCs w:val="24"/>
+          <w:lang w:val="pt-BR" w:eastAsia="pt-BR"/>
+        </w:rPr>
+        <w:drawing>
+          <wp:inline distT="0" distB="0" distL="0" distR="0">
+            <wp:extent cx="5400675" cy="200025"/>
+            <wp:effectExtent l="0" t="0" r="0" b="0"/>
+            <wp:docPr id="55" name="Imagem 55"/>
+            <wp:cNvGraphicFramePr>
+              <a:graphicFrameLocks xmlns:a="http://schemas.openxmlformats.org/drawingml/2006/main" noChangeAspect="1"/>
+            </wp:cNvGraphicFramePr>
+            <a:graphic xmlns:a="http://schemas.openxmlformats.org/drawingml/2006/main">
+              <a:graphicData uri="http://schemas.openxmlformats.org/drawingml/2006/picture">
+                <pic:pic xmlns:pic="http://schemas.openxmlformats.org/drawingml/2006/picture">
+                  <pic:nvPicPr>
+                    <pic:cNvPr id="0" name="Picture 15"/>
+                    <pic:cNvPicPr>
+                      <a:picLocks noChangeAspect="1" noChangeArrowheads="1"/>
+                    </pic:cNvPicPr>
+                  </pic:nvPicPr>
+                  <pic:blipFill>
+                    <a:blip r:embed="rId46">
+                      <a:extLst>
+                        <a:ext uri="{28A0092B-C50C-407E-A947-70E740481C1C}">
+                          <a14:useLocalDpi xmlns:a14="http://schemas.microsoft.com/office/drawing/2010/main" val="0"/>
+                        </a:ext>
+                      </a:extLst>
+                    </a:blip>
+                    <a:srcRect/>
+                    <a:stretch>
+                      <a:fillRect/>
+                    </a:stretch>
+                  </pic:blipFill>
+                  <pic:spPr bwMode="auto">
+                    <a:xfrm>
+                      <a:off x="0" y="0"/>
+                      <a:ext cx="5400675" cy="200025"/>
+                    </a:xfrm>
+                    <a:prstGeom prst="rect">
+                      <a:avLst/>
+                    </a:prstGeom>
+                    <a:noFill/>
+                    <a:ln>
+                      <a:noFill/>
+                    </a:ln>
+                  </pic:spPr>
+                </pic:pic>
+              </a:graphicData>
+            </a:graphic>
+          </wp:inline>
+        </w:drawing>
+      </w:r>
+      <w:r>
+        <w:rPr>
+          <w:rFonts w:ascii="Tahoma" w:eastAsia="Times New Roman" w:hAnsi="Tahoma" w:cs="Tahoma"/>
+          <w:noProof/>
+          <w:color w:val="000000" w:themeColor="text1"/>
+          <w:sz w:val="24"/>
+          <w:szCs w:val="24"/>
+          <w:lang w:val="pt-BR" w:eastAsia="pt-BR"/>
+        </w:rPr>
+        <w:drawing>
+          <wp:inline distT="0" distB="0" distL="0" distR="0">
+            <wp:extent cx="4543425" cy="180975"/>
+            <wp:effectExtent l="0" t="0" r="0" b="0"/>
+            <wp:docPr id="56" name="Imagem 56"/>
+            <wp:cNvGraphicFramePr>
+              <a:graphicFrameLocks xmlns:a="http://schemas.openxmlformats.org/drawingml/2006/main" noChangeAspect="1"/>
+            </wp:cNvGraphicFramePr>
+            <a:graphic xmlns:a="http://schemas.openxmlformats.org/drawingml/2006/main">
+              <a:graphicData uri="http://schemas.openxmlformats.org/drawingml/2006/picture">
+                <pic:pic xmlns:pic="http://schemas.openxmlformats.org/drawingml/2006/picture">
+                  <pic:nvPicPr>
+                    <pic:cNvPr id="0" name="Picture 16"/>
+                    <pic:cNvPicPr>
+                      <a:picLocks noChangeAspect="1" noChangeArrowheads="1"/>
+                    </pic:cNvPicPr>
+                  </pic:nvPicPr>
+                  <pic:blipFill>
+                    <a:blip r:embed="rId47">
+                      <a:extLst>
+                        <a:ext uri="{28A0092B-C50C-407E-A947-70E740481C1C}">
+                          <a14:useLocalDpi xmlns:a14="http://schemas.microsoft.com/office/drawing/2010/main" val="0"/>
+                        </a:ext>
+                      </a:extLst>
+                    </a:blip>
+                    <a:srcRect/>
+                    <a:stretch>
+                      <a:fillRect/>
+                    </a:stretch>
+                  </pic:blipFill>
+                  <pic:spPr bwMode="auto">
+                    <a:xfrm>
+                      <a:off x="0" y="0"/>
+                      <a:ext cx="4543425" cy="180975"/>
+                    </a:xfrm>
+                    <a:prstGeom prst="rect">
+                      <a:avLst/>
+                    </a:prstGeom>
+                    <a:noFill/>
+                    <a:ln>
+                      <a:noFill/>
+                    </a:ln>
+                  </pic:spPr>
+                </pic:pic>
+              </a:graphicData>
+            </a:graphic>
+          </wp:inline>
+        </w:drawing>
+      </w:r>
     </w:p>
     <w:p>
       <w:pPr>
@@ -4494,6 +5401,87 @@
         </w:rPr>
         <w:t>ENUM</w:t>
       </w:r>
+      <w:r>
+        <w:rPr>
+          <w:rFonts w:ascii="Tahoma" w:eastAsia="Times New Roman" w:hAnsi="Tahoma" w:cs="Tahoma"/>
+          <w:color w:val="000000" w:themeColor="text1"/>
+          <w:sz w:val="24"/>
+          <w:szCs w:val="24"/>
+          <w:lang w:val="pt-BR" w:eastAsia="en-GB"/>
+        </w:rPr>
+        <w:t xml:space="preserve"> - Categoria</w:t>
+      </w:r>
+    </w:p>
+    <w:p>
+      <w:pPr>
+        <w:spacing w:before="100" w:beforeAutospacing="1" w:after="100" w:afterAutospacing="1" w:line="240" w:lineRule="auto"/>
+        <w:ind w:left="820"/>
+        <w:rPr>
+          <w:rFonts w:ascii="Tahoma" w:eastAsia="Times New Roman" w:hAnsi="Tahoma" w:cs="Tahoma"/>
+          <w:color w:val="000000" w:themeColor="text1"/>
+          <w:sz w:val="24"/>
+          <w:szCs w:val="24"/>
+          <w:lang w:val="pt-BR" w:eastAsia="en-GB"/>
+        </w:rPr>
+      </w:pPr>
+      <w:r>
+        <w:rPr>
+          <w:rFonts w:ascii="Tahoma" w:eastAsia="Times New Roman" w:hAnsi="Tahoma" w:cs="Tahoma"/>
+          <w:noProof/>
+          <w:color w:val="000000" w:themeColor="text1"/>
+          <w:sz w:val="24"/>
+          <w:szCs w:val="24"/>
+          <w:lang w:val="pt-BR" w:eastAsia="pt-BR"/>
+        </w:rPr>
+        <w:drawing>
+          <wp:inline distT="0" distB="0" distL="0" distR="0">
+            <wp:extent cx="1828800" cy="274320"/>
+            <wp:effectExtent l="0" t="0" r="0" b="0"/>
+            <wp:docPr id="3" name="Imagem 3"/>
+            <wp:cNvGraphicFramePr>
+              <a:graphicFrameLocks xmlns:a="http://schemas.openxmlformats.org/drawingml/2006/main" noChangeAspect="1"/>
+            </wp:cNvGraphicFramePr>
+            <a:graphic xmlns:a="http://schemas.openxmlformats.org/drawingml/2006/main">
+              <a:graphicData uri="http://schemas.openxmlformats.org/drawingml/2006/picture">
+                <pic:pic xmlns:pic="http://schemas.openxmlformats.org/drawingml/2006/picture">
+                  <pic:nvPicPr>
+                    <pic:cNvPr id="0" name="Picture 2"/>
+                    <pic:cNvPicPr>
+                      <a:picLocks noChangeAspect="1" noChangeArrowheads="1"/>
+                    </pic:cNvPicPr>
+                  </pic:nvPicPr>
+                  <pic:blipFill>
+                    <a:blip r:embed="rId48">
+                      <a:extLst>
+                        <a:ext uri="{28A0092B-C50C-407E-A947-70E740481C1C}">
+                          <a14:useLocalDpi xmlns:a14="http://schemas.microsoft.com/office/drawing/2010/main" val="0"/>
+                        </a:ext>
+                      </a:extLst>
+                    </a:blip>
+                    <a:srcRect/>
+                    <a:stretch>
+                      <a:fillRect/>
+                    </a:stretch>
+                  </pic:blipFill>
+                  <pic:spPr bwMode="auto">
+                    <a:xfrm>
+                      <a:off x="0" y="0"/>
+                      <a:ext cx="1828800" cy="274320"/>
+                    </a:xfrm>
+                    <a:prstGeom prst="rect">
+                      <a:avLst/>
+                    </a:prstGeom>
+                    <a:noFill/>
+                    <a:ln>
+                      <a:noFill/>
+                    </a:ln>
+                  </pic:spPr>
+                </pic:pic>
+              </a:graphicData>
+            </a:graphic>
+          </wp:inline>
+        </w:drawing>
+      </w:r>
     </w:p>
     <w:p>
       <w:pPr>
@@ -4576,8 +5564,177 @@
         </w:rPr>
         <w:t xml:space="preserve"> junto com as classes concretas. Para uma da classe concreta identificada, chamar um método dessa classe e fazer uma ação;</w:t>
       </w:r>
-      <w:bookmarkStart w:id="0" w:name="_GoBack"/>
-      <w:bookmarkEnd w:id="0"/>
+      <w:r>
+        <w:rPr>
+          <w:rFonts w:ascii="Tahoma" w:eastAsia="Times New Roman" w:hAnsi="Tahoma" w:cs="Tahoma"/>
+          <w:color w:val="000000" w:themeColor="text1"/>
+          <w:sz w:val="24"/>
+          <w:szCs w:val="24"/>
+          <w:lang w:val="pt-BR" w:eastAsia="en-GB"/>
+        </w:rPr>
+        <w:t xml:space="preserve"> - </w:t>
+      </w:r>
+      <w:proofErr w:type="spellStart"/>
+      <w:r>
+        <w:rPr>
+          <w:rFonts w:ascii="Tahoma" w:eastAsia="Times New Roman" w:hAnsi="Tahoma" w:cs="Tahoma"/>
+          <w:color w:val="000000" w:themeColor="text1"/>
+          <w:sz w:val="24"/>
+          <w:szCs w:val="24"/>
+          <w:lang w:val="pt-BR" w:eastAsia="en-GB"/>
+        </w:rPr>
+        <w:t>main</w:t>
+      </w:r>
+      <w:proofErr w:type="spellEnd"/>
+    </w:p>
+    <w:p>
+      <w:pPr>
+        <w:spacing w:before="100" w:beforeAutospacing="1" w:after="100" w:afterAutospacing="1" w:line="240" w:lineRule="auto"/>
+        <w:ind w:left="820"/>
+        <w:rPr>
+          <w:rFonts w:ascii="Tahoma" w:eastAsia="Times New Roman" w:hAnsi="Tahoma" w:cs="Tahoma"/>
+          <w:color w:val="000000" w:themeColor="text1"/>
+          <w:sz w:val="24"/>
+          <w:szCs w:val="24"/>
+          <w:lang w:val="pt-BR" w:eastAsia="en-GB"/>
+        </w:rPr>
+      </w:pPr>
+      <w:r>
+        <w:rPr>
+          <w:rFonts w:ascii="Tahoma" w:eastAsia="Times New Roman" w:hAnsi="Tahoma" w:cs="Tahoma"/>
+          <w:noProof/>
+          <w:color w:val="000000" w:themeColor="text1"/>
+          <w:sz w:val="24"/>
+          <w:szCs w:val="24"/>
+          <w:lang w:val="pt-BR" w:eastAsia="pt-BR"/>
+        </w:rPr>
+        <w:drawing>
+          <wp:inline distT="0" distB="0" distL="0" distR="0">
+            <wp:extent cx="5400675" cy="952500"/>
+            <wp:effectExtent l="0" t="0" r="0" b="0"/>
+            <wp:docPr id="9" name="Imagem 9"/>
+            <wp:cNvGraphicFramePr>
+              <a:graphicFrameLocks xmlns:a="http://schemas.openxmlformats.org/drawingml/2006/main" noChangeAspect="1"/>
+            </wp:cNvGraphicFramePr>
+            <a:graphic xmlns:a="http://schemas.openxmlformats.org/drawingml/2006/main">
+              <a:graphicData uri="http://schemas.openxmlformats.org/drawingml/2006/picture">
+                <pic:pic xmlns:pic="http://schemas.openxmlformats.org/drawingml/2006/picture">
+                  <pic:nvPicPr>
+                    <pic:cNvPr id="0" name="Picture 3"/>
+                    <pic:cNvPicPr>
+                      <a:picLocks noChangeAspect="1" noChangeArrowheads="1"/>
+                    </pic:cNvPicPr>
+                  </pic:nvPicPr>
+                  <pic:blipFill>
+                    <a:blip r:embed="rId49">
+                      <a:extLst>
+                        <a:ext uri="{28A0092B-C50C-407E-A947-70E740481C1C}">
+                          <a14:useLocalDpi xmlns:a14="http://schemas.microsoft.com/office/drawing/2010/main" val="0"/>
+                        </a:ext>
+                      </a:extLst>
+                    </a:blip>
+                    <a:srcRect/>
+                    <a:stretch>
+                      <a:fillRect/>
+                    </a:stretch>
+                  </pic:blipFill>
+                  <pic:spPr bwMode="auto">
+                    <a:xfrm>
+                      <a:off x="0" y="0"/>
+                      <a:ext cx="5400675" cy="952500"/>
+                    </a:xfrm>
+                    <a:prstGeom prst="rect">
+                      <a:avLst/>
+                    </a:prstGeom>
+                    <a:noFill/>
+                    <a:ln>
+                      <a:noFill/>
+                    </a:ln>
+                  </pic:spPr>
+                </pic:pic>
+              </a:graphicData>
+            </a:graphic>
+          </wp:inline>
+        </w:drawing>
+      </w:r>
+    </w:p>
+    <w:p>
+      <w:pPr>
+        <w:spacing w:before="100" w:beforeAutospacing="1" w:after="100" w:afterAutospacing="1" w:line="240" w:lineRule="auto"/>
+        <w:ind w:left="820"/>
+        <w:rPr>
+          <w:rFonts w:ascii="Tahoma" w:eastAsia="Times New Roman" w:hAnsi="Tahoma" w:cs="Tahoma"/>
+          <w:color w:val="000000" w:themeColor="text1"/>
+          <w:sz w:val="24"/>
+          <w:szCs w:val="24"/>
+          <w:lang w:val="pt-BR" w:eastAsia="en-GB"/>
+        </w:rPr>
+      </w:pPr>
+    </w:p>
+    <w:p>
+      <w:pPr>
+        <w:spacing w:before="100" w:beforeAutospacing="1" w:after="100" w:afterAutospacing="1" w:line="240" w:lineRule="auto"/>
+        <w:ind w:left="820"/>
+        <w:rPr>
+          <w:rFonts w:ascii="Tahoma" w:eastAsia="Times New Roman" w:hAnsi="Tahoma" w:cs="Tahoma"/>
+          <w:color w:val="000000" w:themeColor="text1"/>
+          <w:sz w:val="24"/>
+          <w:szCs w:val="24"/>
+          <w:lang w:val="pt-BR" w:eastAsia="en-GB"/>
+        </w:rPr>
+      </w:pPr>
+    </w:p>
+    <w:p>
+      <w:pPr>
+        <w:spacing w:before="100" w:beforeAutospacing="1" w:after="100" w:afterAutospacing="1" w:line="240" w:lineRule="auto"/>
+        <w:ind w:left="820"/>
+        <w:rPr>
+          <w:rFonts w:ascii="Tahoma" w:eastAsia="Times New Roman" w:hAnsi="Tahoma" w:cs="Tahoma"/>
+          <w:color w:val="000000" w:themeColor="text1"/>
+          <w:sz w:val="24"/>
+          <w:szCs w:val="24"/>
+          <w:lang w:val="pt-BR" w:eastAsia="en-GB"/>
+        </w:rPr>
+      </w:pPr>
+    </w:p>
+    <w:p>
+      <w:pPr>
+        <w:spacing w:before="100" w:beforeAutospacing="1" w:after="100" w:afterAutospacing="1" w:line="240" w:lineRule="auto"/>
+        <w:ind w:left="820"/>
+        <w:rPr>
+          <w:rFonts w:ascii="Tahoma" w:eastAsia="Times New Roman" w:hAnsi="Tahoma" w:cs="Tahoma"/>
+          <w:color w:val="000000" w:themeColor="text1"/>
+          <w:sz w:val="24"/>
+          <w:szCs w:val="24"/>
+          <w:lang w:val="pt-BR" w:eastAsia="en-GB"/>
+        </w:rPr>
+      </w:pPr>
+    </w:p>
+    <w:p>
+      <w:pPr>
+        <w:spacing w:before="100" w:beforeAutospacing="1" w:after="100" w:afterAutospacing="1" w:line="240" w:lineRule="auto"/>
+        <w:ind w:left="820"/>
+        <w:rPr>
+          <w:rFonts w:ascii="Tahoma" w:eastAsia="Times New Roman" w:hAnsi="Tahoma" w:cs="Tahoma"/>
+          <w:color w:val="000000" w:themeColor="text1"/>
+          <w:sz w:val="24"/>
+          <w:szCs w:val="24"/>
+          <w:lang w:val="pt-BR" w:eastAsia="en-GB"/>
+        </w:rPr>
+      </w:pPr>
+    </w:p>
+    <w:p>
+      <w:pPr>
+        <w:spacing w:before="100" w:beforeAutospacing="1" w:after="100" w:afterAutospacing="1" w:line="240" w:lineRule="auto"/>
+        <w:ind w:left="820"/>
+        <w:rPr>
+          <w:rFonts w:ascii="Tahoma" w:eastAsia="Times New Roman" w:hAnsi="Tahoma" w:cs="Tahoma"/>
+          <w:color w:val="000000" w:themeColor="text1"/>
+          <w:sz w:val="24"/>
+          <w:szCs w:val="24"/>
+          <w:lang w:val="pt-BR" w:eastAsia="en-GB"/>
+        </w:rPr>
+      </w:pPr>
     </w:p>
     <w:p>
       <w:pPr>
@@ -4605,6 +5762,87 @@
         </w:rPr>
         <w:t>Dividir o projeto em pacotes</w:t>
       </w:r>
+      <w:r>
+        <w:rPr>
+          <w:rFonts w:ascii="Tahoma" w:eastAsia="Times New Roman" w:hAnsi="Tahoma" w:cs="Tahoma"/>
+          <w:color w:val="000000" w:themeColor="text1"/>
+          <w:sz w:val="24"/>
+          <w:szCs w:val="24"/>
+          <w:lang w:val="pt-BR" w:eastAsia="en-GB"/>
+        </w:rPr>
+        <w:t xml:space="preserve"> - ok</w:t>
+      </w:r>
+    </w:p>
+    <w:p>
+      <w:pPr>
+        <w:spacing w:before="100" w:beforeAutospacing="1" w:after="100" w:afterAutospacing="1" w:line="240" w:lineRule="auto"/>
+        <w:ind w:left="820"/>
+        <w:rPr>
+          <w:rFonts w:ascii="Tahoma" w:eastAsia="Times New Roman" w:hAnsi="Tahoma" w:cs="Tahoma"/>
+          <w:color w:val="000000" w:themeColor="text1"/>
+          <w:sz w:val="24"/>
+          <w:szCs w:val="24"/>
+          <w:lang w:val="pt-BR" w:eastAsia="en-GB"/>
+        </w:rPr>
+      </w:pPr>
+      <w:r>
+        <w:rPr>
+          <w:rFonts w:ascii="Tahoma" w:eastAsia="Times New Roman" w:hAnsi="Tahoma" w:cs="Tahoma"/>
+          <w:noProof/>
+          <w:color w:val="000000" w:themeColor="text1"/>
+          <w:sz w:val="24"/>
+          <w:szCs w:val="24"/>
+          <w:lang w:val="pt-BR" w:eastAsia="pt-BR"/>
+        </w:rPr>
+        <w:drawing>
+          <wp:inline distT="0" distB="0" distL="0" distR="0">
+            <wp:extent cx="1676400" cy="3162300"/>
+            <wp:effectExtent l="0" t="0" r="0" b="0"/>
+            <wp:docPr id="2" name="Imagem 2"/>
+            <wp:cNvGraphicFramePr>
+              <a:graphicFrameLocks xmlns:a="http://schemas.openxmlformats.org/drawingml/2006/main" noChangeAspect="1"/>
+            </wp:cNvGraphicFramePr>
+            <a:graphic xmlns:a="http://schemas.openxmlformats.org/drawingml/2006/main">
+              <a:graphicData uri="http://schemas.openxmlformats.org/drawingml/2006/picture">
+                <pic:pic xmlns:pic="http://schemas.openxmlformats.org/drawingml/2006/picture">
+                  <pic:nvPicPr>
+                    <pic:cNvPr id="0" name="Picture 1"/>
+                    <pic:cNvPicPr>
+                      <a:picLocks noChangeAspect="1" noChangeArrowheads="1"/>
+                    </pic:cNvPicPr>
+                  </pic:nvPicPr>
+                  <pic:blipFill>
+                    <a:blip r:embed="rId50">
+                      <a:extLst>
+                        <a:ext uri="{28A0092B-C50C-407E-A947-70E740481C1C}">
+                          <a14:useLocalDpi xmlns:a14="http://schemas.microsoft.com/office/drawing/2010/main" val="0"/>
+                        </a:ext>
+                      </a:extLst>
+                    </a:blip>
+                    <a:srcRect/>
+                    <a:stretch>
+                      <a:fillRect/>
+                    </a:stretch>
+                  </pic:blipFill>
+                  <pic:spPr bwMode="auto">
+                    <a:xfrm>
+                      <a:off x="0" y="0"/>
+                      <a:ext cx="1676400" cy="3162300"/>
+                    </a:xfrm>
+                    <a:prstGeom prst="rect">
+                      <a:avLst/>
+                    </a:prstGeom>
+                    <a:noFill/>
+                    <a:ln>
+                      <a:noFill/>
+                    </a:ln>
+                  </pic:spPr>
+                </pic:pic>
+              </a:graphicData>
+            </a:graphic>
+          </wp:inline>
+        </w:drawing>
+      </w:r>
     </w:p>
     <w:p>
       <w:pPr>
@@ -4633,7 +5871,6 @@
         <w:t xml:space="preserve">Sobrescrever para todas as classes o método </w:t>
       </w:r>
       <w:proofErr w:type="spellStart"/>
-      <w:proofErr w:type="gramStart"/>
       <w:r>
         <w:rPr>
           <w:rFonts w:ascii="Tahoma" w:eastAsia="Times New Roman" w:hAnsi="Tahoma" w:cs="Tahoma"/>
@@ -4645,7 +5882,618 @@
         <w:t>toString</w:t>
       </w:r>
       <w:proofErr w:type="spellEnd"/>
-      <w:proofErr w:type="gramEnd"/>
+      <w:r>
+        <w:rPr>
+          <w:rFonts w:ascii="Tahoma" w:eastAsia="Times New Roman" w:hAnsi="Tahoma" w:cs="Tahoma"/>
+          <w:color w:val="000000" w:themeColor="text1"/>
+          <w:sz w:val="24"/>
+          <w:szCs w:val="24"/>
+          <w:lang w:val="pt-BR" w:eastAsia="en-GB"/>
+        </w:rPr>
+        <w:t xml:space="preserve"> – </w:t>
+      </w:r>
+      <w:proofErr w:type="spellStart"/>
+      <w:r>
+        <w:rPr>
+          <w:rFonts w:ascii="Tahoma" w:eastAsia="Times New Roman" w:hAnsi="Tahoma" w:cs="Tahoma"/>
+          <w:color w:val="000000" w:themeColor="text1"/>
+          <w:sz w:val="24"/>
+          <w:szCs w:val="24"/>
+          <w:lang w:val="pt-BR" w:eastAsia="en-GB"/>
+        </w:rPr>
+        <w:t>Amazon</w:t>
+      </w:r>
+      <w:proofErr w:type="spellEnd"/>
+      <w:r>
+        <w:rPr>
+          <w:rFonts w:ascii="Tahoma" w:eastAsia="Times New Roman" w:hAnsi="Tahoma" w:cs="Tahoma"/>
+          <w:color w:val="000000" w:themeColor="text1"/>
+          <w:sz w:val="24"/>
+          <w:szCs w:val="24"/>
+          <w:lang w:val="pt-BR" w:eastAsia="en-GB"/>
+        </w:rPr>
+        <w:t xml:space="preserve">, Categoria, Conta, DVD, </w:t>
+      </w:r>
+      <w:proofErr w:type="spellStart"/>
+      <w:r>
+        <w:rPr>
+          <w:rFonts w:ascii="Tahoma" w:eastAsia="Times New Roman" w:hAnsi="Tahoma" w:cs="Tahoma"/>
+          <w:color w:val="000000" w:themeColor="text1"/>
+          <w:sz w:val="24"/>
+          <w:szCs w:val="24"/>
+          <w:lang w:val="pt-BR" w:eastAsia="en-GB"/>
+        </w:rPr>
+        <w:t>Ebook</w:t>
+      </w:r>
+      <w:proofErr w:type="spellEnd"/>
+      <w:r>
+        <w:rPr>
+          <w:rFonts w:ascii="Tahoma" w:eastAsia="Times New Roman" w:hAnsi="Tahoma" w:cs="Tahoma"/>
+          <w:color w:val="000000" w:themeColor="text1"/>
+          <w:sz w:val="24"/>
+          <w:szCs w:val="24"/>
+          <w:lang w:val="pt-BR" w:eastAsia="en-GB"/>
+        </w:rPr>
+        <w:t xml:space="preserve">, Livro, Produto, Pessoa, </w:t>
+      </w:r>
+      <w:proofErr w:type="spellStart"/>
+      <w:r>
+        <w:rPr>
+          <w:rFonts w:ascii="Tahoma" w:eastAsia="Times New Roman" w:hAnsi="Tahoma" w:cs="Tahoma"/>
+          <w:color w:val="000000" w:themeColor="text1"/>
+          <w:sz w:val="24"/>
+          <w:szCs w:val="24"/>
+          <w:lang w:val="pt-BR" w:eastAsia="en-GB"/>
+        </w:rPr>
+        <w:t>Usuario</w:t>
+      </w:r>
+      <w:proofErr w:type="spellEnd"/>
+      <w:r>
+        <w:rPr>
+          <w:rFonts w:ascii="Tahoma" w:eastAsia="Times New Roman" w:hAnsi="Tahoma" w:cs="Tahoma"/>
+          <w:color w:val="000000" w:themeColor="text1"/>
+          <w:sz w:val="24"/>
+          <w:szCs w:val="24"/>
+          <w:lang w:val="pt-BR" w:eastAsia="en-GB"/>
+        </w:rPr>
+        <w:t>.</w:t>
+      </w:r>
+    </w:p>
+    <w:p>
+      <w:pPr>
+        <w:spacing w:before="100" w:beforeAutospacing="1" w:after="100" w:afterAutospacing="1" w:line="240" w:lineRule="auto"/>
+        <w:ind w:left="460"/>
+        <w:rPr>
+          <w:rFonts w:ascii="Tahoma" w:eastAsia="Times New Roman" w:hAnsi="Tahoma" w:cs="Tahoma"/>
+          <w:color w:val="000000" w:themeColor="text1"/>
+          <w:sz w:val="24"/>
+          <w:szCs w:val="24"/>
+          <w:lang w:val="pt-BR" w:eastAsia="en-GB"/>
+        </w:rPr>
+      </w:pPr>
+      <w:r>
+        <w:rPr>
+          <w:rFonts w:ascii="Tahoma" w:eastAsia="Times New Roman" w:hAnsi="Tahoma" w:cs="Tahoma"/>
+          <w:noProof/>
+          <w:color w:val="000000" w:themeColor="text1"/>
+          <w:sz w:val="24"/>
+          <w:szCs w:val="24"/>
+          <w:lang w:val="pt-BR" w:eastAsia="pt-BR"/>
+        </w:rPr>
+        <w:drawing>
+          <wp:inline distT="0" distB="0" distL="0" distR="0">
+            <wp:extent cx="1962150" cy="723900"/>
+            <wp:effectExtent l="0" t="0" r="0" b="0"/>
+            <wp:docPr id="18" name="Imagem 18"/>
+            <wp:cNvGraphicFramePr>
+              <a:graphicFrameLocks xmlns:a="http://schemas.openxmlformats.org/drawingml/2006/main" noChangeAspect="1"/>
+            </wp:cNvGraphicFramePr>
+            <a:graphic xmlns:a="http://schemas.openxmlformats.org/drawingml/2006/main">
+              <a:graphicData uri="http://schemas.openxmlformats.org/drawingml/2006/picture">
+                <pic:pic xmlns:pic="http://schemas.openxmlformats.org/drawingml/2006/picture">
+                  <pic:nvPicPr>
+                    <pic:cNvPr id="0" name="Picture 5"/>
+                    <pic:cNvPicPr>
+                      <a:picLocks noChangeAspect="1" noChangeArrowheads="1"/>
+                    </pic:cNvPicPr>
+                  </pic:nvPicPr>
+                  <pic:blipFill>
+                    <a:blip r:embed="rId51">
+                      <a:extLst>
+                        <a:ext uri="{28A0092B-C50C-407E-A947-70E740481C1C}">
+                          <a14:useLocalDpi xmlns:a14="http://schemas.microsoft.com/office/drawing/2010/main" val="0"/>
+                        </a:ext>
+                      </a:extLst>
+                    </a:blip>
+                    <a:srcRect/>
+                    <a:stretch>
+                      <a:fillRect/>
+                    </a:stretch>
+                  </pic:blipFill>
+                  <pic:spPr bwMode="auto">
+                    <a:xfrm>
+                      <a:off x="0" y="0"/>
+                      <a:ext cx="1962150" cy="723900"/>
+                    </a:xfrm>
+                    <a:prstGeom prst="rect">
+                      <a:avLst/>
+                    </a:prstGeom>
+                    <a:noFill/>
+                    <a:ln>
+                      <a:noFill/>
+                    </a:ln>
+                  </pic:spPr>
+                </pic:pic>
+              </a:graphicData>
+            </a:graphic>
+          </wp:inline>
+        </w:drawing>
+      </w:r>
+      <w:r>
+        <w:rPr>
+          <w:rFonts w:ascii="Tahoma" w:eastAsia="Times New Roman" w:hAnsi="Tahoma" w:cs="Tahoma"/>
+          <w:noProof/>
+          <w:color w:val="000000" w:themeColor="text1"/>
+          <w:sz w:val="24"/>
+          <w:szCs w:val="24"/>
+          <w:lang w:val="pt-BR" w:eastAsia="pt-BR"/>
+        </w:rPr>
+        <w:drawing>
+          <wp:inline distT="0" distB="0" distL="0" distR="0">
+            <wp:extent cx="4429125" cy="723900"/>
+            <wp:effectExtent l="0" t="0" r="0" b="0"/>
+            <wp:docPr id="20" name="Imagem 20"/>
+            <wp:cNvGraphicFramePr>
+              <a:graphicFrameLocks xmlns:a="http://schemas.openxmlformats.org/drawingml/2006/main" noChangeAspect="1"/>
+            </wp:cNvGraphicFramePr>
+            <a:graphic xmlns:a="http://schemas.openxmlformats.org/drawingml/2006/main">
+              <a:graphicData uri="http://schemas.openxmlformats.org/drawingml/2006/picture">
+                <pic:pic xmlns:pic="http://schemas.openxmlformats.org/drawingml/2006/picture">
+                  <pic:nvPicPr>
+                    <pic:cNvPr id="0" name="Picture 6"/>
+                    <pic:cNvPicPr>
+                      <a:picLocks noChangeAspect="1" noChangeArrowheads="1"/>
+                    </pic:cNvPicPr>
+                  </pic:nvPicPr>
+                  <pic:blipFill>
+                    <a:blip r:embed="rId52">
+                      <a:extLst>
+                        <a:ext uri="{28A0092B-C50C-407E-A947-70E740481C1C}">
+                          <a14:useLocalDpi xmlns:a14="http://schemas.microsoft.com/office/drawing/2010/main" val="0"/>
+                        </a:ext>
+                      </a:extLst>
+                    </a:blip>
+                    <a:srcRect/>
+                    <a:stretch>
+                      <a:fillRect/>
+                    </a:stretch>
+                  </pic:blipFill>
+                  <pic:spPr bwMode="auto">
+                    <a:xfrm>
+                      <a:off x="0" y="0"/>
+                      <a:ext cx="4429125" cy="723900"/>
+                    </a:xfrm>
+                    <a:prstGeom prst="rect">
+                      <a:avLst/>
+                    </a:prstGeom>
+                    <a:noFill/>
+                    <a:ln>
+                      <a:noFill/>
+                    </a:ln>
+                  </pic:spPr>
+                </pic:pic>
+              </a:graphicData>
+            </a:graphic>
+          </wp:inline>
+        </w:drawing>
+      </w:r>
+      <w:r>
+        <w:rPr>
+          <w:rFonts w:ascii="Tahoma" w:eastAsia="Times New Roman" w:hAnsi="Tahoma" w:cs="Tahoma"/>
+          <w:noProof/>
+          <w:color w:val="000000" w:themeColor="text1"/>
+          <w:sz w:val="24"/>
+          <w:szCs w:val="24"/>
+          <w:lang w:val="pt-BR" w:eastAsia="pt-BR"/>
+        </w:rPr>
+        <w:drawing>
+          <wp:inline distT="0" distB="0" distL="0" distR="0">
+            <wp:extent cx="3857625" cy="1057275"/>
+            <wp:effectExtent l="0" t="0" r="0" b="0"/>
+            <wp:docPr id="22" name="Imagem 22"/>
+            <wp:cNvGraphicFramePr>
+              <a:graphicFrameLocks xmlns:a="http://schemas.openxmlformats.org/drawingml/2006/main" noChangeAspect="1"/>
+            </wp:cNvGraphicFramePr>
+            <a:graphic xmlns:a="http://schemas.openxmlformats.org/drawingml/2006/main">
+              <a:graphicData uri="http://schemas.openxmlformats.org/drawingml/2006/picture">
+                <pic:pic xmlns:pic="http://schemas.openxmlformats.org/drawingml/2006/picture">
+                  <pic:nvPicPr>
+                    <pic:cNvPr id="0" name="Picture 7"/>
+                    <pic:cNvPicPr>
+                      <a:picLocks noChangeAspect="1" noChangeArrowheads="1"/>
+                    </pic:cNvPicPr>
+                  </pic:nvPicPr>
+                  <pic:blipFill>
+                    <a:blip r:embed="rId53">
+                      <a:extLst>
+                        <a:ext uri="{28A0092B-C50C-407E-A947-70E740481C1C}">
+                          <a14:useLocalDpi xmlns:a14="http://schemas.microsoft.com/office/drawing/2010/main" val="0"/>
+                        </a:ext>
+                      </a:extLst>
+                    </a:blip>
+                    <a:srcRect/>
+                    <a:stretch>
+                      <a:fillRect/>
+                    </a:stretch>
+                  </pic:blipFill>
+                  <pic:spPr bwMode="auto">
+                    <a:xfrm>
+                      <a:off x="0" y="0"/>
+                      <a:ext cx="3857625" cy="1057275"/>
+                    </a:xfrm>
+                    <a:prstGeom prst="rect">
+                      <a:avLst/>
+                    </a:prstGeom>
+                    <a:noFill/>
+                    <a:ln>
+                      <a:noFill/>
+                    </a:ln>
+                  </pic:spPr>
+                </pic:pic>
+              </a:graphicData>
+            </a:graphic>
+          </wp:inline>
+        </w:drawing>
+      </w:r>
+      <w:r>
+        <w:rPr>
+          <w:rFonts w:ascii="Tahoma" w:eastAsia="Times New Roman" w:hAnsi="Tahoma" w:cs="Tahoma"/>
+          <w:noProof/>
+          <w:color w:val="000000" w:themeColor="text1"/>
+          <w:sz w:val="24"/>
+          <w:szCs w:val="24"/>
+          <w:lang w:val="pt-BR" w:eastAsia="pt-BR"/>
+        </w:rPr>
+        <w:drawing>
+          <wp:inline distT="0" distB="0" distL="0" distR="0">
+            <wp:extent cx="3905250" cy="1085850"/>
+            <wp:effectExtent l="0" t="0" r="0" b="0"/>
+            <wp:docPr id="48" name="Imagem 48"/>
+            <wp:cNvGraphicFramePr>
+              <a:graphicFrameLocks xmlns:a="http://schemas.openxmlformats.org/drawingml/2006/main" noChangeAspect="1"/>
+            </wp:cNvGraphicFramePr>
+            <a:graphic xmlns:a="http://schemas.openxmlformats.org/drawingml/2006/main">
+              <a:graphicData uri="http://schemas.openxmlformats.org/drawingml/2006/picture">
+                <pic:pic xmlns:pic="http://schemas.openxmlformats.org/drawingml/2006/picture">
+                  <pic:nvPicPr>
+                    <pic:cNvPr id="0" name="Picture 8"/>
+                    <pic:cNvPicPr>
+                      <a:picLocks noChangeAspect="1" noChangeArrowheads="1"/>
+                    </pic:cNvPicPr>
+                  </pic:nvPicPr>
+                  <pic:blipFill>
+                    <a:blip r:embed="rId54">
+                      <a:extLst>
+                        <a:ext uri="{28A0092B-C50C-407E-A947-70E740481C1C}">
+                          <a14:useLocalDpi xmlns:a14="http://schemas.microsoft.com/office/drawing/2010/main" val="0"/>
+                        </a:ext>
+                      </a:extLst>
+                    </a:blip>
+                    <a:srcRect/>
+                    <a:stretch>
+                      <a:fillRect/>
+                    </a:stretch>
+                  </pic:blipFill>
+                  <pic:spPr bwMode="auto">
+                    <a:xfrm>
+                      <a:off x="0" y="0"/>
+                      <a:ext cx="3905250" cy="1085850"/>
+                    </a:xfrm>
+                    <a:prstGeom prst="rect">
+                      <a:avLst/>
+                    </a:prstGeom>
+                    <a:noFill/>
+                    <a:ln>
+                      <a:noFill/>
+                    </a:ln>
+                  </pic:spPr>
+                </pic:pic>
+              </a:graphicData>
+            </a:graphic>
+          </wp:inline>
+        </w:drawing>
+      </w:r>
+      <w:r>
+        <w:rPr>
+          <w:rFonts w:ascii="Tahoma" w:eastAsia="Times New Roman" w:hAnsi="Tahoma" w:cs="Tahoma"/>
+          <w:noProof/>
+          <w:color w:val="000000" w:themeColor="text1"/>
+          <w:sz w:val="24"/>
+          <w:szCs w:val="24"/>
+          <w:lang w:val="pt-BR" w:eastAsia="pt-BR"/>
+        </w:rPr>
+        <w:lastRenderedPageBreak/>
+        <w:drawing>
+          <wp:inline distT="0" distB="0" distL="0" distR="0">
+            <wp:extent cx="3990975" cy="733425"/>
+            <wp:effectExtent l="0" t="0" r="0" b="0"/>
+            <wp:docPr id="49" name="Imagem 49"/>
+            <wp:cNvGraphicFramePr>
+              <a:graphicFrameLocks xmlns:a="http://schemas.openxmlformats.org/drawingml/2006/main" noChangeAspect="1"/>
+            </wp:cNvGraphicFramePr>
+            <a:graphic xmlns:a="http://schemas.openxmlformats.org/drawingml/2006/main">
+              <a:graphicData uri="http://schemas.openxmlformats.org/drawingml/2006/picture">
+                <pic:pic xmlns:pic="http://schemas.openxmlformats.org/drawingml/2006/picture">
+                  <pic:nvPicPr>
+                    <pic:cNvPr id="0" name="Picture 9"/>
+                    <pic:cNvPicPr>
+                      <a:picLocks noChangeAspect="1" noChangeArrowheads="1"/>
+                    </pic:cNvPicPr>
+                  </pic:nvPicPr>
+                  <pic:blipFill>
+                    <a:blip r:embed="rId55">
+                      <a:extLst>
+                        <a:ext uri="{28A0092B-C50C-407E-A947-70E740481C1C}">
+                          <a14:useLocalDpi xmlns:a14="http://schemas.microsoft.com/office/drawing/2010/main" val="0"/>
+                        </a:ext>
+                      </a:extLst>
+                    </a:blip>
+                    <a:srcRect/>
+                    <a:stretch>
+                      <a:fillRect/>
+                    </a:stretch>
+                  </pic:blipFill>
+                  <pic:spPr bwMode="auto">
+                    <a:xfrm>
+                      <a:off x="0" y="0"/>
+                      <a:ext cx="3990975" cy="733425"/>
+                    </a:xfrm>
+                    <a:prstGeom prst="rect">
+                      <a:avLst/>
+                    </a:prstGeom>
+                    <a:noFill/>
+                    <a:ln>
+                      <a:noFill/>
+                    </a:ln>
+                  </pic:spPr>
+                </pic:pic>
+              </a:graphicData>
+            </a:graphic>
+          </wp:inline>
+        </w:drawing>
+      </w:r>
+      <w:r>
+        <w:rPr>
+          <w:rFonts w:ascii="Tahoma" w:eastAsia="Times New Roman" w:hAnsi="Tahoma" w:cs="Tahoma"/>
+          <w:noProof/>
+          <w:color w:val="000000" w:themeColor="text1"/>
+          <w:sz w:val="24"/>
+          <w:szCs w:val="24"/>
+          <w:lang w:val="pt-BR" w:eastAsia="pt-BR"/>
+        </w:rPr>
+        <w:drawing>
+          <wp:inline distT="0" distB="0" distL="0" distR="0">
+            <wp:extent cx="4162425" cy="1047750"/>
+            <wp:effectExtent l="0" t="0" r="0" b="0"/>
+            <wp:docPr id="50" name="Imagem 50"/>
+            <wp:cNvGraphicFramePr>
+              <a:graphicFrameLocks xmlns:a="http://schemas.openxmlformats.org/drawingml/2006/main" noChangeAspect="1"/>
+            </wp:cNvGraphicFramePr>
+            <a:graphic xmlns:a="http://schemas.openxmlformats.org/drawingml/2006/main">
+              <a:graphicData uri="http://schemas.openxmlformats.org/drawingml/2006/picture">
+                <pic:pic xmlns:pic="http://schemas.openxmlformats.org/drawingml/2006/picture">
+                  <pic:nvPicPr>
+                    <pic:cNvPr id="0" name="Picture 10"/>
+                    <pic:cNvPicPr>
+                      <a:picLocks noChangeAspect="1" noChangeArrowheads="1"/>
+                    </pic:cNvPicPr>
+                  </pic:nvPicPr>
+                  <pic:blipFill>
+                    <a:blip r:embed="rId56">
+                      <a:extLst>
+                        <a:ext uri="{28A0092B-C50C-407E-A947-70E740481C1C}">
+                          <a14:useLocalDpi xmlns:a14="http://schemas.microsoft.com/office/drawing/2010/main" val="0"/>
+                        </a:ext>
+                      </a:extLst>
+                    </a:blip>
+                    <a:srcRect/>
+                    <a:stretch>
+                      <a:fillRect/>
+                    </a:stretch>
+                  </pic:blipFill>
+                  <pic:spPr bwMode="auto">
+                    <a:xfrm>
+                      <a:off x="0" y="0"/>
+                      <a:ext cx="4162425" cy="1047750"/>
+                    </a:xfrm>
+                    <a:prstGeom prst="rect">
+                      <a:avLst/>
+                    </a:prstGeom>
+                    <a:noFill/>
+                    <a:ln>
+                      <a:noFill/>
+                    </a:ln>
+                  </pic:spPr>
+                </pic:pic>
+              </a:graphicData>
+            </a:graphic>
+          </wp:inline>
+        </w:drawing>
+      </w:r>
+      <w:r>
+        <w:rPr>
+          <w:rFonts w:ascii="Tahoma" w:eastAsia="Times New Roman" w:hAnsi="Tahoma" w:cs="Tahoma"/>
+          <w:noProof/>
+          <w:color w:val="000000" w:themeColor="text1"/>
+          <w:sz w:val="24"/>
+          <w:szCs w:val="24"/>
+          <w:lang w:val="pt-BR" w:eastAsia="pt-BR"/>
+        </w:rPr>
+        <w:drawing>
+          <wp:inline distT="0" distB="0" distL="0" distR="0">
+            <wp:extent cx="3749040" cy="1280160"/>
+            <wp:effectExtent l="0" t="0" r="0" b="0"/>
+            <wp:docPr id="51" name="Imagem 51"/>
+            <wp:cNvGraphicFramePr>
+              <a:graphicFrameLocks xmlns:a="http://schemas.openxmlformats.org/drawingml/2006/main" noChangeAspect="1"/>
+            </wp:cNvGraphicFramePr>
+            <a:graphic xmlns:a="http://schemas.openxmlformats.org/drawingml/2006/main">
+              <a:graphicData uri="http://schemas.openxmlformats.org/drawingml/2006/picture">
+                <pic:pic xmlns:pic="http://schemas.openxmlformats.org/drawingml/2006/picture">
+                  <pic:nvPicPr>
+                    <pic:cNvPr id="0" name="Picture 11"/>
+                    <pic:cNvPicPr>
+                      <a:picLocks noChangeAspect="1" noChangeArrowheads="1"/>
+                    </pic:cNvPicPr>
+                  </pic:nvPicPr>
+                  <pic:blipFill>
+                    <a:blip r:embed="rId57">
+                      <a:extLst>
+                        <a:ext uri="{28A0092B-C50C-407E-A947-70E740481C1C}">
+                          <a14:useLocalDpi xmlns:a14="http://schemas.microsoft.com/office/drawing/2010/main" val="0"/>
+                        </a:ext>
+                      </a:extLst>
+                    </a:blip>
+                    <a:srcRect/>
+                    <a:stretch>
+                      <a:fillRect/>
+                    </a:stretch>
+                  </pic:blipFill>
+                  <pic:spPr bwMode="auto">
+                    <a:xfrm>
+                      <a:off x="0" y="0"/>
+                      <a:ext cx="3749040" cy="1280160"/>
+                    </a:xfrm>
+                    <a:prstGeom prst="rect">
+                      <a:avLst/>
+                    </a:prstGeom>
+                    <a:noFill/>
+                    <a:ln>
+                      <a:noFill/>
+                    </a:ln>
+                  </pic:spPr>
+                </pic:pic>
+              </a:graphicData>
+            </a:graphic>
+          </wp:inline>
+        </w:drawing>
+      </w:r>
+      <w:r>
+        <w:rPr>
+          <w:rFonts w:ascii="Tahoma" w:eastAsia="Times New Roman" w:hAnsi="Tahoma" w:cs="Tahoma"/>
+          <w:noProof/>
+          <w:color w:val="000000" w:themeColor="text1"/>
+          <w:sz w:val="24"/>
+          <w:szCs w:val="24"/>
+          <w:lang w:val="pt-BR" w:eastAsia="pt-BR"/>
+        </w:rPr>
+        <w:drawing>
+          <wp:inline distT="0" distB="0" distL="0" distR="0">
+            <wp:extent cx="4800600" cy="1419225"/>
+            <wp:effectExtent l="0" t="0" r="0" b="0"/>
+            <wp:docPr id="52" name="Imagem 52"/>
+            <wp:cNvGraphicFramePr>
+              <a:graphicFrameLocks xmlns:a="http://schemas.openxmlformats.org/drawingml/2006/main" noChangeAspect="1"/>
+            </wp:cNvGraphicFramePr>
+            <a:graphic xmlns:a="http://schemas.openxmlformats.org/drawingml/2006/main">
+              <a:graphicData uri="http://schemas.openxmlformats.org/drawingml/2006/picture">
+                <pic:pic xmlns:pic="http://schemas.openxmlformats.org/drawingml/2006/picture">
+                  <pic:nvPicPr>
+                    <pic:cNvPr id="0" name="Picture 12"/>
+                    <pic:cNvPicPr>
+                      <a:picLocks noChangeAspect="1" noChangeArrowheads="1"/>
+                    </pic:cNvPicPr>
+                  </pic:nvPicPr>
+                  <pic:blipFill>
+                    <a:blip r:embed="rId58">
+                      <a:extLst>
+                        <a:ext uri="{28A0092B-C50C-407E-A947-70E740481C1C}">
+                          <a14:useLocalDpi xmlns:a14="http://schemas.microsoft.com/office/drawing/2010/main" val="0"/>
+                        </a:ext>
+                      </a:extLst>
+                    </a:blip>
+                    <a:srcRect/>
+                    <a:stretch>
+                      <a:fillRect/>
+                    </a:stretch>
+                  </pic:blipFill>
+                  <pic:spPr bwMode="auto">
+                    <a:xfrm>
+                      <a:off x="0" y="0"/>
+                      <a:ext cx="4800600" cy="1419225"/>
+                    </a:xfrm>
+                    <a:prstGeom prst="rect">
+                      <a:avLst/>
+                    </a:prstGeom>
+                    <a:noFill/>
+                    <a:ln>
+                      <a:noFill/>
+                    </a:ln>
+                  </pic:spPr>
+                </pic:pic>
+              </a:graphicData>
+            </a:graphic>
+          </wp:inline>
+        </w:drawing>
+      </w:r>
+      <w:r>
+        <w:rPr>
+          <w:rFonts w:ascii="Tahoma" w:eastAsia="Times New Roman" w:hAnsi="Tahoma" w:cs="Tahoma"/>
+          <w:noProof/>
+          <w:color w:val="000000" w:themeColor="text1"/>
+          <w:sz w:val="24"/>
+          <w:szCs w:val="24"/>
+          <w:lang w:val="pt-BR" w:eastAsia="pt-BR"/>
+        </w:rPr>
+        <w:drawing>
+          <wp:inline distT="0" distB="0" distL="0" distR="0">
+            <wp:extent cx="2695575" cy="923925"/>
+            <wp:effectExtent l="0" t="0" r="0" b="0"/>
+            <wp:docPr id="53" name="Imagem 53"/>
+            <wp:cNvGraphicFramePr>
+              <a:graphicFrameLocks xmlns:a="http://schemas.openxmlformats.org/drawingml/2006/main" noChangeAspect="1"/>
+            </wp:cNvGraphicFramePr>
+            <a:graphic xmlns:a="http://schemas.openxmlformats.org/drawingml/2006/main">
+              <a:graphicData uri="http://schemas.openxmlformats.org/drawingml/2006/picture">
+                <pic:pic xmlns:pic="http://schemas.openxmlformats.org/drawingml/2006/picture">
+                  <pic:nvPicPr>
+                    <pic:cNvPr id="0" name="Picture 13"/>
+                    <pic:cNvPicPr>
+                      <a:picLocks noChangeAspect="1" noChangeArrowheads="1"/>
+                    </pic:cNvPicPr>
+                  </pic:nvPicPr>
+                  <pic:blipFill>
+                    <a:blip r:embed="rId59">
+                      <a:extLst>
+                        <a:ext uri="{28A0092B-C50C-407E-A947-70E740481C1C}">
+                          <a14:useLocalDpi xmlns:a14="http://schemas.microsoft.com/office/drawing/2010/main" val="0"/>
+                        </a:ext>
+                      </a:extLst>
+                    </a:blip>
+                    <a:srcRect/>
+                    <a:stretch>
+                      <a:fillRect/>
+                    </a:stretch>
+                  </pic:blipFill>
+                  <pic:spPr bwMode="auto">
+                    <a:xfrm>
+                      <a:off x="0" y="0"/>
+                      <a:ext cx="2695575" cy="923925"/>
+                    </a:xfrm>
+                    <a:prstGeom prst="rect">
+                      <a:avLst/>
+                    </a:prstGeom>
+                    <a:noFill/>
+                    <a:ln>
+                      <a:noFill/>
+                    </a:ln>
+                  </pic:spPr>
+                </pic:pic>
+              </a:graphicData>
+            </a:graphic>
+          </wp:inline>
+        </w:drawing>
+      </w:r>
     </w:p>
     <w:p>
       <w:pPr>
@@ -4696,28 +6544,26 @@
         <w:t xml:space="preserve"> do pacote </w:t>
       </w:r>
       <w:proofErr w:type="spellStart"/>
-      <w:proofErr w:type="gramStart"/>
-      <w:r>
-        <w:rPr>
-          <w:rFonts w:ascii="Tahoma" w:eastAsia="Times New Roman" w:hAnsi="Tahoma" w:cs="Tahoma"/>
-          <w:color w:val="000000" w:themeColor="text1"/>
-          <w:sz w:val="24"/>
-          <w:szCs w:val="24"/>
-          <w:lang w:val="pt-BR" w:eastAsia="en-GB"/>
-        </w:rPr>
-        <w:t>java</w:t>
+      <w:r>
+        <w:rPr>
+          <w:rFonts w:ascii="Tahoma" w:eastAsia="Times New Roman" w:hAnsi="Tahoma" w:cs="Tahoma"/>
+          <w:color w:val="000000" w:themeColor="text1"/>
+          <w:sz w:val="24"/>
+          <w:szCs w:val="24"/>
+          <w:lang w:val="pt-BR" w:eastAsia="en-GB"/>
+        </w:rPr>
+        <w:t>java.util</w:t>
       </w:r>
       <w:proofErr w:type="spellEnd"/>
-      <w:proofErr w:type="gramEnd"/>
-      <w:r>
-        <w:rPr>
-          <w:rFonts w:ascii="Tahoma" w:eastAsia="Times New Roman" w:hAnsi="Tahoma" w:cs="Tahoma"/>
-          <w:color w:val="000000" w:themeColor="text1"/>
-          <w:sz w:val="24"/>
-          <w:szCs w:val="24"/>
-          <w:lang w:val="pt-BR" w:eastAsia="en-GB"/>
-        </w:rPr>
-        <w:t>.</w:t>
+      <w:r>
+        <w:rPr>
+          <w:rFonts w:ascii="Tahoma" w:eastAsia="Times New Roman" w:hAnsi="Tahoma" w:cs="Tahoma"/>
+          <w:color w:val="000000" w:themeColor="text1"/>
+          <w:sz w:val="24"/>
+          <w:szCs w:val="24"/>
+          <w:lang w:val="pt-BR" w:eastAsia="en-GB"/>
+        </w:rPr>
+        <w:t xml:space="preserve"> (</w:t>
       </w:r>
       <w:proofErr w:type="spellStart"/>
       <w:r>
@@ -4728,51 +6574,7 @@
           <w:szCs w:val="24"/>
           <w:lang w:val="pt-BR" w:eastAsia="en-GB"/>
         </w:rPr>
-        <w:t>util</w:t>
-      </w:r>
-      <w:proofErr w:type="spellEnd"/>
-      <w:r>
-        <w:rPr>
-          <w:rFonts w:ascii="Tahoma" w:eastAsia="Times New Roman" w:hAnsi="Tahoma" w:cs="Tahoma"/>
-          <w:color w:val="000000" w:themeColor="text1"/>
-          <w:sz w:val="24"/>
-          <w:szCs w:val="24"/>
-          <w:lang w:val="pt-BR" w:eastAsia="en-GB"/>
-        </w:rPr>
-        <w:t xml:space="preserve"> (</w:t>
-      </w:r>
-      <w:proofErr w:type="spellStart"/>
-      <w:r>
-        <w:rPr>
-          <w:rFonts w:ascii="Tahoma" w:eastAsia="Times New Roman" w:hAnsi="Tahoma" w:cs="Tahoma"/>
-          <w:color w:val="000000" w:themeColor="text1"/>
-          <w:sz w:val="24"/>
-          <w:szCs w:val="24"/>
-          <w:lang w:val="pt-BR" w:eastAsia="en-GB"/>
-        </w:rPr>
-        <w:t>java</w:t>
-      </w:r>
-      <w:proofErr w:type="spellEnd"/>
-      <w:r>
-        <w:rPr>
-          <w:rFonts w:ascii="Tahoma" w:eastAsia="Times New Roman" w:hAnsi="Tahoma" w:cs="Tahoma"/>
-          <w:color w:val="000000" w:themeColor="text1"/>
-          <w:sz w:val="24"/>
-          <w:szCs w:val="24"/>
-          <w:lang w:val="pt-BR" w:eastAsia="en-GB"/>
-        </w:rPr>
-        <w:t>.</w:t>
-      </w:r>
-      <w:proofErr w:type="spellStart"/>
-      <w:r>
-        <w:rPr>
-          <w:rFonts w:ascii="Tahoma" w:eastAsia="Times New Roman" w:hAnsi="Tahoma" w:cs="Tahoma"/>
-          <w:color w:val="000000" w:themeColor="text1"/>
-          <w:sz w:val="24"/>
-          <w:szCs w:val="24"/>
-          <w:lang w:val="pt-BR" w:eastAsia="en-GB"/>
-        </w:rPr>
-        <w:t>util.Random</w:t>
+        <w:t>java.util.Random</w:t>
       </w:r>
       <w:proofErr w:type="spellEnd"/>
       <w:r>
@@ -4849,7 +6651,6 @@
           <w:szCs w:val="24"/>
           <w:lang w:val="pt-BR" w:eastAsia="en-GB"/>
         </w:rPr>
-        <w:lastRenderedPageBreak/>
         <w:t xml:space="preserve">No </w:t>
       </w:r>
       <w:proofErr w:type="spellStart"/>
@@ -4895,7 +6696,6 @@
         <w:t xml:space="preserve">. Opcional de bônus: pode ser usada a classe </w:t>
       </w:r>
       <w:proofErr w:type="spellStart"/>
-      <w:proofErr w:type="gramStart"/>
       <w:r>
         <w:rPr>
           <w:rFonts w:ascii="Tahoma" w:eastAsia="Times New Roman" w:hAnsi="Tahoma" w:cs="Tahoma"/>
@@ -4907,7 +6707,6 @@
         <w:t>JOptionPane</w:t>
       </w:r>
       <w:proofErr w:type="spellEnd"/>
-      <w:proofErr w:type="gramEnd"/>
       <w:r>
         <w:rPr>
           <w:rFonts w:ascii="Tahoma" w:eastAsia="Times New Roman" w:hAnsi="Tahoma" w:cs="Tahoma"/>
@@ -4927,7 +6726,7 @@
           <w:szCs w:val="24"/>
           <w:lang w:val="pt-BR" w:eastAsia="en-GB"/>
         </w:rPr>
-        <w:t>javax</w:t>
+        <w:t>javax.swing</w:t>
       </w:r>
       <w:proofErr w:type="spellEnd"/>
       <w:r>
@@ -4938,10 +6737,9 @@
           <w:szCs w:val="24"/>
           <w:lang w:val="pt-BR" w:eastAsia="en-GB"/>
         </w:rPr>
-        <w:t xml:space="preserve">.swing. Vejam: </w:t>
+        <w:t xml:space="preserve">. Vejam: </w:t>
       </w:r>
       <w:proofErr w:type="spellStart"/>
-      <w:proofErr w:type="gramStart"/>
       <w:r>
         <w:rPr>
           <w:rFonts w:ascii="Tahoma" w:eastAsia="Times New Roman" w:hAnsi="Tahoma" w:cs="Tahoma"/>
@@ -4953,7 +6751,6 @@
         <w:t>showInputDialog</w:t>
       </w:r>
       <w:proofErr w:type="spellEnd"/>
-      <w:proofErr w:type="gramEnd"/>
       <w:r>
         <w:rPr>
           <w:rFonts w:ascii="Tahoma" w:eastAsia="Times New Roman" w:hAnsi="Tahoma" w:cs="Tahoma"/>
@@ -4986,6 +6783,112 @@
         </w:rPr>
         <w:t>.</w:t>
       </w:r>
+      <w:r>
+        <w:rPr>
+          <w:rFonts w:ascii="Tahoma" w:eastAsia="Times New Roman" w:hAnsi="Tahoma" w:cs="Tahoma"/>
+          <w:color w:val="000000" w:themeColor="text1"/>
+          <w:sz w:val="24"/>
+          <w:szCs w:val="24"/>
+          <w:lang w:val="pt-BR" w:eastAsia="en-GB"/>
+        </w:rPr>
+        <w:t xml:space="preserve"> - </w:t>
+      </w:r>
+      <w:proofErr w:type="spellStart"/>
+      <w:r>
+        <w:rPr>
+          <w:rFonts w:ascii="Tahoma" w:eastAsia="Times New Roman" w:hAnsi="Tahoma" w:cs="Tahoma"/>
+          <w:color w:val="000000" w:themeColor="text1"/>
+          <w:sz w:val="24"/>
+          <w:szCs w:val="24"/>
+          <w:lang w:val="pt-BR" w:eastAsia="en-GB"/>
+        </w:rPr>
+        <w:t>Amazon</w:t>
+      </w:r>
+      <w:proofErr w:type="spellEnd"/>
+    </w:p>
+    <w:p>
+      <w:pPr>
+        <w:spacing w:before="100" w:beforeAutospacing="1" w:after="100" w:afterAutospacing="1" w:line="240" w:lineRule="auto"/>
+        <w:ind w:left="820"/>
+        <w:rPr>
+          <w:rFonts w:ascii="Tahoma" w:eastAsia="Times New Roman" w:hAnsi="Tahoma" w:cs="Tahoma"/>
+          <w:color w:val="000000" w:themeColor="text1"/>
+          <w:sz w:val="24"/>
+          <w:szCs w:val="24"/>
+          <w:lang w:val="pt-BR" w:eastAsia="en-GB"/>
+        </w:rPr>
+      </w:pPr>
+      <w:r>
+        <w:rPr>
+          <w:rFonts w:ascii="Tahoma" w:eastAsia="Times New Roman" w:hAnsi="Tahoma" w:cs="Tahoma"/>
+          <w:noProof/>
+          <w:color w:val="000000" w:themeColor="text1"/>
+          <w:sz w:val="24"/>
+          <w:szCs w:val="24"/>
+          <w:lang w:val="pt-BR" w:eastAsia="pt-BR"/>
+        </w:rPr>
+        <w:drawing>
+          <wp:inline distT="0" distB="0" distL="0" distR="0">
+            <wp:extent cx="5400675" cy="533400"/>
+            <wp:effectExtent l="0" t="0" r="0" b="0"/>
+            <wp:docPr id="57" name="Imagem 57"/>
+            <wp:cNvGraphicFramePr>
+              <a:graphicFrameLocks xmlns:a="http://schemas.openxmlformats.org/drawingml/2006/main" noChangeAspect="1"/>
+            </wp:cNvGraphicFramePr>
+            <a:graphic xmlns:a="http://schemas.openxmlformats.org/drawingml/2006/main">
+              <a:graphicData uri="http://schemas.openxmlformats.org/drawingml/2006/picture">
+                <pic:pic xmlns:pic="http://schemas.openxmlformats.org/drawingml/2006/picture">
+                  <pic:nvPicPr>
+                    <pic:cNvPr id="0" name="Picture 17"/>
+                    <pic:cNvPicPr>
+                      <a:picLocks noChangeAspect="1" noChangeArrowheads="1"/>
+                    </pic:cNvPicPr>
+                  </pic:nvPicPr>
+                  <pic:blipFill>
+                    <a:blip r:embed="rId60">
+                      <a:extLst>
+                        <a:ext uri="{28A0092B-C50C-407E-A947-70E740481C1C}">
+                          <a14:useLocalDpi xmlns:a14="http://schemas.microsoft.com/office/drawing/2010/main" val="0"/>
+                        </a:ext>
+                      </a:extLst>
+                    </a:blip>
+                    <a:srcRect/>
+                    <a:stretch>
+                      <a:fillRect/>
+                    </a:stretch>
+                  </pic:blipFill>
+                  <pic:spPr bwMode="auto">
+                    <a:xfrm>
+                      <a:off x="0" y="0"/>
+                      <a:ext cx="5400675" cy="533400"/>
+                    </a:xfrm>
+                    <a:prstGeom prst="rect">
+                      <a:avLst/>
+                    </a:prstGeom>
+                    <a:noFill/>
+                    <a:ln>
+                      <a:noFill/>
+                    </a:ln>
+                  </pic:spPr>
+                </pic:pic>
+              </a:graphicData>
+            </a:graphic>
+          </wp:inline>
+        </w:drawing>
+      </w:r>
+    </w:p>
+    <w:p>
+      <w:pPr>
+        <w:spacing w:before="100" w:beforeAutospacing="1" w:after="100" w:afterAutospacing="1" w:line="240" w:lineRule="auto"/>
+        <w:ind w:left="820"/>
+        <w:rPr>
+          <w:rFonts w:ascii="Tahoma" w:eastAsia="Times New Roman" w:hAnsi="Tahoma" w:cs="Tahoma"/>
+          <w:color w:val="000000" w:themeColor="text1"/>
+          <w:sz w:val="24"/>
+          <w:szCs w:val="24"/>
+          <w:lang w:val="pt-BR" w:eastAsia="en-GB"/>
+        </w:rPr>
+      </w:pPr>
     </w:p>
     <w:p>
       <w:pPr>
@@ -5028,10 +6931,10 @@
                     </pic:cNvPicPr>
                   </pic:nvPicPr>
                   <pic:blipFill>
-                    <a:blip r:embed="rId32" cstate="print">
+                    <a:blip r:embed="rId61" cstate="print">
                       <a:extLst>
                         <a:ext uri="{28A0092B-C50C-407E-A947-70E740481C1C}">
-                          <a14:useLocalDpi xmlns:a14="http://schemas.microsoft.com/office/drawing/2010/main" xmlns:wps="http://schemas.microsoft.com/office/word/2010/wordprocessingShape" xmlns:wpi="http://schemas.microsoft.com/office/word/2010/wordprocessingInk" xmlns:wpg="http://schemas.microsoft.com/office/word/2010/wordprocessingGroup" xmlns:w15="http://schemas.microsoft.com/office/word/2012/wordml" xmlns:w14="http://schemas.microsoft.com/office/word/2010/wordml" xmlns:w="http://schemas.openxmlformats.org/wordprocessingml/2006/main" xmlns:w10="urn:schemas-microsoft-com:office:word" xmlns:wp14="http://schemas.microsoft.com/office/word/2010/wordprocessingDrawing" xmlns:v="urn:schemas-microsoft-com:vml" xmlns:o="urn:schemas-microsoft-com:office:office" xmlns:mc="http://schemas.openxmlformats.org/markup-compatibility/2006" xmlns:wpc="http://schemas.microsoft.com/office/word/2010/wordprocessingCanvas" xmlns="" val="0"/>
+                          <a14:useLocalDpi xmlns:a14="http://schemas.microsoft.com/office/drawing/2010/main" val="0"/>
                         </a:ext>
                       </a:extLst>
                     </a:blip>
@@ -5085,7 +6988,7 @@
 </file>
 
 <file path=word/numbering.xml><?xml version="1.0" encoding="utf-8"?>
-<w:numbering xmlns:ve="http://schemas.openxmlformats.org/markup-compatibility/2006" xmlns:o="urn:schemas-microsoft-com:office:office" xmlns:r="http://schemas.openxmlformats.org/officeDocument/2006/relationships" xmlns:m="http://schemas.openxmlformats.org/officeDocument/2006/math" xmlns:v="urn:schemas-microsoft-com:vml" xmlns:wp="http://schemas.openxmlformats.org/drawingml/2006/wordprocessingDrawing" xmlns:w10="urn:schemas-microsoft-com:office:word" xmlns:w="http://schemas.openxmlformats.org/wordprocessingml/2006/main" xmlns:wne="http://schemas.microsoft.com/office/word/2006/wordml">
+<w:numbering xmlns:wpc="http://schemas.microsoft.com/office/word/2010/wordprocessingCanvas" xmlns:mc="http://schemas.openxmlformats.org/markup-compatibility/2006" xmlns:o="urn:schemas-microsoft-com:office:office" xmlns:r="http://schemas.openxmlformats.org/officeDocument/2006/relationships" xmlns:m="http://schemas.openxmlformats.org/officeDocument/2006/math" xmlns:v="urn:schemas-microsoft-com:vml" xmlns:wp14="http://schemas.microsoft.com/office/word/2010/wordprocessingDrawing" xmlns:wp="http://schemas.openxmlformats.org/drawingml/2006/wordprocessingDrawing" xmlns:w10="urn:schemas-microsoft-com:office:word" xmlns:w="http://schemas.openxmlformats.org/wordprocessingml/2006/main" xmlns:w14="http://schemas.microsoft.com/office/word/2010/wordml" xmlns:w15="http://schemas.microsoft.com/office/word/2012/wordml" xmlns:wpg="http://schemas.microsoft.com/office/word/2010/wordprocessingGroup" xmlns:wpi="http://schemas.microsoft.com/office/word/2010/wordprocessingInk" xmlns:wne="http://schemas.microsoft.com/office/word/2006/wordml" xmlns:wps="http://schemas.microsoft.com/office/word/2010/wordprocessingShape" mc:Ignorable="w14 w15 wp14">
   <w:abstractNum w:abstractNumId="0">
     <w:nsid w:val="1ABA11EE"/>
     <w:multiLevelType w:val="multilevel"/>
@@ -5814,7 +7717,7 @@
 </file>
 
 <file path=word/styles.xml><?xml version="1.0" encoding="utf-8"?>
-<w:styles xmlns:r="http://schemas.openxmlformats.org/officeDocument/2006/relationships" xmlns:w="http://schemas.openxmlformats.org/wordprocessingml/2006/main">
+<w:styles xmlns:mc="http://schemas.openxmlformats.org/markup-compatibility/2006" xmlns:r="http://schemas.openxmlformats.org/officeDocument/2006/relationships" xmlns:w="http://schemas.openxmlformats.org/wordprocessingml/2006/main" xmlns:w14="http://schemas.microsoft.com/office/word/2010/wordml" xmlns:w15="http://schemas.microsoft.com/office/word/2012/wordml" mc:Ignorable="w14 w15">
   <w:docDefaults>
     <w:rPrDefault>
       <w:rPr>
@@ -5830,144 +7733,378 @@
       </w:pPr>
     </w:pPrDefault>
   </w:docDefaults>
-  <w:latentStyles w:defLockedState="0" w:defUIPriority="99" w:defSemiHidden="1" w:defUnhideWhenUsed="1" w:defQFormat="0" w:count="267">
-    <w:lsdException w:name="Normal" w:semiHidden="0" w:uiPriority="0" w:unhideWhenUsed="0" w:qFormat="1"/>
-    <w:lsdException w:name="heading 1" w:semiHidden="0" w:uiPriority="9" w:unhideWhenUsed="0" w:qFormat="1"/>
-    <w:lsdException w:name="heading 2" w:uiPriority="9" w:qFormat="1"/>
-    <w:lsdException w:name="heading 3" w:uiPriority="9" w:qFormat="1"/>
-    <w:lsdException w:name="heading 4" w:uiPriority="9" w:qFormat="1"/>
-    <w:lsdException w:name="heading 5" w:uiPriority="9" w:qFormat="1"/>
-    <w:lsdException w:name="heading 6" w:uiPriority="9" w:qFormat="1"/>
-    <w:lsdException w:name="heading 7" w:uiPriority="9" w:qFormat="1"/>
-    <w:lsdException w:name="heading 8" w:uiPriority="9" w:qFormat="1"/>
-    <w:lsdException w:name="heading 9" w:uiPriority="9" w:qFormat="1"/>
-    <w:lsdException w:name="toc 1" w:uiPriority="39"/>
-    <w:lsdException w:name="toc 2" w:uiPriority="39"/>
-    <w:lsdException w:name="toc 3" w:uiPriority="39"/>
-    <w:lsdException w:name="toc 4" w:uiPriority="39"/>
-    <w:lsdException w:name="toc 5" w:uiPriority="39"/>
-    <w:lsdException w:name="toc 6" w:uiPriority="39"/>
-    <w:lsdException w:name="toc 7" w:uiPriority="39"/>
-    <w:lsdException w:name="toc 8" w:uiPriority="39"/>
-    <w:lsdException w:name="toc 9" w:uiPriority="39"/>
-    <w:lsdException w:name="caption" w:uiPriority="35" w:qFormat="1"/>
-    <w:lsdException w:name="Title" w:semiHidden="0" w:uiPriority="10" w:unhideWhenUsed="0" w:qFormat="1"/>
-    <w:lsdException w:name="Default Paragraph Font" w:uiPriority="1"/>
-    <w:lsdException w:name="Subtitle" w:semiHidden="0" w:uiPriority="11" w:unhideWhenUsed="0" w:qFormat="1"/>
-    <w:lsdException w:name="Strong" w:semiHidden="0" w:uiPriority="22" w:unhideWhenUsed="0" w:qFormat="1"/>
-    <w:lsdException w:name="Emphasis" w:semiHidden="0" w:uiPriority="20" w:unhideWhenUsed="0" w:qFormat="1"/>
-    <w:lsdException w:name="Table Grid" w:semiHidden="0" w:uiPriority="39" w:unhideWhenUsed="0"/>
-    <w:lsdException w:name="Placeholder Text" w:unhideWhenUsed="0"/>
-    <w:lsdException w:name="No Spacing" w:semiHidden="0" w:uiPriority="1" w:unhideWhenUsed="0" w:qFormat="1"/>
-    <w:lsdException w:name="Light Shading" w:semiHidden="0" w:uiPriority="60" w:unhideWhenUsed="0"/>
-    <w:lsdException w:name="Light List" w:semiHidden="0" w:uiPriority="61" w:unhideWhenUsed="0"/>
-    <w:lsdException w:name="Light Grid" w:semiHidden="0" w:uiPriority="62" w:unhideWhenUsed="0"/>
-    <w:lsdException w:name="Medium Shading 1" w:semiHidden="0" w:uiPriority="63" w:unhideWhenUsed="0"/>
-    <w:lsdException w:name="Medium Shading 2" w:semiHidden="0" w:uiPriority="64" w:unhideWhenUsed="0"/>
-    <w:lsdException w:name="Medium List 1" w:semiHidden="0" w:uiPriority="65" w:unhideWhenUsed="0"/>
-    <w:lsdException w:name="Medium List 2" w:semiHidden="0" w:uiPriority="66" w:unhideWhenUsed="0"/>
-    <w:lsdException w:name="Medium Grid 1" w:semiHidden="0" w:uiPriority="67" w:unhideWhenUsed="0"/>
-    <w:lsdException w:name="Medium Grid 2" w:semiHidden="0" w:uiPriority="68" w:unhideWhenUsed="0"/>
-    <w:lsdException w:name="Medium Grid 3" w:semiHidden="0" w:uiPriority="69" w:unhideWhenUsed="0"/>
-    <w:lsdException w:name="Dark List" w:semiHidden="0" w:uiPriority="70" w:unhideWhenUsed="0"/>
-    <w:lsdException w:name="Colorful Shading" w:semiHidden="0" w:uiPriority="71" w:unhideWhenUsed="0"/>
-    <w:lsdException w:name="Colorful List" w:semiHidden="0" w:uiPriority="72" w:unhideWhenUsed="0"/>
-    <w:lsdException w:name="Colorful Grid" w:semiHidden="0" w:uiPriority="73" w:unhideWhenUsed="0"/>
-    <w:lsdException w:name="Light Shading Accent 1" w:semiHidden="0" w:uiPriority="60" w:unhideWhenUsed="0"/>
-    <w:lsdException w:name="Light List Accent 1" w:semiHidden="0" w:uiPriority="61" w:unhideWhenUsed="0"/>
-    <w:lsdException w:name="Light Grid Accent 1" w:semiHidden="0" w:uiPriority="62" w:unhideWhenUsed="0"/>
-    <w:lsdException w:name="Medium Shading 1 Accent 1" w:semiHidden="0" w:uiPriority="63" w:unhideWhenUsed="0"/>
-    <w:lsdException w:name="Medium Shading 2 Accent 1" w:semiHidden="0" w:uiPriority="64" w:unhideWhenUsed="0"/>
-    <w:lsdException w:name="Medium List 1 Accent 1" w:semiHidden="0" w:uiPriority="65" w:unhideWhenUsed="0"/>
-    <w:lsdException w:name="Revision" w:unhideWhenUsed="0"/>
-    <w:lsdException w:name="List Paragraph" w:semiHidden="0" w:uiPriority="34" w:unhideWhenUsed="0" w:qFormat="1"/>
-    <w:lsdException w:name="Quote" w:semiHidden="0" w:uiPriority="29" w:unhideWhenUsed="0" w:qFormat="1"/>
-    <w:lsdException w:name="Intense Quote" w:semiHidden="0" w:uiPriority="30" w:unhideWhenUsed="0" w:qFormat="1"/>
-    <w:lsdException w:name="Medium List 2 Accent 1" w:semiHidden="0" w:uiPriority="66" w:unhideWhenUsed="0"/>
-    <w:lsdException w:name="Medium Grid 1 Accent 1" w:semiHidden="0" w:uiPriority="67" w:unhideWhenUsed="0"/>
-    <w:lsdException w:name="Medium Grid 2 Accent 1" w:semiHidden="0" w:uiPriority="68" w:unhideWhenUsed="0"/>
-    <w:lsdException w:name="Medium Grid 3 Accent 1" w:semiHidden="0" w:uiPriority="69" w:unhideWhenUsed="0"/>
-    <w:lsdException w:name="Dark List Accent 1" w:semiHidden="0" w:uiPriority="70" w:unhideWhenUsed="0"/>
-    <w:lsdException w:name="Colorful Shading Accent 1" w:semiHidden="0" w:uiPriority="71" w:unhideWhenUsed="0"/>
-    <w:lsdException w:name="Colorful List Accent 1" w:semiHidden="0" w:uiPriority="72" w:unhideWhenUsed="0"/>
-    <w:lsdException w:name="Colorful Grid Accent 1" w:semiHidden="0" w:uiPriority="73" w:unhideWhenUsed="0"/>
-    <w:lsdException w:name="Light Shading Accent 2" w:semiHidden="0" w:uiPriority="60" w:unhideWhenUsed="0"/>
-    <w:lsdException w:name="Light List Accent 2" w:semiHidden="0" w:uiPriority="61" w:unhideWhenUsed="0"/>
-    <w:lsdException w:name="Light Grid Accent 2" w:semiHidden="0" w:uiPriority="62" w:unhideWhenUsed="0"/>
-    <w:lsdException w:name="Medium Shading 1 Accent 2" w:semiHidden="0" w:uiPriority="63" w:unhideWhenUsed="0"/>
-    <w:lsdException w:name="Medium Shading 2 Accent 2" w:semiHidden="0" w:uiPriority="64" w:unhideWhenUsed="0"/>
-    <w:lsdException w:name="Medium List 1 Accent 2" w:semiHidden="0" w:uiPriority="65" w:unhideWhenUsed="0"/>
-    <w:lsdException w:name="Medium List 2 Accent 2" w:semiHidden="0" w:uiPriority="66" w:unhideWhenUsed="0"/>
-    <w:lsdException w:name="Medium Grid 1 Accent 2" w:semiHidden="0" w:uiPriority="67" w:unhideWhenUsed="0"/>
-    <w:lsdException w:name="Medium Grid 2 Accent 2" w:semiHidden="0" w:uiPriority="68" w:unhideWhenUsed="0"/>
-    <w:lsdException w:name="Medium Grid 3 Accent 2" w:semiHidden="0" w:uiPriority="69" w:unhideWhenUsed="0"/>
-    <w:lsdException w:name="Dark List Accent 2" w:semiHidden="0" w:uiPriority="70" w:unhideWhenUsed="0"/>
-    <w:lsdException w:name="Colorful Shading Accent 2" w:semiHidden="0" w:uiPriority="71" w:unhideWhenUsed="0"/>
-    <w:lsdException w:name="Colorful List Accent 2" w:semiHidden="0" w:uiPriority="72" w:unhideWhenUsed="0"/>
-    <w:lsdException w:name="Colorful Grid Accent 2" w:semiHidden="0" w:uiPriority="73" w:unhideWhenUsed="0"/>
-    <w:lsdException w:name="Light Shading Accent 3" w:semiHidden="0" w:uiPriority="60" w:unhideWhenUsed="0"/>
-    <w:lsdException w:name="Light List Accent 3" w:semiHidden="0" w:uiPriority="61" w:unhideWhenUsed="0"/>
-    <w:lsdException w:name="Light Grid Accent 3" w:semiHidden="0" w:uiPriority="62" w:unhideWhenUsed="0"/>
-    <w:lsdException w:name="Medium Shading 1 Accent 3" w:semiHidden="0" w:uiPriority="63" w:unhideWhenUsed="0"/>
-    <w:lsdException w:name="Medium Shading 2 Accent 3" w:semiHidden="0" w:uiPriority="64" w:unhideWhenUsed="0"/>
-    <w:lsdException w:name="Medium List 1 Accent 3" w:semiHidden="0" w:uiPriority="65" w:unhideWhenUsed="0"/>
-    <w:lsdException w:name="Medium List 2 Accent 3" w:semiHidden="0" w:uiPriority="66" w:unhideWhenUsed="0"/>
-    <w:lsdException w:name="Medium Grid 1 Accent 3" w:semiHidden="0" w:uiPriority="67" w:unhideWhenUsed="0"/>
-    <w:lsdException w:name="Medium Grid 2 Accent 3" w:semiHidden="0" w:uiPriority="68" w:unhideWhenUsed="0"/>
-    <w:lsdException w:name="Medium Grid 3 Accent 3" w:semiHidden="0" w:uiPriority="69" w:unhideWhenUsed="0"/>
-    <w:lsdException w:name="Dark List Accent 3" w:semiHidden="0" w:uiPriority="70" w:unhideWhenUsed="0"/>
-    <w:lsdException w:name="Colorful Shading Accent 3" w:semiHidden="0" w:uiPriority="71" w:unhideWhenUsed="0"/>
-    <w:lsdException w:name="Colorful List Accent 3" w:semiHidden="0" w:uiPriority="72" w:unhideWhenUsed="0"/>
-    <w:lsdException w:name="Colorful Grid Accent 3" w:semiHidden="0" w:uiPriority="73" w:unhideWhenUsed="0"/>
-    <w:lsdException w:name="Light Shading Accent 4" w:semiHidden="0" w:uiPriority="60" w:unhideWhenUsed="0"/>
-    <w:lsdException w:name="Light List Accent 4" w:semiHidden="0" w:uiPriority="61" w:unhideWhenUsed="0"/>
-    <w:lsdException w:name="Light Grid Accent 4" w:semiHidden="0" w:uiPriority="62" w:unhideWhenUsed="0"/>
-    <w:lsdException w:name="Medium Shading 1 Accent 4" w:semiHidden="0" w:uiPriority="63" w:unhideWhenUsed="0"/>
-    <w:lsdException w:name="Medium Shading 2 Accent 4" w:semiHidden="0" w:uiPriority="64" w:unhideWhenUsed="0"/>
-    <w:lsdException w:name="Medium List 1 Accent 4" w:semiHidden="0" w:uiPriority="65" w:unhideWhenUsed="0"/>
-    <w:lsdException w:name="Medium List 2 Accent 4" w:semiHidden="0" w:uiPriority="66" w:unhideWhenUsed="0"/>
-    <w:lsdException w:name="Medium Grid 1 Accent 4" w:semiHidden="0" w:uiPriority="67" w:unhideWhenUsed="0"/>
-    <w:lsdException w:name="Medium Grid 2 Accent 4" w:semiHidden="0" w:uiPriority="68" w:unhideWhenUsed="0"/>
-    <w:lsdException w:name="Medium Grid 3 Accent 4" w:semiHidden="0" w:uiPriority="69" w:unhideWhenUsed="0"/>
-    <w:lsdException w:name="Dark List Accent 4" w:semiHidden="0" w:uiPriority="70" w:unhideWhenUsed="0"/>
-    <w:lsdException w:name="Colorful Shading Accent 4" w:semiHidden="0" w:uiPriority="71" w:unhideWhenUsed="0"/>
-    <w:lsdException w:name="Colorful List Accent 4" w:semiHidden="0" w:uiPriority="72" w:unhideWhenUsed="0"/>
-    <w:lsdException w:name="Colorful Grid Accent 4" w:semiHidden="0" w:uiPriority="73" w:unhideWhenUsed="0"/>
-    <w:lsdException w:name="Light Shading Accent 5" w:semiHidden="0" w:uiPriority="60" w:unhideWhenUsed="0"/>
-    <w:lsdException w:name="Light List Accent 5" w:semiHidden="0" w:uiPriority="61" w:unhideWhenUsed="0"/>
-    <w:lsdException w:name="Light Grid Accent 5" w:semiHidden="0" w:uiPriority="62" w:unhideWhenUsed="0"/>
-    <w:lsdException w:name="Medium Shading 1 Accent 5" w:semiHidden="0" w:uiPriority="63" w:unhideWhenUsed="0"/>
-    <w:lsdException w:name="Medium Shading 2 Accent 5" w:semiHidden="0" w:uiPriority="64" w:unhideWhenUsed="0"/>
-    <w:lsdException w:name="Medium List 1 Accent 5" w:semiHidden="0" w:uiPriority="65" w:unhideWhenUsed="0"/>
-    <w:lsdException w:name="Medium List 2 Accent 5" w:semiHidden="0" w:uiPriority="66" w:unhideWhenUsed="0"/>
-    <w:lsdException w:name="Medium Grid 1 Accent 5" w:semiHidden="0" w:uiPriority="67" w:unhideWhenUsed="0"/>
-    <w:lsdException w:name="Medium Grid 2 Accent 5" w:semiHidden="0" w:uiPriority="68" w:unhideWhenUsed="0"/>
-    <w:lsdException w:name="Medium Grid 3 Accent 5" w:semiHidden="0" w:uiPriority="69" w:unhideWhenUsed="0"/>
-    <w:lsdException w:name="Dark List Accent 5" w:semiHidden="0" w:uiPriority="70" w:unhideWhenUsed="0"/>
-    <w:lsdException w:name="Colorful Shading Accent 5" w:semiHidden="0" w:uiPriority="71" w:unhideWhenUsed="0"/>
-    <w:lsdException w:name="Colorful List Accent 5" w:semiHidden="0" w:uiPriority="72" w:unhideWhenUsed="0"/>
-    <w:lsdException w:name="Colorful Grid Accent 5" w:semiHidden="0" w:uiPriority="73" w:unhideWhenUsed="0"/>
-    <w:lsdException w:name="Light Shading Accent 6" w:semiHidden="0" w:uiPriority="60" w:unhideWhenUsed="0"/>
-    <w:lsdException w:name="Light List Accent 6" w:semiHidden="0" w:uiPriority="61" w:unhideWhenUsed="0"/>
-    <w:lsdException w:name="Light Grid Accent 6" w:semiHidden="0" w:uiPriority="62" w:unhideWhenUsed="0"/>
-    <w:lsdException w:name="Medium Shading 1 Accent 6" w:semiHidden="0" w:uiPriority="63" w:unhideWhenUsed="0"/>
-    <w:lsdException w:name="Medium Shading 2 Accent 6" w:semiHidden="0" w:uiPriority="64" w:unhideWhenUsed="0"/>
-    <w:lsdException w:name="Medium List 1 Accent 6" w:semiHidden="0" w:uiPriority="65" w:unhideWhenUsed="0"/>
-    <w:lsdException w:name="Medium List 2 Accent 6" w:semiHidden="0" w:uiPriority="66" w:unhideWhenUsed="0"/>
-    <w:lsdException w:name="Medium Grid 1 Accent 6" w:semiHidden="0" w:uiPriority="67" w:unhideWhenUsed="0"/>
-    <w:lsdException w:name="Medium Grid 2 Accent 6" w:semiHidden="0" w:uiPriority="68" w:unhideWhenUsed="0"/>
-    <w:lsdException w:name="Medium Grid 3 Accent 6" w:semiHidden="0" w:uiPriority="69" w:unhideWhenUsed="0"/>
-    <w:lsdException w:name="Dark List Accent 6" w:semiHidden="0" w:uiPriority="70" w:unhideWhenUsed="0"/>
-    <w:lsdException w:name="Colorful Shading Accent 6" w:semiHidden="0" w:uiPriority="71" w:unhideWhenUsed="0"/>
-    <w:lsdException w:name="Colorful List Accent 6" w:semiHidden="0" w:uiPriority="72" w:unhideWhenUsed="0"/>
-    <w:lsdException w:name="Colorful Grid Accent 6" w:semiHidden="0" w:uiPriority="73" w:unhideWhenUsed="0"/>
-    <w:lsdException w:name="Subtle Emphasis" w:semiHidden="0" w:uiPriority="19" w:unhideWhenUsed="0" w:qFormat="1"/>
-    <w:lsdException w:name="Intense Emphasis" w:semiHidden="0" w:uiPriority="21" w:unhideWhenUsed="0" w:qFormat="1"/>
-    <w:lsdException w:name="Subtle Reference" w:semiHidden="0" w:uiPriority="31" w:unhideWhenUsed="0" w:qFormat="1"/>
-    <w:lsdException w:name="Intense Reference" w:semiHidden="0" w:uiPriority="32" w:unhideWhenUsed="0" w:qFormat="1"/>
-    <w:lsdException w:name="Book Title" w:semiHidden="0" w:uiPriority="33" w:unhideWhenUsed="0" w:qFormat="1"/>
-    <w:lsdException w:name="Bibliography" w:uiPriority="37"/>
-    <w:lsdException w:name="TOC Heading" w:uiPriority="39" w:qFormat="1"/>
+  <w:latentStyles w:defLockedState="0" w:defUIPriority="99" w:defSemiHidden="0" w:defUnhideWhenUsed="0" w:defQFormat="0" w:count="371">
+    <w:lsdException w:name="Normal" w:uiPriority="0" w:qFormat="1"/>
+    <w:lsdException w:name="heading 1" w:uiPriority="9" w:qFormat="1"/>
+    <w:lsdException w:name="heading 2" w:semiHidden="1" w:uiPriority="9" w:unhideWhenUsed="1" w:qFormat="1"/>
+    <w:lsdException w:name="heading 3" w:semiHidden="1" w:uiPriority="9" w:unhideWhenUsed="1" w:qFormat="1"/>
+    <w:lsdException w:name="heading 4" w:semiHidden="1" w:uiPriority="9" w:unhideWhenUsed="1" w:qFormat="1"/>
+    <w:lsdException w:name="heading 5" w:semiHidden="1" w:uiPriority="9" w:unhideWhenUsed="1" w:qFormat="1"/>
+    <w:lsdException w:name="heading 6" w:semiHidden="1" w:uiPriority="9" w:unhideWhenUsed="1" w:qFormat="1"/>
+    <w:lsdException w:name="heading 7" w:semiHidden="1" w:uiPriority="9" w:unhideWhenUsed="1" w:qFormat="1"/>
+    <w:lsdException w:name="heading 8" w:semiHidden="1" w:uiPriority="9" w:unhideWhenUsed="1" w:qFormat="1"/>
+    <w:lsdException w:name="heading 9" w:semiHidden="1" w:uiPriority="9" w:unhideWhenUsed="1" w:qFormat="1"/>
+    <w:lsdException w:name="index 1" w:semiHidden="1" w:unhideWhenUsed="1"/>
+    <w:lsdException w:name="index 2" w:semiHidden="1" w:unhideWhenUsed="1"/>
+    <w:lsdException w:name="index 3" w:semiHidden="1" w:unhideWhenUsed="1"/>
+    <w:lsdException w:name="index 4" w:semiHidden="1" w:unhideWhenUsed="1"/>
+    <w:lsdException w:name="index 5" w:semiHidden="1" w:unhideWhenUsed="1"/>
+    <w:lsdException w:name="index 6" w:semiHidden="1" w:unhideWhenUsed="1"/>
+    <w:lsdException w:name="index 7" w:semiHidden="1" w:unhideWhenUsed="1"/>
+    <w:lsdException w:name="index 8" w:semiHidden="1" w:unhideWhenUsed="1"/>
+    <w:lsdException w:name="index 9" w:semiHidden="1" w:unhideWhenUsed="1"/>
+    <w:lsdException w:name="toc 1" w:semiHidden="1" w:uiPriority="39" w:unhideWhenUsed="1"/>
+    <w:lsdException w:name="toc 2" w:semiHidden="1" w:uiPriority="39" w:unhideWhenUsed="1"/>
+    <w:lsdException w:name="toc 3" w:semiHidden="1" w:uiPriority="39" w:unhideWhenUsed="1"/>
+    <w:lsdException w:name="toc 4" w:semiHidden="1" w:uiPriority="39" w:unhideWhenUsed="1"/>
+    <w:lsdException w:name="toc 5" w:semiHidden="1" w:uiPriority="39" w:unhideWhenUsed="1"/>
+    <w:lsdException w:name="toc 6" w:semiHidden="1" w:uiPriority="39" w:unhideWhenUsed="1"/>
+    <w:lsdException w:name="toc 7" w:semiHidden="1" w:uiPriority="39" w:unhideWhenUsed="1"/>
+    <w:lsdException w:name="toc 8" w:semiHidden="1" w:uiPriority="39" w:unhideWhenUsed="1"/>
+    <w:lsdException w:name="toc 9" w:semiHidden="1" w:uiPriority="39" w:unhideWhenUsed="1"/>
+    <w:lsdException w:name="Normal Indent" w:semiHidden="1" w:unhideWhenUsed="1"/>
+    <w:lsdException w:name="footnote text" w:semiHidden="1" w:unhideWhenUsed="1"/>
+    <w:lsdException w:name="annotation text" w:semiHidden="1" w:unhideWhenUsed="1"/>
+    <w:lsdException w:name="header" w:semiHidden="1" w:unhideWhenUsed="1"/>
+    <w:lsdException w:name="footer" w:semiHidden="1" w:unhideWhenUsed="1"/>
+    <w:lsdException w:name="index heading" w:semiHidden="1" w:unhideWhenUsed="1"/>
+    <w:lsdException w:name="caption" w:semiHidden="1" w:uiPriority="35" w:unhideWhenUsed="1" w:qFormat="1"/>
+    <w:lsdException w:name="table of figures" w:semiHidden="1" w:unhideWhenUsed="1"/>
+    <w:lsdException w:name="envelope address" w:semiHidden="1" w:unhideWhenUsed="1"/>
+    <w:lsdException w:name="envelope return" w:semiHidden="1" w:unhideWhenUsed="1"/>
+    <w:lsdException w:name="footnote reference" w:semiHidden="1" w:unhideWhenUsed="1"/>
+    <w:lsdException w:name="annotation reference" w:semiHidden="1" w:unhideWhenUsed="1"/>
+    <w:lsdException w:name="line number" w:semiHidden="1" w:unhideWhenUsed="1"/>
+    <w:lsdException w:name="page number" w:semiHidden="1" w:unhideWhenUsed="1"/>
+    <w:lsdException w:name="endnote reference" w:semiHidden="1" w:unhideWhenUsed="1"/>
+    <w:lsdException w:name="endnote text" w:semiHidden="1" w:unhideWhenUsed="1"/>
+    <w:lsdException w:name="table of authorities" w:semiHidden="1" w:unhideWhenUsed="1"/>
+    <w:lsdException w:name="macro" w:semiHidden="1" w:unhideWhenUsed="1"/>
+    <w:lsdException w:name="toa heading" w:semiHidden="1" w:unhideWhenUsed="1"/>
+    <w:lsdException w:name="List" w:semiHidden="1" w:unhideWhenUsed="1"/>
+    <w:lsdException w:name="List Bullet" w:semiHidden="1" w:unhideWhenUsed="1"/>
+    <w:lsdException w:name="List Number" w:semiHidden="1" w:unhideWhenUsed="1"/>
+    <w:lsdException w:name="List 2" w:semiHidden="1" w:unhideWhenUsed="1"/>
+    <w:lsdException w:name="List 3" w:semiHidden="1" w:unhideWhenUsed="1"/>
+    <w:lsdException w:name="List 4" w:semiHidden="1" w:unhideWhenUsed="1"/>
+    <w:lsdException w:name="List 5" w:semiHidden="1" w:unhideWhenUsed="1"/>
+    <w:lsdException w:name="List Bullet 2" w:semiHidden="1" w:unhideWhenUsed="1"/>
+    <w:lsdException w:name="List Bullet 3" w:semiHidden="1" w:unhideWhenUsed="1"/>
+    <w:lsdException w:name="List Bullet 4" w:semiHidden="1" w:unhideWhenUsed="1"/>
+    <w:lsdException w:name="List Bullet 5" w:semiHidden="1" w:unhideWhenUsed="1"/>
+    <w:lsdException w:name="List Number 2" w:semiHidden="1" w:unhideWhenUsed="1"/>
+    <w:lsdException w:name="List Number 3" w:semiHidden="1" w:unhideWhenUsed="1"/>
+    <w:lsdException w:name="List Number 4" w:semiHidden="1" w:unhideWhenUsed="1"/>
+    <w:lsdException w:name="List Number 5" w:semiHidden="1" w:unhideWhenUsed="1"/>
+    <w:lsdException w:name="Title" w:uiPriority="10" w:qFormat="1"/>
+    <w:lsdException w:name="Closing" w:semiHidden="1" w:unhideWhenUsed="1"/>
+    <w:lsdException w:name="Signature" w:semiHidden="1" w:unhideWhenUsed="1"/>
+    <w:lsdException w:name="Default Paragraph Font" w:semiHidden="1" w:uiPriority="1" w:unhideWhenUsed="1"/>
+    <w:lsdException w:name="Body Text" w:semiHidden="1" w:unhideWhenUsed="1"/>
+    <w:lsdException w:name="Body Text Indent" w:semiHidden="1" w:unhideWhenUsed="1"/>
+    <w:lsdException w:name="List Continue" w:semiHidden="1" w:unhideWhenUsed="1"/>
+    <w:lsdException w:name="List Continue 2" w:semiHidden="1" w:unhideWhenUsed="1"/>
+    <w:lsdException w:name="List Continue 3" w:semiHidden="1" w:unhideWhenUsed="1"/>
+    <w:lsdException w:name="List Continue 4" w:semiHidden="1" w:unhideWhenUsed="1"/>
+    <w:lsdException w:name="List Continue 5" w:semiHidden="1" w:unhideWhenUsed="1"/>
+    <w:lsdException w:name="Message Header" w:semiHidden="1" w:unhideWhenUsed="1"/>
+    <w:lsdException w:name="Subtitle" w:uiPriority="11" w:qFormat="1"/>
+    <w:lsdException w:name="Salutation" w:semiHidden="1" w:unhideWhenUsed="1"/>
+    <w:lsdException w:name="Date" w:semiHidden="1" w:unhideWhenUsed="1"/>
+    <w:lsdException w:name="Body Text First Indent" w:semiHidden="1" w:unhideWhenUsed="1"/>
+    <w:lsdException w:name="Body Text First Indent 2" w:semiHidden="1" w:unhideWhenUsed="1"/>
+    <w:lsdException w:name="Note Heading" w:semiHidden="1" w:unhideWhenUsed="1"/>
+    <w:lsdException w:name="Body Text 2" w:semiHidden="1" w:unhideWhenUsed="1"/>
+    <w:lsdException w:name="Body Text 3" w:semiHidden="1" w:unhideWhenUsed="1"/>
+    <w:lsdException w:name="Body Text Indent 2" w:semiHidden="1" w:unhideWhenUsed="1"/>
+    <w:lsdException w:name="Body Text Indent 3" w:semiHidden="1" w:unhideWhenUsed="1"/>
+    <w:lsdException w:name="Block Text" w:semiHidden="1" w:unhideWhenUsed="1"/>
+    <w:lsdException w:name="Hyperlink" w:semiHidden="1" w:unhideWhenUsed="1"/>
+    <w:lsdException w:name="FollowedHyperlink" w:semiHidden="1" w:unhideWhenUsed="1"/>
+    <w:lsdException w:name="Strong" w:uiPriority="22" w:qFormat="1"/>
+    <w:lsdException w:name="Emphasis" w:uiPriority="20" w:qFormat="1"/>
+    <w:lsdException w:name="Document Map" w:semiHidden="1" w:unhideWhenUsed="1"/>
+    <w:lsdException w:name="Plain Text" w:semiHidden="1" w:unhideWhenUsed="1"/>
+    <w:lsdException w:name="E-mail Signature" w:semiHidden="1" w:unhideWhenUsed="1"/>
+    <w:lsdException w:name="HTML Top of Form" w:semiHidden="1" w:unhideWhenUsed="1"/>
+    <w:lsdException w:name="HTML Bottom of Form" w:semiHidden="1" w:unhideWhenUsed="1"/>
+    <w:lsdException w:name="Normal (Web)" w:semiHidden="1" w:unhideWhenUsed="1"/>
+    <w:lsdException w:name="HTML Acronym" w:semiHidden="1" w:unhideWhenUsed="1"/>
+    <w:lsdException w:name="HTML Address" w:semiHidden="1" w:unhideWhenUsed="1"/>
+    <w:lsdException w:name="HTML Cite" w:semiHidden="1" w:unhideWhenUsed="1"/>
+    <w:lsdException w:name="HTML Code" w:semiHidden="1" w:unhideWhenUsed="1"/>
+    <w:lsdException w:name="HTML Definition" w:semiHidden="1" w:unhideWhenUsed="1"/>
+    <w:lsdException w:name="HTML Keyboard" w:semiHidden="1" w:unhideWhenUsed="1"/>
+    <w:lsdException w:name="HTML Preformatted" w:semiHidden="1" w:unhideWhenUsed="1"/>
+    <w:lsdException w:name="HTML Sample" w:semiHidden="1" w:unhideWhenUsed="1"/>
+    <w:lsdException w:name="HTML Typewriter" w:semiHidden="1" w:unhideWhenUsed="1"/>
+    <w:lsdException w:name="HTML Variable" w:semiHidden="1" w:unhideWhenUsed="1"/>
+    <w:lsdException w:name="Normal Table" w:semiHidden="1" w:unhideWhenUsed="1"/>
+    <w:lsdException w:name="annotation subject" w:semiHidden="1" w:unhideWhenUsed="1"/>
+    <w:lsdException w:name="No List" w:semiHidden="1" w:unhideWhenUsed="1"/>
+    <w:lsdException w:name="Outline List 1" w:semiHidden="1" w:unhideWhenUsed="1"/>
+    <w:lsdException w:name="Outline List 2" w:semiHidden="1" w:unhideWhenUsed="1"/>
+    <w:lsdException w:name="Outline List 3" w:semiHidden="1" w:unhideWhenUsed="1"/>
+    <w:lsdException w:name="Table Simple 1" w:semiHidden="1" w:unhideWhenUsed="1"/>
+    <w:lsdException w:name="Table Simple 2" w:semiHidden="1" w:unhideWhenUsed="1"/>
+    <w:lsdException w:name="Table Simple 3" w:semiHidden="1" w:unhideWhenUsed="1"/>
+    <w:lsdException w:name="Table Classic 1" w:semiHidden="1" w:unhideWhenUsed="1"/>
+    <w:lsdException w:name="Table Classic 2" w:semiHidden="1" w:unhideWhenUsed="1"/>
+    <w:lsdException w:name="Table Classic 3" w:semiHidden="1" w:unhideWhenUsed="1"/>
+    <w:lsdException w:name="Table Classic 4" w:semiHidden="1" w:unhideWhenUsed="1"/>
+    <w:lsdException w:name="Table Colorful 1" w:semiHidden="1" w:unhideWhenUsed="1"/>
+    <w:lsdException w:name="Table Colorful 2" w:semiHidden="1" w:unhideWhenUsed="1"/>
+    <w:lsdException w:name="Table Colorful 3" w:semiHidden="1" w:unhideWhenUsed="1"/>
+    <w:lsdException w:name="Table Columns 1" w:semiHidden="1" w:unhideWhenUsed="1"/>
+    <w:lsdException w:name="Table Columns 2" w:semiHidden="1" w:unhideWhenUsed="1"/>
+    <w:lsdException w:name="Table Columns 3" w:semiHidden="1" w:unhideWhenUsed="1"/>
+    <w:lsdException w:name="Table Columns 4" w:semiHidden="1" w:unhideWhenUsed="1"/>
+    <w:lsdException w:name="Table Columns 5" w:semiHidden="1" w:unhideWhenUsed="1"/>
+    <w:lsdException w:name="Table Grid 1" w:semiHidden="1" w:unhideWhenUsed="1"/>
+    <w:lsdException w:name="Table Grid 2" w:semiHidden="1" w:unhideWhenUsed="1"/>
+    <w:lsdException w:name="Table Grid 3" w:semiHidden="1" w:unhideWhenUsed="1"/>
+    <w:lsdException w:name="Table Grid 4" w:semiHidden="1" w:unhideWhenUsed="1"/>
+    <w:lsdException w:name="Table Grid 5" w:semiHidden="1" w:unhideWhenUsed="1"/>
+    <w:lsdException w:name="Table Grid 6" w:semiHidden="1" w:unhideWhenUsed="1"/>
+    <w:lsdException w:name="Table Grid 7" w:semiHidden="1" w:unhideWhenUsed="1"/>
+    <w:lsdException w:name="Table Grid 8" w:semiHidden="1" w:unhideWhenUsed="1"/>
+    <w:lsdException w:name="Table List 1" w:semiHidden="1" w:unhideWhenUsed="1"/>
+    <w:lsdException w:name="Table List 2" w:semiHidden="1" w:unhideWhenUsed="1"/>
+    <w:lsdException w:name="Table List 3" w:semiHidden="1" w:unhideWhenUsed="1"/>
+    <w:lsdException w:name="Table List 4" w:semiHidden="1" w:unhideWhenUsed="1"/>
+    <w:lsdException w:name="Table List 5" w:semiHidden="1" w:unhideWhenUsed="1"/>
+    <w:lsdException w:name="Table List 6" w:semiHidden="1" w:unhideWhenUsed="1"/>
+    <w:lsdException w:name="Table List 7" w:semiHidden="1" w:unhideWhenUsed="1"/>
+    <w:lsdException w:name="Table List 8" w:semiHidden="1" w:unhideWhenUsed="1"/>
+    <w:lsdException w:name="Table 3D effects 1" w:semiHidden="1" w:unhideWhenUsed="1"/>
+    <w:lsdException w:name="Table 3D effects 2" w:semiHidden="1" w:unhideWhenUsed="1"/>
+    <w:lsdException w:name="Table 3D effects 3" w:semiHidden="1" w:unhideWhenUsed="1"/>
+    <w:lsdException w:name="Table Contemporary" w:semiHidden="1" w:unhideWhenUsed="1"/>
+    <w:lsdException w:name="Table Elegant" w:semiHidden="1" w:unhideWhenUsed="1"/>
+    <w:lsdException w:name="Table Professional" w:semiHidden="1" w:unhideWhenUsed="1"/>
+    <w:lsdException w:name="Table Subtle 1" w:semiHidden="1" w:unhideWhenUsed="1"/>
+    <w:lsdException w:name="Table Subtle 2" w:semiHidden="1" w:unhideWhenUsed="1"/>
+    <w:lsdException w:name="Table Web 1" w:semiHidden="1" w:unhideWhenUsed="1"/>
+    <w:lsdException w:name="Table Web 2" w:semiHidden="1" w:unhideWhenUsed="1"/>
+    <w:lsdException w:name="Table Web 3" w:semiHidden="1" w:unhideWhenUsed="1"/>
+    <w:lsdException w:name="Balloon Text" w:semiHidden="1" w:unhideWhenUsed="1"/>
+    <w:lsdException w:name="Table Grid" w:uiPriority="39"/>
+    <w:lsdException w:name="Table Theme" w:semiHidden="1" w:unhideWhenUsed="1"/>
+    <w:lsdException w:name="Placeholder Text" w:semiHidden="1"/>
+    <w:lsdException w:name="No Spacing" w:uiPriority="1" w:qFormat="1"/>
+    <w:lsdException w:name="Light Shading" w:uiPriority="60"/>
+    <w:lsdException w:name="Light List" w:uiPriority="61"/>
+    <w:lsdException w:name="Light Grid" w:uiPriority="62"/>
+    <w:lsdException w:name="Medium Shading 1" w:uiPriority="63"/>
+    <w:lsdException w:name="Medium Shading 2" w:uiPriority="64"/>
+    <w:lsdException w:name="Medium List 1" w:uiPriority="65"/>
+    <w:lsdException w:name="Medium List 2" w:uiPriority="66"/>
+    <w:lsdException w:name="Medium Grid 1" w:uiPriority="67"/>
+    <w:lsdException w:name="Medium Grid 2" w:uiPriority="68"/>
+    <w:lsdException w:name="Medium Grid 3" w:uiPriority="69"/>
+    <w:lsdException w:name="Dark List" w:uiPriority="70"/>
+    <w:lsdException w:name="Colorful Shading" w:uiPriority="71"/>
+    <w:lsdException w:name="Colorful List" w:uiPriority="72"/>
+    <w:lsdException w:name="Colorful Grid" w:uiPriority="73"/>
+    <w:lsdException w:name="Light Shading Accent 1" w:uiPriority="60"/>
+    <w:lsdException w:name="Light List Accent 1" w:uiPriority="61"/>
+    <w:lsdException w:name="Light Grid Accent 1" w:uiPriority="62"/>
+    <w:lsdException w:name="Medium Shading 1 Accent 1" w:uiPriority="63"/>
+    <w:lsdException w:name="Medium Shading 2 Accent 1" w:uiPriority="64"/>
+    <w:lsdException w:name="Medium List 1 Accent 1" w:uiPriority="65"/>
+    <w:lsdException w:name="Revision" w:semiHidden="1"/>
+    <w:lsdException w:name="List Paragraph" w:uiPriority="34" w:qFormat="1"/>
+    <w:lsdException w:name="Quote" w:uiPriority="29" w:qFormat="1"/>
+    <w:lsdException w:name="Intense Quote" w:uiPriority="30" w:qFormat="1"/>
+    <w:lsdException w:name="Medium List 2 Accent 1" w:uiPriority="66"/>
+    <w:lsdException w:name="Medium Grid 1 Accent 1" w:uiPriority="67"/>
+    <w:lsdException w:name="Medium Grid 2 Accent 1" w:uiPriority="68"/>
+    <w:lsdException w:name="Medium Grid 3 Accent 1" w:uiPriority="69"/>
+    <w:lsdException w:name="Dark List Accent 1" w:uiPriority="70"/>
+    <w:lsdException w:name="Colorful Shading Accent 1" w:uiPriority="71"/>
+    <w:lsdException w:name="Colorful List Accent 1" w:uiPriority="72"/>
+    <w:lsdException w:name="Colorful Grid Accent 1" w:uiPriority="73"/>
+    <w:lsdException w:name="Light Shading Accent 2" w:uiPriority="60"/>
+    <w:lsdException w:name="Light List Accent 2" w:uiPriority="61"/>
+    <w:lsdException w:name="Light Grid Accent 2" w:uiPriority="62"/>
+    <w:lsdException w:name="Medium Shading 1 Accent 2" w:uiPriority="63"/>
+    <w:lsdException w:name="Medium Shading 2 Accent 2" w:uiPriority="64"/>
+    <w:lsdException w:name="Medium List 1 Accent 2" w:uiPriority="65"/>
+    <w:lsdException w:name="Medium List 2 Accent 2" w:uiPriority="66"/>
+    <w:lsdException w:name="Medium Grid 1 Accent 2" w:uiPriority="67"/>
+    <w:lsdException w:name="Medium Grid 2 Accent 2" w:uiPriority="68"/>
+    <w:lsdException w:name="Medium Grid 3 Accent 2" w:uiPriority="69"/>
+    <w:lsdException w:name="Dark List Accent 2" w:uiPriority="70"/>
+    <w:lsdException w:name="Colorful Shading Accent 2" w:uiPriority="71"/>
+    <w:lsdException w:name="Colorful List Accent 2" w:uiPriority="72"/>
+    <w:lsdException w:name="Colorful Grid Accent 2" w:uiPriority="73"/>
+    <w:lsdException w:name="Light Shading Accent 3" w:uiPriority="60"/>
+    <w:lsdException w:name="Light List Accent 3" w:uiPriority="61"/>
+    <w:lsdException w:name="Light Grid Accent 3" w:uiPriority="62"/>
+    <w:lsdException w:name="Medium Shading 1 Accent 3" w:uiPriority="63"/>
+    <w:lsdException w:name="Medium Shading 2 Accent 3" w:uiPriority="64"/>
+    <w:lsdException w:name="Medium List 1 Accent 3" w:uiPriority="65"/>
+    <w:lsdException w:name="Medium List 2 Accent 3" w:uiPriority="66"/>
+    <w:lsdException w:name="Medium Grid 1 Accent 3" w:uiPriority="67"/>
+    <w:lsdException w:name="Medium Grid 2 Accent 3" w:uiPriority="68"/>
+    <w:lsdException w:name="Medium Grid 3 Accent 3" w:uiPriority="69"/>
+    <w:lsdException w:name="Dark List Accent 3" w:uiPriority="70"/>
+    <w:lsdException w:name="Colorful Shading Accent 3" w:uiPriority="71"/>
+    <w:lsdException w:name="Colorful List Accent 3" w:uiPriority="72"/>
+    <w:lsdException w:name="Colorful Grid Accent 3" w:uiPriority="73"/>
+    <w:lsdException w:name="Light Shading Accent 4" w:uiPriority="60"/>
+    <w:lsdException w:name="Light List Accent 4" w:uiPriority="61"/>
+    <w:lsdException w:name="Light Grid Accent 4" w:uiPriority="62"/>
+    <w:lsdException w:name="Medium Shading 1 Accent 4" w:uiPriority="63"/>
+    <w:lsdException w:name="Medium Shading 2 Accent 4" w:uiPriority="64"/>
+    <w:lsdException w:name="Medium List 1 Accent 4" w:uiPriority="65"/>
+    <w:lsdException w:name="Medium List 2 Accent 4" w:uiPriority="66"/>
+    <w:lsdException w:name="Medium Grid 1 Accent 4" w:uiPriority="67"/>
+    <w:lsdException w:name="Medium Grid 2 Accent 4" w:uiPriority="68"/>
+    <w:lsdException w:name="Medium Grid 3 Accent 4" w:uiPriority="69"/>
+    <w:lsdException w:name="Dark List Accent 4" w:uiPriority="70"/>
+    <w:lsdException w:name="Colorful Shading Accent 4" w:uiPriority="71"/>
+    <w:lsdException w:name="Colorful List Accent 4" w:uiPriority="72"/>
+    <w:lsdException w:name="Colorful Grid Accent 4" w:uiPriority="73"/>
+    <w:lsdException w:name="Light Shading Accent 5" w:uiPriority="60"/>
+    <w:lsdException w:name="Light List Accent 5" w:uiPriority="61"/>
+    <w:lsdException w:name="Light Grid Accent 5" w:uiPriority="62"/>
+    <w:lsdException w:name="Medium Shading 1 Accent 5" w:uiPriority="63"/>
+    <w:lsdException w:name="Medium Shading 2 Accent 5" w:uiPriority="64"/>
+    <w:lsdException w:name="Medium List 1 Accent 5" w:uiPriority="65"/>
+    <w:lsdException w:name="Medium List 2 Accent 5" w:uiPriority="66"/>
+    <w:lsdException w:name="Medium Grid 1 Accent 5" w:uiPriority="67"/>
+    <w:lsdException w:name="Medium Grid 2 Accent 5" w:uiPriority="68"/>
+    <w:lsdException w:name="Medium Grid 3 Accent 5" w:uiPriority="69"/>
+    <w:lsdException w:name="Dark List Accent 5" w:uiPriority="70"/>
+    <w:lsdException w:name="Colorful Shading Accent 5" w:uiPriority="71"/>
+    <w:lsdException w:name="Colorful List Accent 5" w:uiPriority="72"/>
+    <w:lsdException w:name="Colorful Grid Accent 5" w:uiPriority="73"/>
+    <w:lsdException w:name="Light Shading Accent 6" w:uiPriority="60"/>
+    <w:lsdException w:name="Light List Accent 6" w:uiPriority="61"/>
+    <w:lsdException w:name="Light Grid Accent 6" w:uiPriority="62"/>
+    <w:lsdException w:name="Medium Shading 1 Accent 6" w:uiPriority="63"/>
+    <w:lsdException w:name="Medium Shading 2 Accent 6" w:uiPriority="64"/>
+    <w:lsdException w:name="Medium List 1 Accent 6" w:uiPriority="65"/>
+    <w:lsdException w:name="Medium List 2 Accent 6" w:uiPriority="66"/>
+    <w:lsdException w:name="Medium Grid 1 Accent 6" w:uiPriority="67"/>
+    <w:lsdException w:name="Medium Grid 2 Accent 6" w:uiPriority="68"/>
+    <w:lsdException w:name="Medium Grid 3 Accent 6" w:uiPriority="69"/>
+    <w:lsdException w:name="Dark List Accent 6" w:uiPriority="70"/>
+    <w:lsdException w:name="Colorful Shading Accent 6" w:uiPriority="71"/>
+    <w:lsdException w:name="Colorful List Accent 6" w:uiPriority="72"/>
+    <w:lsdException w:name="Colorful Grid Accent 6" w:uiPriority="73"/>
+    <w:lsdException w:name="Subtle Emphasis" w:uiPriority="19" w:qFormat="1"/>
+    <w:lsdException w:name="Intense Emphasis" w:uiPriority="21" w:qFormat="1"/>
+    <w:lsdException w:name="Subtle Reference" w:uiPriority="31" w:qFormat="1"/>
+    <w:lsdException w:name="Intense Reference" w:uiPriority="32" w:qFormat="1"/>
+    <w:lsdException w:name="Book Title" w:uiPriority="33" w:qFormat="1"/>
+    <w:lsdException w:name="Bibliography" w:semiHidden="1" w:uiPriority="37" w:unhideWhenUsed="1"/>
+    <w:lsdException w:name="TOC Heading" w:semiHidden="1" w:uiPriority="39" w:unhideWhenUsed="1" w:qFormat="1"/>
+    <w:lsdException w:name="Plain Table 1" w:uiPriority="41"/>
+    <w:lsdException w:name="Plain Table 2" w:uiPriority="42"/>
+    <w:lsdException w:name="Plain Table 3" w:uiPriority="43"/>
+    <w:lsdException w:name="Plain Table 4" w:uiPriority="44"/>
+    <w:lsdException w:name="Plain Table 5" w:uiPriority="45"/>
+    <w:lsdException w:name="Grid Table Light" w:uiPriority="40"/>
+    <w:lsdException w:name="Grid Table 1 Light" w:uiPriority="46"/>
+    <w:lsdException w:name="Grid Table 2" w:uiPriority="47"/>
+    <w:lsdException w:name="Grid Table 3" w:uiPriority="48"/>
+    <w:lsdException w:name="Grid Table 4" w:uiPriority="49"/>
+    <w:lsdException w:name="Grid Table 5 Dark" w:uiPriority="50"/>
+    <w:lsdException w:name="Grid Table 6 Colorful" w:uiPriority="51"/>
+    <w:lsdException w:name="Grid Table 7 Colorful" w:uiPriority="52"/>
+    <w:lsdException w:name="Grid Table 1 Light Accent 1" w:uiPriority="46"/>
+    <w:lsdException w:name="Grid Table 2 Accent 1" w:uiPriority="47"/>
+    <w:lsdException w:name="Grid Table 3 Accent 1" w:uiPriority="48"/>
+    <w:lsdException w:name="Grid Table 4 Accent 1" w:uiPriority="49"/>
+    <w:lsdException w:name="Grid Table 5 Dark Accent 1" w:uiPriority="50"/>
+    <w:lsdException w:name="Grid Table 6 Colorful Accent 1" w:uiPriority="51"/>
+    <w:lsdException w:name="Grid Table 7 Colorful Accent 1" w:uiPriority="52"/>
+    <w:lsdException w:name="Grid Table 1 Light Accent 2" w:uiPriority="46"/>
+    <w:lsdException w:name="Grid Table 2 Accent 2" w:uiPriority="47"/>
+    <w:lsdException w:name="Grid Table 3 Accent 2" w:uiPriority="48"/>
+    <w:lsdException w:name="Grid Table 4 Accent 2" w:uiPriority="49"/>
+    <w:lsdException w:name="Grid Table 5 Dark Accent 2" w:uiPriority="50"/>
+    <w:lsdException w:name="Grid Table 6 Colorful Accent 2" w:uiPriority="51"/>
+    <w:lsdException w:name="Grid Table 7 Colorful Accent 2" w:uiPriority="52"/>
+    <w:lsdException w:name="Grid Table 1 Light Accent 3" w:uiPriority="46"/>
+    <w:lsdException w:name="Grid Table 2 Accent 3" w:uiPriority="47"/>
+    <w:lsdException w:name="Grid Table 3 Accent 3" w:uiPriority="48"/>
+    <w:lsdException w:name="Grid Table 4 Accent 3" w:uiPriority="49"/>
+    <w:lsdException w:name="Grid Table 5 Dark Accent 3" w:uiPriority="50"/>
+    <w:lsdException w:name="Grid Table 6 Colorful Accent 3" w:uiPriority="51"/>
+    <w:lsdException w:name="Grid Table 7 Colorful Accent 3" w:uiPriority="52"/>
+    <w:lsdException w:name="Grid Table 1 Light Accent 4" w:uiPriority="46"/>
+    <w:lsdException w:name="Grid Table 2 Accent 4" w:uiPriority="47"/>
+    <w:lsdException w:name="Grid Table 3 Accent 4" w:uiPriority="48"/>
+    <w:lsdException w:name="Grid Table 4 Accent 4" w:uiPriority="49"/>
+    <w:lsdException w:name="Grid Table 5 Dark Accent 4" w:uiPriority="50"/>
+    <w:lsdException w:name="Grid Table 6 Colorful Accent 4" w:uiPriority="51"/>
+    <w:lsdException w:name="Grid Table 7 Colorful Accent 4" w:uiPriority="52"/>
+    <w:lsdException w:name="Grid Table 1 Light Accent 5" w:uiPriority="46"/>
+    <w:lsdException w:name="Grid Table 2 Accent 5" w:uiPriority="47"/>
+    <w:lsdException w:name="Grid Table 3 Accent 5" w:uiPriority="48"/>
+    <w:lsdException w:name="Grid Table 4 Accent 5" w:uiPriority="49"/>
+    <w:lsdException w:name="Grid Table 5 Dark Accent 5" w:uiPriority="50"/>
+    <w:lsdException w:name="Grid Table 6 Colorful Accent 5" w:uiPriority="51"/>
+    <w:lsdException w:name="Grid Table 7 Colorful Accent 5" w:uiPriority="52"/>
+    <w:lsdException w:name="Grid Table 1 Light Accent 6" w:uiPriority="46"/>
+    <w:lsdException w:name="Grid Table 2 Accent 6" w:uiPriority="47"/>
+    <w:lsdException w:name="Grid Table 3 Accent 6" w:uiPriority="48"/>
+    <w:lsdException w:name="Grid Table 4 Accent 6" w:uiPriority="49"/>
+    <w:lsdException w:name="Grid Table 5 Dark Accent 6" w:uiPriority="50"/>
+    <w:lsdException w:name="Grid Table 6 Colorful Accent 6" w:uiPriority="51"/>
+    <w:lsdException w:name="Grid Table 7 Colorful Accent 6" w:uiPriority="52"/>
+    <w:lsdException w:name="List Table 1 Light" w:uiPriority="46"/>
+    <w:lsdException w:name="List Table 2" w:uiPriority="47"/>
+    <w:lsdException w:name="List Table 3" w:uiPriority="48"/>
+    <w:lsdException w:name="List Table 4" w:uiPriority="49"/>
+    <w:lsdException w:name="List Table 5 Dark" w:uiPriority="50"/>
+    <w:lsdException w:name="List Table 6 Colorful" w:uiPriority="51"/>
+    <w:lsdException w:name="List Table 7 Colorful" w:uiPriority="52"/>
+    <w:lsdException w:name="List Table 1 Light Accent 1" w:uiPriority="46"/>
+    <w:lsdException w:name="List Table 2 Accent 1" w:uiPriority="47"/>
+    <w:lsdException w:name="List Table 3 Accent 1" w:uiPriority="48"/>
+    <w:lsdException w:name="List Table 4 Accent 1" w:uiPriority="49"/>
+    <w:lsdException w:name="List Table 5 Dark Accent 1" w:uiPriority="50"/>
+    <w:lsdException w:name="List Table 6 Colorful Accent 1" w:uiPriority="51"/>
+    <w:lsdException w:name="List Table 7 Colorful Accent 1" w:uiPriority="52"/>
+    <w:lsdException w:name="List Table 1 Light Accent 2" w:uiPriority="46"/>
+    <w:lsdException w:name="List Table 2 Accent 2" w:uiPriority="47"/>
+    <w:lsdException w:name="List Table 3 Accent 2" w:uiPriority="48"/>
+    <w:lsdException w:name="List Table 4 Accent 2" w:uiPriority="49"/>
+    <w:lsdException w:name="List Table 5 Dark Accent 2" w:uiPriority="50"/>
+    <w:lsdException w:name="List Table 6 Colorful Accent 2" w:uiPriority="51"/>
+    <w:lsdException w:name="List Table 7 Colorful Accent 2" w:uiPriority="52"/>
+    <w:lsdException w:name="List Table 1 Light Accent 3" w:uiPriority="46"/>
+    <w:lsdException w:name="List Table 2 Accent 3" w:uiPriority="47"/>
+    <w:lsdException w:name="List Table 3 Accent 3" w:uiPriority="48"/>
+    <w:lsdException w:name="List Table 4 Accent 3" w:uiPriority="49"/>
+    <w:lsdException w:name="List Table 5 Dark Accent 3" w:uiPriority="50"/>
+    <w:lsdException w:name="List Table 6 Colorful Accent 3" w:uiPriority="51"/>
+    <w:lsdException w:name="List Table 7 Colorful Accent 3" w:uiPriority="52"/>
+    <w:lsdException w:name="List Table 1 Light Accent 4" w:uiPriority="46"/>
+    <w:lsdException w:name="List Table 2 Accent 4" w:uiPriority="47"/>
+    <w:lsdException w:name="List Table 3 Accent 4" w:uiPriority="48"/>
+    <w:lsdException w:name="List Table 4 Accent 4" w:uiPriority="49"/>
+    <w:lsdException w:name="List Table 5 Dark Accent 4" w:uiPriority="50"/>
+    <w:lsdException w:name="List Table 6 Colorful Accent 4" w:uiPriority="51"/>
+    <w:lsdException w:name="List Table 7 Colorful Accent 4" w:uiPriority="52"/>
+    <w:lsdException w:name="List Table 1 Light Accent 5" w:uiPriority="46"/>
+    <w:lsdException w:name="List Table 2 Accent 5" w:uiPriority="47"/>
+    <w:lsdException w:name="List Table 3 Accent 5" w:uiPriority="48"/>
+    <w:lsdException w:name="List Table 4 Accent 5" w:uiPriority="49"/>
+    <w:lsdException w:name="List Table 5 Dark Accent 5" w:uiPriority="50"/>
+    <w:lsdException w:name="List Table 6 Colorful Accent 5" w:uiPriority="51"/>
+    <w:lsdException w:name="List Table 7 Colorful Accent 5" w:uiPriority="52"/>
+    <w:lsdException w:name="List Table 1 Light Accent 6" w:uiPriority="46"/>
+    <w:lsdException w:name="List Table 2 Accent 6" w:uiPriority="47"/>
+    <w:lsdException w:name="List Table 3 Accent 6" w:uiPriority="48"/>
+    <w:lsdException w:name="List Table 4 Accent 6" w:uiPriority="49"/>
+    <w:lsdException w:name="List Table 5 Dark Accent 6" w:uiPriority="50"/>
+    <w:lsdException w:name="List Table 6 Colorful Accent 6" w:uiPriority="51"/>
+    <w:lsdException w:name="List Table 7 Colorful Accent 6" w:uiPriority="52"/>
   </w:latentStyles>
   <w:style w:type="paragraph" w:default="1" w:styleId="Normal">
     <w:name w:val="Normal"/>
@@ -5985,7 +8122,6 @@
     <w:uiPriority w:val="99"/>
     <w:semiHidden/>
     <w:unhideWhenUsed/>
-    <w:qFormat/>
     <w:tblPr>
       <w:tblInd w:w="0" w:type="dxa"/>
       <w:tblCellMar>
@@ -6329,7 +8465,7 @@
   <a:extraClrSchemeLst/>
   <a:extLst>
     <a:ext uri="{05A4C25C-085E-4340-85A3-A5531E510DB2}">
-      <thm15:themeFamily xmlns:thm15="http://schemas.microsoft.com/office/thememl/2012/main" xmlns="" name="Office Theme" id="{62F939B6-93AF-4DB8-9C6B-D6C7DFDC589F}" vid="{4A3C46E8-61CC-4603-A589-7422A47A8E4A}"/>
+      <thm15:themeFamily xmlns:thm15="http://schemas.microsoft.com/office/thememl/2012/main" name="Office Theme" id="{62F939B6-93AF-4DB8-9C6B-D6C7DFDC589F}" vid="{4A3C46E8-61CC-4603-A589-7422A47A8E4A}"/>
     </a:ext>
   </a:extLst>
 </a:theme>

</xml_diff>